<commit_message>
el informe en docx tambien
</commit_message>
<xml_diff>
--- a/doc/Informe final.docx
+++ b/doc/Informe final.docx
@@ -1,6 +1,6 @@
 
 <file path=word/document.xml><?xml version="1.0" encoding="utf-8"?>
-<w:document xmlns:wpc="http://schemas.microsoft.com/office/word/2010/wordprocessingCanvas" xmlns:mc="http://schemas.openxmlformats.org/markup-compatibility/2006" xmlns:o="urn:schemas-microsoft-com:office:office" xmlns:r="http://schemas.openxmlformats.org/officeDocument/2006/relationships" xmlns:m="http://schemas.openxmlformats.org/officeDocument/2006/math" xmlns:v="urn:schemas-microsoft-com:vml" xmlns:wp14="http://schemas.microsoft.com/office/word/2010/wordprocessingDrawing" xmlns:wp="http://schemas.openxmlformats.org/drawingml/2006/wordprocessingDrawing" xmlns:w10="urn:schemas-microsoft-com:office:word" xmlns:w="http://schemas.openxmlformats.org/wordprocessingml/2006/main" xmlns:w14="http://schemas.microsoft.com/office/word/2010/wordml" xmlns:wpg="http://schemas.microsoft.com/office/word/2010/wordprocessingGroup" xmlns:wpi="http://schemas.microsoft.com/office/word/2010/wordprocessingInk" xmlns:wne="http://schemas.microsoft.com/office/word/2006/wordml" xmlns:wps="http://schemas.microsoft.com/office/word/2010/wordprocessingShape" mc:Ignorable="w14 wp14">
+<w:document xmlns:wpc="http://schemas.microsoft.com/office/word/2010/wordprocessingCanvas" xmlns:mc="http://schemas.openxmlformats.org/markup-compatibility/2006" xmlns:o="urn:schemas-microsoft-com:office:office" xmlns:r="http://schemas.openxmlformats.org/officeDocument/2006/relationships" xmlns:m="http://schemas.openxmlformats.org/officeDocument/2006/math" xmlns:v="urn:schemas-microsoft-com:vml" xmlns:wp14="http://schemas.microsoft.com/office/word/2010/wordprocessingDrawing" xmlns:wp="http://schemas.openxmlformats.org/drawingml/2006/wordprocessingDrawing" xmlns:w10="urn:schemas-microsoft-com:office:word" xmlns:w="http://schemas.openxmlformats.org/wordprocessingml/2006/main" xmlns:w14="http://schemas.microsoft.com/office/word/2010/wordml" xmlns:w15="http://schemas.microsoft.com/office/word/2012/wordml" xmlns:wpg="http://schemas.microsoft.com/office/word/2010/wordprocessingGroup" xmlns:wpi="http://schemas.microsoft.com/office/word/2010/wordprocessingInk" xmlns:wne="http://schemas.microsoft.com/office/word/2006/wordml" xmlns:wps="http://schemas.microsoft.com/office/word/2010/wordprocessingShape" mc:Ignorable="w14 w15 wp14">
   <w:body>
     <w:sdt>
       <w:sdtPr>
@@ -42,7 +42,7 @@
               </w:tcPr>
               <w:p>
                 <w:pPr>
-                  <w:pStyle w:val="Ttulo"/>
+                  <w:pStyle w:val="Puesto"/>
                   <w:rPr>
                     <w:sz w:val="140"/>
                     <w:szCs w:val="140"/>
@@ -136,7 +136,7 @@
               <w:color w:val="000000" w:themeColor="text1"/>
               <w:sz w:val="24"/>
               <w:szCs w:val="24"/>
-              <w:lang w:eastAsia="es-AR"/>
+              <w:lang w:val="en-US"/>
             </w:rPr>
             <mc:AlternateContent>
               <mc:Choice Requires="wps">
@@ -429,7 +429,7 @@
               </mc:Choice>
               <mc:Fallback>
                 <w:pict>
-                  <v:shapetype id="_x0000_t202" coordsize="21600,21600" o:spt="202" path="m,l,21600r21600,l21600,xe">
+                  <v:shapetype w14:anchorId="0D07F217" id="_x0000_t202" coordsize="21600,21600" o:spt="202" path="m,l,21600r21600,l21600,xe">
                     <v:stroke joinstyle="miter"/>
                     <v:path gradientshapeok="t" o:connecttype="rect"/>
                   </v:shapetype>
@@ -676,7 +676,7 @@
           <w:r>
             <w:rPr>
               <w:noProof/>
-              <w:lang w:eastAsia="es-AR"/>
+              <w:lang w:val="en-US"/>
             </w:rPr>
             <mc:AlternateContent>
               <mc:Choice Requires="wps">
@@ -707,7 +707,7 @@
                               <a:avLst/>
                             </a:prstGeom>
                             <a:blipFill dpi="0" rotWithShape="1">
-                              <a:blip r:embed="rId10">
+                              <a:blip r:embed="rId9">
                                 <a:duotone>
                                   <a:schemeClr val="lt1">
                                     <a:shade val="20000"/>
@@ -763,10 +763,10 @@
                   </wp:anchor>
                 </w:drawing>
               </mc:Choice>
-              <mc:Fallback xmlns:mo="http://schemas.microsoft.com/office/mac/office/2008/main" xmlns:mv="urn:schemas-microsoft-com:mac:vml" xmlns:w15="http://schemas.microsoft.com/office/word/2012/wordml">
+              <mc:Fallback>
                 <w:pict>
-                  <v:rect w14:anchorId="229EC74D" id="Rectángulo 52" o:spid="_x0000_s1026" style="position:absolute;margin-left:0;margin-top:0;width:612pt;height:11in;z-index:-251655168;visibility:visible;mso-wrap-style:square;mso-width-percent:1000;mso-height-percent:1000;mso-wrap-distance-left:9pt;mso-wrap-distance-top:0;mso-wrap-distance-right:9pt;mso-wrap-distance-bottom:0;mso-position-horizontal:center;mso-position-horizontal-relative:page;mso-position-vertical:center;mso-position-vertical-relative:page;mso-width-percent:1000;mso-height-percent:1000;mso-width-relative:page;mso-height-relative:page;v-text-anchor:middle" o:gfxdata="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" stroked="f" strokeweight="2pt">
-                    <v:fill r:id="rId11" o:title="" recolor="t" rotate="t" type="frame"/>
+                  <v:rect w14:anchorId="4210E742" id="Rectángulo 52" o:spid="_x0000_s1026" style="position:absolute;margin-left:0;margin-top:0;width:612pt;height:11in;z-index:-251655168;visibility:visible;mso-wrap-style:square;mso-width-percent:1000;mso-height-percent:1000;mso-wrap-distance-left:9pt;mso-wrap-distance-top:0;mso-wrap-distance-right:9pt;mso-wrap-distance-bottom:0;mso-position-horizontal:center;mso-position-horizontal-relative:page;mso-position-vertical:center;mso-position-vertical-relative:page;mso-width-percent:1000;mso-height-percent:1000;mso-width-relative:page;mso-height-relative:page;v-text-anchor:middle" o:gfxdata="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" stroked="f" strokeweight="2pt">
+                    <v:fill r:id="rId10" o:title="" recolor="t" rotate="t" type="frame"/>
                     <v:imagedata recolortarget="#333 [641]"/>
                     <w10:wrap anchorx="page" anchory="page"/>
                   </v:rect>
@@ -777,7 +777,7 @@
           <w:r>
             <w:rPr>
               <w:noProof/>
-              <w:lang w:eastAsia="es-AR"/>
+              <w:lang w:val="en-US"/>
             </w:rPr>
             <mc:AlternateContent>
               <mc:Choice Requires="wps">
@@ -872,7 +872,7 @@
               </mc:Choice>
               <mc:Fallback>
                 <w:pict>
-                  <v:shape id="Cuadro de texto 53" o:spid="_x0000_s1027" type="#_x0000_t202" style="position:absolute;margin-left:0;margin-top:0;width:468pt;height:21.75pt;z-index:251659264;visibility:visible;mso-wrap-style:square;mso-width-percent:1000;mso-height-percent:150;mso-left-percent:0;mso-wrap-distance-left:9pt;mso-wrap-distance-top:0;mso-wrap-distance-right:9pt;mso-wrap-distance-bottom:0;mso-position-horizontal-relative:margin;mso-position-vertical:bottom;mso-position-vertical-relative:margin;mso-width-percent:1000;mso-height-percent:150;mso-left-percent:0;mso-width-relative:margin;mso-height-relative:margin;v-text-anchor:bottom" o:gfxdata="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" filled="f" stroked="f" strokeweight=".5pt">
+                  <v:shape w14:anchorId="05707FC7" id="Cuadro de texto 53" o:spid="_x0000_s1027" type="#_x0000_t202" style="position:absolute;margin-left:0;margin-top:0;width:468pt;height:21.75pt;z-index:251659264;visibility:visible;mso-wrap-style:square;mso-width-percent:1000;mso-height-percent:150;mso-left-percent:0;mso-wrap-distance-left:9pt;mso-wrap-distance-top:0;mso-wrap-distance-right:9pt;mso-wrap-distance-bottom:0;mso-position-horizontal-relative:margin;mso-position-vertical:bottom;mso-position-vertical-relative:margin;mso-width-percent:1000;mso-height-percent:150;mso-left-percent:0;mso-width-relative:margin;mso-height-relative:margin;v-text-anchor:bottom" o:gfxdata="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" filled="f" stroked="f" strokeweight=".5pt">
                     <v:textbox style="mso-fit-shape-to-text:t">
                       <w:txbxContent>
                         <w:sdt>
@@ -912,7 +912,7 @@
           <w:r>
             <w:rPr>
               <w:noProof/>
-              <w:lang w:eastAsia="es-AR"/>
+              <w:lang w:val="en-US"/>
             </w:rPr>
             <mc:AlternateContent>
               <mc:Choice Requires="wps">
@@ -975,9 +975,9 @@
                   </wp:anchor>
                 </w:drawing>
               </mc:Choice>
-              <mc:Fallback xmlns:mo="http://schemas.microsoft.com/office/mac/office/2008/main" xmlns:mv="urn:schemas-microsoft-com:mac:vml" xmlns:w15="http://schemas.microsoft.com/office/word/2012/wordml">
+              <mc:Fallback>
                 <w:pict>
-                  <v:rect w14:anchorId="7223BD01" id="Rectángulo 54" o:spid="_x0000_s1026" style="position:absolute;margin-left:0;margin-top:0;width:468pt;height:162pt;z-index:251660288;visibility:visible;mso-wrap-style:square;mso-width-percent:1000;mso-height-percent:250;mso-wrap-distance-left:9pt;mso-wrap-distance-top:0;mso-wrap-distance-right:9pt;mso-wrap-distance-bottom:0;mso-position-horizontal:center;mso-position-horizontal-relative:page;mso-position-vertical:top;mso-position-vertical-relative:page;mso-width-percent:1000;mso-height-percent:250;mso-width-relative:margin;mso-height-relative:margin;v-text-anchor:middle" o:gfxdata="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" fillcolor="#4f81bd [3204]" stroked="f" strokeweight="2pt">
+                  <v:rect w14:anchorId="6B20BFBA" id="Rectángulo 54" o:spid="_x0000_s1026" style="position:absolute;margin-left:0;margin-top:0;width:468pt;height:162pt;z-index:251660288;visibility:visible;mso-wrap-style:square;mso-width-percent:1000;mso-height-percent:250;mso-wrap-distance-left:9pt;mso-wrap-distance-top:0;mso-wrap-distance-right:9pt;mso-wrap-distance-bottom:0;mso-position-horizontal:center;mso-position-horizontal-relative:page;mso-position-vertical:top;mso-position-vertical-relative:page;mso-width-percent:1000;mso-height-percent:250;mso-width-relative:margin;mso-height-relative:margin;v-text-anchor:middle" o:gfxdata="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" fillcolor="#4f81bd [3204]" stroked="f" strokeweight="2pt">
                     <w10:wrap anchorx="page" anchory="page"/>
                   </v:rect>
                 </w:pict>
@@ -987,7 +987,7 @@
           <w:r>
             <w:rPr>
               <w:noProof/>
-              <w:lang w:eastAsia="es-AR"/>
+              <w:lang w:val="en-US"/>
             </w:rPr>
             <mc:AlternateContent>
               <mc:Choice Requires="wps">
@@ -1050,9 +1050,9 @@
                   </wp:anchor>
                 </w:drawing>
               </mc:Choice>
-              <mc:Fallback xmlns:mo="http://schemas.microsoft.com/office/mac/office/2008/main" xmlns:mv="urn:schemas-microsoft-com:mac:vml" xmlns:w15="http://schemas.microsoft.com/office/word/2012/wordml">
+              <mc:Fallback>
                 <w:pict>
-                  <v:rect w14:anchorId="4E36119C" id="Rectángulo 55" o:spid="_x0000_s1026" style="position:absolute;margin-left:0;margin-top:0;width:468pt;height:2.85pt;z-index:251662336;visibility:visible;mso-wrap-style:square;mso-width-percent:1000;mso-height-percent:0;mso-wrap-distance-left:9pt;mso-wrap-distance-top:0;mso-wrap-distance-right:9pt;mso-wrap-distance-bottom:0;mso-position-horizontal:center;mso-position-horizontal-relative:margin;mso-position-vertical:bottom;mso-position-vertical-relative:margin;mso-width-percent:1000;mso-height-percent:0;mso-width-relative:margin;mso-height-relative:margin;v-text-anchor:middle" o:gfxdata="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" fillcolor="#4f81bd [3204]" stroked="f" strokeweight="2pt">
+                  <v:rect w14:anchorId="160F8410" id="Rectángulo 55" o:spid="_x0000_s1026" style="position:absolute;margin-left:0;margin-top:0;width:468pt;height:2.85pt;z-index:251662336;visibility:visible;mso-wrap-style:square;mso-width-percent:1000;mso-height-percent:0;mso-wrap-distance-left:9pt;mso-wrap-distance-top:0;mso-wrap-distance-right:9pt;mso-wrap-distance-bottom:0;mso-position-horizontal:center;mso-position-horizontal-relative:margin;mso-position-vertical:bottom;mso-position-vertical-relative:margin;mso-width-percent:1000;mso-height-percent:0;mso-width-relative:margin;mso-height-relative:margin;v-text-anchor:middle" o:gfxdata="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" fillcolor="#4f81bd [3204]" stroked="f" strokeweight="2pt">
                     <w10:wrap anchorx="margin" anchory="margin"/>
                   </v:rect>
                 </w:pict>
@@ -1067,7 +1067,7 @@
     </w:sdt>
     <w:p>
       <w:pPr>
-        <w:pStyle w:val="Ttulo"/>
+        <w:pStyle w:val="Puesto"/>
         <w:jc w:val="center"/>
         <w:rPr>
           <w:lang w:eastAsia="en-US"/>
@@ -1149,76 +1149,74 @@
       <w:r>
         <w:tab/>
       </w:r>
+      <w:r>
+        <w:t>Sockets …………………………..</w:t>
+      </w:r>
+      <w:r>
+        <w:t xml:space="preserve">…………………………………………………………………………………………………………  </w:t>
+      </w:r>
+      <w:r>
+        <w:t>3</w:t>
+      </w:r>
+    </w:p>
+    <w:p>
+      <w:r>
+        <w:tab/>
+      </w:r>
+      <w:r>
+        <w:t>Protocolo de monitoreo …………………</w:t>
+      </w:r>
+      <w:r>
+        <w:t xml:space="preserve">…………………………………………………………………………………………  </w:t>
+      </w:r>
+      <w:r>
+        <w:t>3</w:t>
+      </w:r>
+    </w:p>
+    <w:p>
+      <w:r>
+        <w:t>Problemas encontrados durante el dise</w:t>
+      </w:r>
+      <w:r>
+        <w:t>ño y la implementación</w:t>
+      </w:r>
+      <w:r>
+        <w:t xml:space="preserve"> ……..…</w:t>
+      </w:r>
+      <w:r>
+        <w:t xml:space="preserve">…………………………………………………  </w:t>
+      </w:r>
+      <w:r>
+        <w:t>5</w:t>
+      </w:r>
+    </w:p>
+    <w:p>
+      <w:r>
+        <w:tab/>
+      </w:r>
+      <w:proofErr w:type="spellStart"/>
+      <w:r>
+        <w:t>Parseo</w:t>
+      </w:r>
+      <w:proofErr w:type="spellEnd"/>
+      <w:r>
+        <w:t xml:space="preserve"> a nivel de </w:t>
+      </w:r>
+      <w:proofErr w:type="spellStart"/>
+      <w:r>
+        <w:t>String</w:t>
+      </w:r>
+      <w:proofErr w:type="spellEnd"/>
+      <w:r>
+        <w:t xml:space="preserve"> </w:t>
+      </w:r>
       <w:proofErr w:type="gramStart"/>
       <w:r>
-        <w:t>Sockets …</w:t>
+        <w:t>…………………………………………………………………………………………………………….</w:t>
       </w:r>
       <w:proofErr w:type="gramEnd"/>
       <w:r>
-        <w:t>………………………..</w:t>
-      </w:r>
-      <w:r>
-        <w:t xml:space="preserve">…………………………………………………………………………………………………………  </w:t>
-      </w:r>
-      <w:r>
-        <w:t>3</w:t>
-      </w:r>
-    </w:p>
-    <w:p>
-      <w:r>
-        <w:tab/>
-      </w:r>
-      <w:r>
-        <w:t>Protocolo de monitoreo …………………</w:t>
-      </w:r>
-      <w:r>
-        <w:t xml:space="preserve">…………………………………………………………………………………………  </w:t>
-      </w:r>
-      <w:r>
-        <w:t>3</w:t>
-      </w:r>
-    </w:p>
-    <w:p>
-      <w:r>
-        <w:t>Problemas encontrados durante el dise</w:t>
-      </w:r>
-      <w:r>
-        <w:t>ño y la implementación</w:t>
-      </w:r>
-      <w:r>
-        <w:t xml:space="preserve"> ……..…</w:t>
-      </w:r>
-      <w:r>
-        <w:t xml:space="preserve">…………………………………………………  </w:t>
-      </w:r>
-      <w:r>
-        <w:t>5</w:t>
-      </w:r>
-    </w:p>
-    <w:p>
-      <w:r>
-        <w:tab/>
-      </w:r>
-      <w:proofErr w:type="spellStart"/>
-      <w:r>
-        <w:t>Parseo</w:t>
-      </w:r>
-      <w:proofErr w:type="spellEnd"/>
-      <w:r>
-        <w:t xml:space="preserve"> a nivel de </w:t>
-      </w:r>
-      <w:proofErr w:type="spellStart"/>
-      <w:proofErr w:type="gramStart"/>
-      <w:r>
-        <w:t>String</w:t>
-      </w:r>
-      <w:proofErr w:type="spellEnd"/>
-      <w:r>
-        <w:t xml:space="preserve"> …</w:t>
-      </w:r>
-      <w:proofErr w:type="gramEnd"/>
-      <w:r>
-        <w:t>…………………………………………………………………………………………………………. 5</w:t>
+        <w:t xml:space="preserve"> 5</w:t>
       </w:r>
     </w:p>
     <w:p>
@@ -1227,9 +1225,65 @@
         <w:t>Transfer-</w:t>
       </w:r>
       <w:proofErr w:type="spellStart"/>
+      <w:r>
+        <w:t>Encoding</w:t>
+      </w:r>
+      <w:proofErr w:type="spellEnd"/>
+      <w:r>
+        <w:t xml:space="preserve"> </w:t>
+      </w:r>
       <w:proofErr w:type="gramStart"/>
       <w:r>
-        <w:t>Encoding</w:t>
+        <w:t>…………………………………………………………………………………………………………………….</w:t>
+      </w:r>
+      <w:proofErr w:type="gramEnd"/>
+      <w:r>
+        <w:t xml:space="preserve"> 5</w:t>
+      </w:r>
+    </w:p>
+    <w:p>
+      <w:r>
+        <w:tab/>
+      </w:r>
+      <w:proofErr w:type="spellStart"/>
+      <w:r>
+        <w:t>Multithread</w:t>
+      </w:r>
+      <w:proofErr w:type="spellEnd"/>
+      <w:r>
+        <w:t xml:space="preserve"> </w:t>
+      </w:r>
+      <w:proofErr w:type="gramStart"/>
+      <w:r>
+        <w:t>……………………………………………………………………………………………………………………………..</w:t>
+      </w:r>
+      <w:proofErr w:type="gramEnd"/>
+      <w:r>
+        <w:t xml:space="preserve">  6</w:t>
+      </w:r>
+    </w:p>
+    <w:p>
+      <w:r>
+        <w:tab/>
+        <w:t xml:space="preserve">Conexiones persistentes </w:t>
+      </w:r>
+      <w:proofErr w:type="gramStart"/>
+      <w:r>
+        <w:t>………………………………………………………………………………………………………….</w:t>
+      </w:r>
+      <w:proofErr w:type="gramEnd"/>
+      <w:r>
+        <w:t xml:space="preserve">  6</w:t>
+      </w:r>
+    </w:p>
+    <w:p>
+      <w:r>
+        <w:tab/>
+      </w:r>
+      <w:proofErr w:type="spellStart"/>
+      <w:proofErr w:type="gramStart"/>
+      <w:r>
+        <w:t>HTTPs</w:t>
       </w:r>
       <w:proofErr w:type="spellEnd"/>
       <w:r>
@@ -1237,79 +1291,62 @@
       </w:r>
       <w:proofErr w:type="gramEnd"/>
       <w:r>
-        <w:t>…………………………………………………………………………………………………………………. 5</w:t>
+        <w:t xml:space="preserve">……………………………………………………………………………………………………………………………………  </w:t>
+      </w:r>
+      <w:r>
+        <w:t>8</w:t>
+      </w:r>
+    </w:p>
+    <w:p>
+      <w:r>
+        <w:t xml:space="preserve">Limitaciones de la aplicación </w:t>
+      </w:r>
+      <w:proofErr w:type="gramStart"/>
+      <w:r>
+        <w:t>………………………..……………………….</w:t>
+      </w:r>
+      <w:r>
+        <w:t>………………………………………………………………</w:t>
+      </w:r>
+      <w:proofErr w:type="gramEnd"/>
+      <w:r>
+        <w:t xml:space="preserve"> </w:t>
+      </w:r>
+      <w:r>
+        <w:t>9</w:t>
       </w:r>
     </w:p>
     <w:p>
       <w:r>
         <w:tab/>
-      </w:r>
-      <w:proofErr w:type="spellStart"/>
+        <w:t xml:space="preserve">Compresión de datos </w:t>
+      </w:r>
       <w:proofErr w:type="gramStart"/>
       <w:r>
-        <w:t>Multithread</w:t>
-      </w:r>
-      <w:proofErr w:type="spellEnd"/>
-      <w:r>
-        <w:t xml:space="preserve"> …</w:t>
+        <w:t>……………………………………………………………………………………………………………….</w:t>
       </w:r>
       <w:proofErr w:type="gramEnd"/>
       <w:r>
-        <w:t>…………………………………………………………………………………………………………………………..  6</w:t>
-      </w:r>
-    </w:p>
-    <w:p>
-      <w:r>
-        <w:tab/>
-        <w:t xml:space="preserve">Conexiones </w:t>
+        <w:t xml:space="preserve">  9</w:t>
+      </w:r>
+    </w:p>
+    <w:p>
+      <w:r>
+        <w:t xml:space="preserve">Posibles extensiones </w:t>
       </w:r>
       <w:proofErr w:type="gramStart"/>
       <w:r>
-        <w:t>persistentes …</w:t>
+        <w:t>………………………………………….</w:t>
+      </w:r>
+      <w:r>
+        <w:t>………………………………………………………………………………</w:t>
+      </w:r>
+      <w:r>
+        <w:t>..</w:t>
       </w:r>
       <w:proofErr w:type="gramEnd"/>
       <w:r>
-        <w:t>……………………………………………………………………………………………………….  6</w:t>
-      </w:r>
-    </w:p>
-    <w:p>
-      <w:r>
-        <w:tab/>
-      </w:r>
-      <w:proofErr w:type="spellStart"/>
-      <w:proofErr w:type="gramStart"/>
-      <w:r>
-        <w:t>HTTPs</w:t>
-      </w:r>
-      <w:proofErr w:type="spellEnd"/>
-      <w:r>
-        <w:t xml:space="preserve"> …</w:t>
-      </w:r>
-      <w:proofErr w:type="gramEnd"/>
-      <w:r>
-        <w:t xml:space="preserve">……………………………………………………………………………………………………………………………………  </w:t>
-      </w:r>
-      <w:r>
-        <w:t>8</w:t>
-      </w:r>
-    </w:p>
-    <w:p>
-      <w:r>
-        <w:t xml:space="preserve">Limitaciones de la </w:t>
-      </w:r>
-      <w:proofErr w:type="gramStart"/>
-      <w:r>
-        <w:t>aplicación …</w:t>
-      </w:r>
-      <w:proofErr w:type="gramEnd"/>
-      <w:r>
-        <w:t>……………………..……………………….</w:t>
-      </w:r>
-      <w:r>
-        <w:t>………………………………………………………………</w:t>
-      </w:r>
-      <w:r>
-        <w:t xml:space="preserve"> </w:t>
+        <w:t xml:space="preserve">  </w:t>
       </w:r>
       <w:r>
         <w:t>9</w:t>
@@ -1317,51 +1354,7 @@
     </w:p>
     <w:p>
       <w:r>
-        <w:tab/>
-        <w:t xml:space="preserve">Compresión de </w:t>
-      </w:r>
-      <w:proofErr w:type="gramStart"/>
-      <w:r>
-        <w:t>datos …</w:t>
-      </w:r>
-      <w:proofErr w:type="gramEnd"/>
-      <w:r>
-        <w:t>…………………………………………………………………………………………………………….  9</w:t>
-      </w:r>
-    </w:p>
-    <w:p>
-      <w:r>
-        <w:t xml:space="preserve">Posibles </w:t>
-      </w:r>
-      <w:proofErr w:type="gramStart"/>
-      <w:r>
-        <w:t>extensiones …</w:t>
-      </w:r>
-      <w:proofErr w:type="gramEnd"/>
-      <w:r>
-        <w:t>……………………………………….</w:t>
-      </w:r>
-      <w:r>
-        <w:t>………………………………………………………………………………</w:t>
-      </w:r>
-      <w:r>
-        <w:t>..</w:t>
-      </w:r>
-      <w:r>
-        <w:t xml:space="preserve">  </w:t>
-      </w:r>
-      <w:r>
-        <w:t>9</w:t>
-      </w:r>
-    </w:p>
-    <w:p>
-      <w:proofErr w:type="gramStart"/>
-      <w:r>
-        <w:t>Conclusiones …</w:t>
-      </w:r>
-      <w:proofErr w:type="gramEnd"/>
-      <w:r>
-        <w:t>…………………………………………..</w:t>
+        <w:t>Conclusiones ……………………………………………..</w:t>
       </w:r>
       <w:r>
         <w:t xml:space="preserve">………………………………………………………………………………………  </w:t>
@@ -1461,7 +1454,7 @@
     </w:p>
     <w:p>
       <w:pPr>
-        <w:pStyle w:val="Ttulo"/>
+        <w:pStyle w:val="Puesto"/>
         <w:rPr>
           <w:sz w:val="48"/>
           <w:szCs w:val="48"/>
@@ -1565,25 +1558,7 @@
           <w:szCs w:val="26"/>
           <w:lang w:eastAsia="es-AR"/>
         </w:rPr>
-        <w:t xml:space="preserve"> como Mozilla Firefox, Internet Explorer y Google </w:t>
-      </w:r>
-      <w:proofErr w:type="spellStart"/>
-      <w:r>
-        <w:rPr>
-          <w:sz w:val="26"/>
-          <w:szCs w:val="26"/>
-          <w:lang w:eastAsia="es-AR"/>
-        </w:rPr>
-        <w:t>Chrome</w:t>
-      </w:r>
-      <w:proofErr w:type="spellEnd"/>
-      <w:r>
-        <w:rPr>
-          <w:sz w:val="26"/>
-          <w:szCs w:val="26"/>
-          <w:lang w:eastAsia="es-AR"/>
-        </w:rPr>
-        <w:t xml:space="preserve"> para navegar por Internet.</w:t>
+        <w:t xml:space="preserve"> como Mozilla Firefox, Internet Explorer y Google Chrome para navegar por Internet.</w:t>
       </w:r>
     </w:p>
     <w:p>
@@ -1937,7 +1912,7 @@
     </w:p>
     <w:p>
       <w:pPr>
-        <w:pStyle w:val="Ttulo"/>
+        <w:pStyle w:val="Puesto"/>
         <w:rPr>
           <w:sz w:val="48"/>
           <w:szCs w:val="48"/>
@@ -2492,7 +2467,6 @@
         </w:rPr>
       </w:pPr>
       <w:proofErr w:type="spellStart"/>
-      <w:proofErr w:type="gramStart"/>
       <w:r>
         <w:rPr>
           <w:b/>
@@ -2503,7 +2477,6 @@
         <w:t>application</w:t>
       </w:r>
       <w:proofErr w:type="spellEnd"/>
-      <w:proofErr w:type="gramEnd"/>
       <w:r>
         <w:rPr>
           <w:b/>
@@ -2533,14 +2506,14 @@
         <w:spacing w:after="0"/>
         <w:rPr>
           <w:rStyle w:val="nfasis"/>
-          <w:lang w:val="en-US"/>
-        </w:rPr>
-      </w:pPr>
-      <w:proofErr w:type="spellStart"/>
-      <w:r>
-        <w:rPr>
-          <w:rStyle w:val="nfasis"/>
-          <w:lang w:val="en-US"/>
+          <w:lang w:val="pt-BR"/>
+        </w:rPr>
+      </w:pPr>
+      <w:proofErr w:type="spellStart"/>
+      <w:r>
+        <w:rPr>
+          <w:rStyle w:val="nfasis"/>
+          <w:lang w:val="pt-BR"/>
         </w:rPr>
         <w:t>Respuesta</w:t>
       </w:r>
@@ -2548,7 +2521,7 @@
       <w:r>
         <w:rPr>
           <w:rStyle w:val="nfasis"/>
-          <w:lang w:val="en-US"/>
+          <w:lang w:val="pt-BR"/>
         </w:rPr>
         <w:t xml:space="preserve"> = </w:t>
       </w:r>
@@ -2556,7 +2529,7 @@
       <w:r>
         <w:rPr>
           <w:rStyle w:val="nfasis"/>
-          <w:lang w:val="en-US"/>
+          <w:lang w:val="pt-BR"/>
         </w:rPr>
         <w:t>c :</w:t>
       </w:r>
@@ -2564,21 +2537,21 @@
       <w:r>
         <w:rPr>
           <w:rStyle w:val="nfasis"/>
-          <w:lang w:val="en-US"/>
+          <w:lang w:val="pt-BR"/>
         </w:rPr>
         <w:t xml:space="preserve"> {  </w:t>
       </w:r>
       <w:r>
         <w:rPr>
           <w:rStyle w:val="nfasis"/>
-          <w:lang w:val="en-US"/>
+          <w:lang w:val="pt-BR"/>
         </w:rPr>
         <w:t xml:space="preserve">(h : v) </w:t>
       </w:r>
       <w:r>
         <w:rPr>
           <w:rStyle w:val="nfasis"/>
-          <w:lang w:val="en-US"/>
+          <w:lang w:val="pt-BR"/>
         </w:rPr>
         <w:t xml:space="preserve"> }</w:t>
       </w:r>
@@ -2761,49 +2734,49 @@
           <w:sz w:val="26"/>
           <w:szCs w:val="26"/>
           <w:u w:val="single"/>
-          <w:lang w:val="en-US" w:eastAsia="es-AR"/>
-        </w:rPr>
-      </w:pPr>
-      <w:proofErr w:type="gramStart"/>
+          <w:lang w:val="pt-BR" w:eastAsia="es-AR"/>
+        </w:rPr>
+      </w:pPr>
+      <w:proofErr w:type="spellStart"/>
       <w:r>
         <w:rPr>
           <w:b/>
           <w:sz w:val="26"/>
           <w:szCs w:val="26"/>
-          <w:lang w:val="en-US" w:eastAsia="es-AR"/>
-        </w:rPr>
-        <w:t>application/</w:t>
-      </w:r>
-      <w:proofErr w:type="spellStart"/>
+          <w:lang w:val="pt-BR" w:eastAsia="es-AR"/>
+        </w:rPr>
+        <w:t>application</w:t>
+      </w:r>
+      <w:proofErr w:type="spellEnd"/>
       <w:r>
         <w:rPr>
           <w:b/>
           <w:sz w:val="26"/>
           <w:szCs w:val="26"/>
-          <w:lang w:val="en-US" w:eastAsia="es-AR"/>
-        </w:rPr>
-        <w:t>vnd.ehttp</w:t>
-      </w:r>
-      <w:proofErr w:type="spellEnd"/>
+          <w:lang w:val="pt-BR" w:eastAsia="es-AR"/>
+        </w:rPr>
+        <w:t>/</w:t>
+      </w:r>
+      <w:proofErr w:type="spellStart"/>
       <w:r>
         <w:rPr>
           <w:b/>
           <w:sz w:val="26"/>
           <w:szCs w:val="26"/>
-          <w:lang w:val="en-US" w:eastAsia="es-AR"/>
-        </w:rPr>
-        <w:t>-</w:t>
+          <w:lang w:val="pt-BR" w:eastAsia="es-AR"/>
+        </w:rPr>
+        <w:t>vnd.ehttp-</w:t>
       </w:r>
       <w:r>
         <w:rPr>
           <w:b/>
           <w:sz w:val="26"/>
           <w:szCs w:val="26"/>
-          <w:lang w:val="en-US" w:eastAsia="es-AR"/>
+          <w:lang w:val="pt-BR" w:eastAsia="es-AR"/>
         </w:rPr>
         <w:t>transformer</w:t>
       </w:r>
-      <w:proofErr w:type="gramEnd"/>
+      <w:proofErr w:type="spellEnd"/>
     </w:p>
     <w:p>
       <w:pPr>
@@ -2813,14 +2786,14 @@
         <w:spacing w:after="0"/>
         <w:rPr>
           <w:rStyle w:val="nfasis"/>
-          <w:lang w:val="en-US"/>
-        </w:rPr>
-      </w:pPr>
-      <w:proofErr w:type="spellStart"/>
-      <w:r>
-        <w:rPr>
-          <w:rStyle w:val="nfasis"/>
-          <w:lang w:val="en-US"/>
+          <w:lang w:val="pt-BR"/>
+        </w:rPr>
+      </w:pPr>
+      <w:proofErr w:type="spellStart"/>
+      <w:r>
+        <w:rPr>
+          <w:rStyle w:val="nfasis"/>
+          <w:lang w:val="pt-BR"/>
         </w:rPr>
         <w:t>Respuesta</w:t>
       </w:r>
@@ -2828,7 +2801,7 @@
       <w:r>
         <w:rPr>
           <w:rStyle w:val="nfasis"/>
-          <w:lang w:val="en-US"/>
+          <w:lang w:val="pt-BR"/>
         </w:rPr>
         <w:t xml:space="preserve"> = </w:t>
       </w:r>
@@ -2836,7 +2809,7 @@
       <w:r>
         <w:rPr>
           <w:rStyle w:val="nfasis"/>
-          <w:lang w:val="en-US"/>
+          <w:lang w:val="pt-BR"/>
         </w:rPr>
         <w:t>{ “</w:t>
       </w:r>
@@ -2844,7 +2817,7 @@
       <w:r>
         <w:rPr>
           <w:rStyle w:val="nfasis"/>
-          <w:lang w:val="en-US"/>
+          <w:lang w:val="pt-BR"/>
         </w:rPr>
         <w:t>TRANSFORMER” : s }</w:t>
       </w:r>
@@ -3083,14 +3056,14 @@
         <w:spacing w:after="0"/>
         <w:rPr>
           <w:rStyle w:val="nfasis"/>
-          <w:lang w:val="pt-BR"/>
-        </w:rPr>
-      </w:pPr>
-      <w:proofErr w:type="spellStart"/>
-      <w:r>
-        <w:rPr>
-          <w:rStyle w:val="nfasis"/>
-          <w:lang w:val="pt-BR"/>
+          <w:lang w:val="en-US"/>
+        </w:rPr>
+      </w:pPr>
+      <w:proofErr w:type="spellStart"/>
+      <w:r>
+        <w:rPr>
+          <w:rStyle w:val="nfasis"/>
+          <w:lang w:val="en-US"/>
         </w:rPr>
         <w:t>Respuesta</w:t>
       </w:r>
@@ -3098,7 +3071,7 @@
       <w:r>
         <w:rPr>
           <w:rStyle w:val="nfasis"/>
-          <w:lang w:val="pt-BR"/>
+          <w:lang w:val="en-US"/>
         </w:rPr>
         <w:t xml:space="preserve"> = </w:t>
       </w:r>
@@ -3106,17 +3079,17 @@
       <w:r>
         <w:rPr>
           <w:rStyle w:val="nfasis"/>
-          <w:lang w:val="pt-BR"/>
-        </w:rPr>
-        <w:t xml:space="preserve">{ </w:t>
+          <w:lang w:val="en-US"/>
+        </w:rPr>
+        <w:t>{ “</w:t>
       </w:r>
       <w:proofErr w:type="gramEnd"/>
       <w:r>
         <w:rPr>
           <w:rStyle w:val="nfasis"/>
-          <w:lang w:val="pt-BR"/>
-        </w:rPr>
-        <w:t>“TRANSFORMER” : s }</w:t>
+          <w:lang w:val="en-US"/>
+        </w:rPr>
+        <w:t>TRANSFORMER” : s }</w:t>
       </w:r>
     </w:p>
     <w:p>
@@ -3167,10 +3140,9 @@
           <w:b/>
           <w:sz w:val="26"/>
           <w:szCs w:val="26"/>
-          <w:lang w:val="pt-BR" w:eastAsia="es-AR"/>
-        </w:rPr>
-      </w:pPr>
-      <w:proofErr w:type="spellStart"/>
+          <w:lang w:val="en-US" w:eastAsia="es-AR"/>
+        </w:rPr>
+      </w:pPr>
       <w:proofErr w:type="gramStart"/>
       <w:r>
         <w:rPr>
@@ -3179,12 +3151,11 @@
           <w:iCs/>
           <w:sz w:val="26"/>
           <w:szCs w:val="26"/>
-          <w:lang w:val="pt-BR" w:eastAsia="es-AR"/>
-        </w:rPr>
-        <w:t>application</w:t>
-      </w:r>
-      <w:proofErr w:type="spellEnd"/>
-      <w:proofErr w:type="gramEnd"/>
+          <w:lang w:val="en-US" w:eastAsia="es-AR"/>
+        </w:rPr>
+        <w:t>application/</w:t>
+      </w:r>
+      <w:proofErr w:type="spellStart"/>
       <w:r>
         <w:rPr>
           <w:b/>
@@ -3192,11 +3163,11 @@
           <w:iCs/>
           <w:sz w:val="26"/>
           <w:szCs w:val="26"/>
-          <w:lang w:val="pt-BR" w:eastAsia="es-AR"/>
-        </w:rPr>
-        <w:t>/</w:t>
-      </w:r>
-      <w:proofErr w:type="spellStart"/>
+          <w:lang w:val="en-US" w:eastAsia="es-AR"/>
+        </w:rPr>
+        <w:t>vnd.ehttp</w:t>
+      </w:r>
+      <w:proofErr w:type="spellEnd"/>
       <w:r>
         <w:rPr>
           <w:b/>
@@ -3204,22 +3175,11 @@
           <w:iCs/>
           <w:sz w:val="26"/>
           <w:szCs w:val="26"/>
-          <w:lang w:val="pt-BR" w:eastAsia="es-AR"/>
-        </w:rPr>
-        <w:t>vnd.ehttp</w:t>
-      </w:r>
-      <w:proofErr w:type="spellEnd"/>
-      <w:r>
-        <w:rPr>
-          <w:b/>
-          <w:i/>
-          <w:iCs/>
-          <w:sz w:val="26"/>
-          <w:szCs w:val="26"/>
-          <w:lang w:val="pt-BR" w:eastAsia="es-AR"/>
+          <w:lang w:val="en-US" w:eastAsia="es-AR"/>
         </w:rPr>
         <w:t>-bytes</w:t>
       </w:r>
+      <w:proofErr w:type="gramEnd"/>
     </w:p>
     <w:p>
       <w:pPr>
@@ -3445,7 +3405,7 @@
     </w:p>
     <w:p>
       <w:pPr>
-        <w:pStyle w:val="Ttulo"/>
+        <w:pStyle w:val="Puesto"/>
         <w:rPr>
           <w:sz w:val="48"/>
           <w:szCs w:val="48"/>
@@ -3621,16 +3581,14 @@
         </w:rPr>
         <w:t xml:space="preserve"> y el </w:t>
       </w:r>
-      <w:proofErr w:type="spellStart"/>
-      <w:r>
-        <w:rPr>
-          <w:sz w:val="26"/>
-          <w:szCs w:val="26"/>
-          <w:lang w:eastAsia="es-AR"/>
-        </w:rPr>
-        <w:t>body</w:t>
-      </w:r>
-      <w:proofErr w:type="spellEnd"/>
+      <w:r>
+        <w:rPr>
+          <w:sz w:val="26"/>
+          <w:szCs w:val="26"/>
+          <w:lang w:eastAsia="es-AR"/>
+        </w:rPr>
+        <w:t>cuerpo</w:t>
+      </w:r>
       <w:r>
         <w:rPr>
           <w:sz w:val="26"/>
@@ -3663,7 +3621,23 @@
           <w:szCs w:val="26"/>
           <w:lang w:eastAsia="es-AR"/>
         </w:rPr>
-        <w:t xml:space="preserve">, era necesario convertir </w:t>
+        <w:t xml:space="preserve">, </w:t>
+      </w:r>
+      <w:r>
+        <w:rPr>
+          <w:sz w:val="26"/>
+          <w:szCs w:val="26"/>
+          <w:lang w:eastAsia="es-AR"/>
+        </w:rPr>
+        <w:t>fue</w:t>
+      </w:r>
+      <w:r>
+        <w:rPr>
+          <w:sz w:val="26"/>
+          <w:szCs w:val="26"/>
+          <w:lang w:eastAsia="es-AR"/>
+        </w:rPr>
+        <w:t xml:space="preserve"> necesario convertir </w:t>
       </w:r>
       <w:r>
         <w:rPr>
@@ -3705,7 +3679,39 @@
           <w:szCs w:val="26"/>
           <w:lang w:eastAsia="es-AR"/>
         </w:rPr>
-        <w:t xml:space="preserve">. Fue por eso que se tomó la decisión de convertirlo a </w:t>
+        <w:t>. Fue por eso</w:t>
+      </w:r>
+      <w:r>
+        <w:rPr>
+          <w:sz w:val="26"/>
+          <w:szCs w:val="26"/>
+          <w:lang w:eastAsia="es-AR"/>
+        </w:rPr>
+        <w:t>,</w:t>
+      </w:r>
+      <w:r>
+        <w:rPr>
+          <w:sz w:val="26"/>
+          <w:szCs w:val="26"/>
+          <w:lang w:eastAsia="es-AR"/>
+        </w:rPr>
+        <w:t xml:space="preserve"> que </w:t>
+      </w:r>
+      <w:r>
+        <w:rPr>
+          <w:sz w:val="26"/>
+          <w:szCs w:val="26"/>
+          <w:lang w:eastAsia="es-AR"/>
+        </w:rPr>
+        <w:t xml:space="preserve">en una primera aproximación, </w:t>
+      </w:r>
+      <w:r>
+        <w:rPr>
+          <w:sz w:val="26"/>
+          <w:szCs w:val="26"/>
+          <w:lang w:eastAsia="es-AR"/>
+        </w:rPr>
+        <w:t xml:space="preserve">se tomó la decisión de convertirlo a </w:t>
       </w:r>
       <w:proofErr w:type="spellStart"/>
       <w:r>
@@ -3743,7 +3749,7 @@
           <w:szCs w:val="26"/>
           <w:lang w:eastAsia="es-AR"/>
         </w:rPr>
-        <w:t xml:space="preserve">Esto nos trajo problemas con ciertos </w:t>
+        <w:t xml:space="preserve">Esto trajo problemas con ciertos </w:t>
       </w:r>
       <w:proofErr w:type="spellStart"/>
       <w:r>
@@ -3761,7 +3767,23 @@
           <w:szCs w:val="26"/>
           <w:lang w:eastAsia="es-AR"/>
         </w:rPr>
-        <w:t xml:space="preserve"> que se realizaban, como es el caso de solicitar una imagen. Debido a que la misma tiene caracteres extraños, al convertirlos a </w:t>
+        <w:t xml:space="preserve"> que se realizaban, como es el caso de solicitar una imagen. Debido a que la misma tiene caracteres </w:t>
+      </w:r>
+      <w:r>
+        <w:rPr>
+          <w:sz w:val="26"/>
+          <w:szCs w:val="26"/>
+          <w:lang w:eastAsia="es-AR"/>
+        </w:rPr>
+        <w:t>no imprimibles</w:t>
+      </w:r>
+      <w:r>
+        <w:rPr>
+          <w:sz w:val="26"/>
+          <w:szCs w:val="26"/>
+          <w:lang w:eastAsia="es-AR"/>
+        </w:rPr>
+        <w:t xml:space="preserve">, al convertirlos a </w:t>
       </w:r>
       <w:proofErr w:type="spellStart"/>
       <w:r>
@@ -3812,23 +3834,59 @@
       <w:r>
         <w:t>Encoding</w:t>
       </w:r>
-      <w:proofErr w:type="spellEnd"/>
-    </w:p>
-    <w:p>
-      <w:pPr>
-        <w:rPr>
-          <w:sz w:val="26"/>
-          <w:szCs w:val="26"/>
-          <w:lang w:eastAsia="es-AR"/>
-        </w:rPr>
-      </w:pPr>
-      <w:r>
-        <w:rPr>
-          <w:sz w:val="26"/>
-          <w:szCs w:val="26"/>
-          <w:lang w:eastAsia="es-AR"/>
-        </w:rPr>
-        <w:t xml:space="preserve">Uno de los problemas que nos surgió fue el de la compresión. Observamos que algunos </w:t>
+      <w:bookmarkStart w:id="0" w:name="_GoBack"/>
+      <w:bookmarkEnd w:id="0"/>
+      <w:proofErr w:type="spellEnd"/>
+    </w:p>
+    <w:p>
+      <w:pPr>
+        <w:rPr>
+          <w:sz w:val="26"/>
+          <w:szCs w:val="26"/>
+          <w:lang w:eastAsia="es-AR"/>
+        </w:rPr>
+      </w:pPr>
+      <w:r>
+        <w:rPr>
+          <w:sz w:val="26"/>
+          <w:szCs w:val="26"/>
+          <w:lang w:eastAsia="es-AR"/>
+        </w:rPr>
+        <w:t>Otro</w:t>
+      </w:r>
+      <w:r>
+        <w:rPr>
+          <w:sz w:val="26"/>
+          <w:szCs w:val="26"/>
+          <w:lang w:eastAsia="es-AR"/>
+        </w:rPr>
+        <w:t xml:space="preserve"> de los problemas que surgió fue el de la compresión. </w:t>
+      </w:r>
+      <w:proofErr w:type="spellStart"/>
+      <w:r>
+        <w:rPr>
+          <w:sz w:val="26"/>
+          <w:szCs w:val="26"/>
+          <w:lang w:eastAsia="es-AR"/>
+        </w:rPr>
+        <w:t>Se</w:t>
+      </w:r>
+      <w:proofErr w:type="spellEnd"/>
+      <w:r>
+        <w:rPr>
+          <w:sz w:val="26"/>
+          <w:szCs w:val="26"/>
+          <w:lang w:eastAsia="es-AR"/>
+        </w:rPr>
+        <w:t xml:space="preserve"> observó</w:t>
+      </w:r>
+      <w:r>
+        <w:rPr>
+          <w:sz w:val="26"/>
+          <w:szCs w:val="26"/>
+          <w:lang w:eastAsia="es-AR"/>
+        </w:rPr>
+        <w:t xml:space="preserve"> que algunos </w:t>
       </w:r>
       <w:proofErr w:type="spellStart"/>
       <w:r>
@@ -3846,7 +3904,7 @@
           <w:szCs w:val="26"/>
           <w:lang w:eastAsia="es-AR"/>
         </w:rPr>
-        <w:t xml:space="preserve"> server nos enviaban s</w:t>
+        <w:t xml:space="preserve"> server enviaban s</w:t>
       </w:r>
       <w:r>
         <w:rPr>
@@ -3856,31 +3914,29 @@
         </w:rPr>
         <w:t xml:space="preserve">u respuesta (el </w:t>
       </w:r>
-      <w:proofErr w:type="spellStart"/>
-      <w:r>
-        <w:rPr>
-          <w:sz w:val="26"/>
-          <w:szCs w:val="26"/>
-          <w:lang w:eastAsia="es-AR"/>
-        </w:rPr>
-        <w:t>body</w:t>
-      </w:r>
-      <w:proofErr w:type="spellEnd"/>
-      <w:r>
-        <w:rPr>
-          <w:sz w:val="26"/>
-          <w:szCs w:val="26"/>
-          <w:lang w:eastAsia="es-AR"/>
-        </w:rPr>
-        <w:t>) comprimida</w:t>
-      </w:r>
-      <w:r>
-        <w:rPr>
-          <w:sz w:val="26"/>
-          <w:szCs w:val="26"/>
-          <w:lang w:eastAsia="es-AR"/>
-        </w:rPr>
-        <w:t xml:space="preserve"> con lo cual nos dificultaba la lógica en caso que se nos enviara un </w:t>
+      <w:r>
+        <w:rPr>
+          <w:sz w:val="26"/>
+          <w:szCs w:val="26"/>
+          <w:lang w:eastAsia="es-AR"/>
+        </w:rPr>
+        <w:t>cuerpo</w:t>
+      </w:r>
+      <w:r>
+        <w:rPr>
+          <w:sz w:val="26"/>
+          <w:szCs w:val="26"/>
+          <w:lang w:eastAsia="es-AR"/>
+        </w:rPr>
+        <w:t xml:space="preserve">) comprimida, y esto </w:t>
+      </w:r>
+      <w:r>
+        <w:rPr>
+          <w:sz w:val="26"/>
+          <w:szCs w:val="26"/>
+          <w:lang w:eastAsia="es-AR"/>
+        </w:rPr>
+        <w:t xml:space="preserve">dificultaba la lógica en caso que se nos enviara un </w:t>
       </w:r>
       <w:proofErr w:type="spellStart"/>
       <w:r>
@@ -3924,7 +3980,23 @@
           <w:szCs w:val="26"/>
           <w:lang w:eastAsia="es-AR"/>
         </w:rPr>
-        <w:t xml:space="preserve">Por otro lado, no manejábamos la compresión. </w:t>
+        <w:t xml:space="preserve">Por otro lado, no </w:t>
+      </w:r>
+      <w:r>
+        <w:rPr>
+          <w:sz w:val="26"/>
+          <w:szCs w:val="26"/>
+          <w:lang w:eastAsia="es-AR"/>
+        </w:rPr>
+        <w:t>se manejó</w:t>
+      </w:r>
+      <w:r>
+        <w:rPr>
+          <w:sz w:val="26"/>
+          <w:szCs w:val="26"/>
+          <w:lang w:eastAsia="es-AR"/>
+        </w:rPr>
+        <w:t xml:space="preserve"> la compresión. </w:t>
       </w:r>
     </w:p>
     <w:p>
@@ -3999,7 +4071,15 @@
           <w:szCs w:val="26"/>
           <w:lang w:eastAsia="es-AR"/>
         </w:rPr>
-        <w:t xml:space="preserve"> server solicitándole una respuesta sin compresión </w:t>
+        <w:t xml:space="preserve"> server solicitándole una respuesta sin compres</w:t>
+      </w:r>
+      <w:r>
+        <w:rPr>
+          <w:sz w:val="26"/>
+          <w:szCs w:val="26"/>
+          <w:lang w:eastAsia="es-AR"/>
+        </w:rPr>
+        <w:t>ión.</w:t>
       </w:r>
     </w:p>
     <w:p>
@@ -4075,35 +4155,89 @@
           <w:szCs w:val="26"/>
           <w:lang w:eastAsia="es-AR"/>
         </w:rPr>
-        <w:t xml:space="preserve"> para asegurarnos de esta manera que la respuesta esta descomprimida</w:t>
-      </w:r>
-    </w:p>
-    <w:p>
-      <w:pPr>
-        <w:rPr>
-          <w:sz w:val="26"/>
-          <w:szCs w:val="26"/>
-          <w:lang w:eastAsia="es-AR"/>
-        </w:rPr>
-      </w:pPr>
-      <w:r>
-        <w:rPr>
-          <w:sz w:val="26"/>
-          <w:szCs w:val="26"/>
-          <w:lang w:eastAsia="es-AR"/>
-        </w:rPr>
-        <w:t xml:space="preserve">Lógicamente optamos por la segunda opción ya que no tenía sentido recibir algo que no </w:t>
-      </w:r>
-      <w:proofErr w:type="spellStart"/>
-      <w:r>
-        <w:rPr>
-          <w:sz w:val="26"/>
-          <w:szCs w:val="26"/>
-          <w:lang w:eastAsia="es-AR"/>
-        </w:rPr>
-        <w:t>sorportabamos</w:t>
-      </w:r>
-      <w:proofErr w:type="spellEnd"/>
+        <w:t xml:space="preserve"> para </w:t>
+      </w:r>
+      <w:r>
+        <w:rPr>
+          <w:sz w:val="26"/>
+          <w:szCs w:val="26"/>
+          <w:lang w:eastAsia="es-AR"/>
+        </w:rPr>
+        <w:t>asegurarse</w:t>
+      </w:r>
+      <w:r>
+        <w:rPr>
+          <w:sz w:val="26"/>
+          <w:szCs w:val="26"/>
+          <w:lang w:eastAsia="es-AR"/>
+        </w:rPr>
+        <w:t xml:space="preserve"> de esta manera que</w:t>
+      </w:r>
+      <w:r>
+        <w:rPr>
+          <w:sz w:val="26"/>
+          <w:szCs w:val="26"/>
+          <w:lang w:eastAsia="es-AR"/>
+        </w:rPr>
+        <w:t xml:space="preserve"> la respuesta no este comprimida.</w:t>
+      </w:r>
+    </w:p>
+    <w:p>
+      <w:pPr>
+        <w:rPr>
+          <w:sz w:val="26"/>
+          <w:szCs w:val="26"/>
+          <w:lang w:eastAsia="es-AR"/>
+        </w:rPr>
+      </w:pPr>
+      <w:r>
+        <w:rPr>
+          <w:sz w:val="26"/>
+          <w:szCs w:val="26"/>
+          <w:lang w:eastAsia="es-AR"/>
+        </w:rPr>
+        <w:t>Lógicamente</w:t>
+      </w:r>
+      <w:r>
+        <w:rPr>
+          <w:sz w:val="26"/>
+          <w:szCs w:val="26"/>
+          <w:lang w:eastAsia="es-AR"/>
+        </w:rPr>
+        <w:t>,</w:t>
+      </w:r>
+      <w:r>
+        <w:rPr>
+          <w:sz w:val="26"/>
+          <w:szCs w:val="26"/>
+          <w:lang w:eastAsia="es-AR"/>
+        </w:rPr>
+        <w:t xml:space="preserve"> </w:t>
+      </w:r>
+      <w:r>
+        <w:rPr>
+          <w:sz w:val="26"/>
+          <w:szCs w:val="26"/>
+          <w:lang w:eastAsia="es-AR"/>
+        </w:rPr>
+        <w:t>se optó</w:t>
+      </w:r>
+      <w:r>
+        <w:rPr>
+          <w:sz w:val="26"/>
+          <w:szCs w:val="26"/>
+          <w:lang w:eastAsia="es-AR"/>
+        </w:rPr>
+        <w:t xml:space="preserve"> por la segunda opción ya que no tenía sentido recibir algo que no </w:t>
+      </w:r>
+      <w:r>
+        <w:rPr>
+          <w:sz w:val="26"/>
+          <w:szCs w:val="26"/>
+          <w:lang w:eastAsia="es-AR"/>
+        </w:rPr>
+        <w:t>se soportaba</w:t>
+      </w:r>
       <w:r>
         <w:rPr>
           <w:sz w:val="26"/>
@@ -4128,24 +4262,89 @@
           <w:szCs w:val="26"/>
           <w:lang w:eastAsia="es-AR"/>
         </w:rPr>
-        <w:t xml:space="preserve"> server. Era mucho más sencillo directamente eliminar aquello que no éramos capaces de resolver. </w:t>
-      </w:r>
-    </w:p>
-    <w:p>
-      <w:pPr>
-        <w:rPr>
-          <w:sz w:val="26"/>
-          <w:szCs w:val="26"/>
-          <w:lang w:eastAsia="es-AR"/>
-        </w:rPr>
-      </w:pPr>
-      <w:r>
-        <w:rPr>
-          <w:sz w:val="26"/>
-          <w:szCs w:val="26"/>
-          <w:lang w:eastAsia="es-AR"/>
-        </w:rPr>
-        <w:t>Otro problema que surgió fue con el “</w:t>
+        <w:t xml:space="preserve"> server. </w:t>
+      </w:r>
+      <w:r>
+        <w:rPr>
+          <w:sz w:val="26"/>
+          <w:szCs w:val="26"/>
+          <w:lang w:eastAsia="es-AR"/>
+        </w:rPr>
+        <w:t>Es una decisión inteligente</w:t>
+      </w:r>
+      <w:r>
+        <w:rPr>
+          <w:sz w:val="26"/>
+          <w:szCs w:val="26"/>
+          <w:lang w:eastAsia="es-AR"/>
+        </w:rPr>
+        <w:t xml:space="preserve"> </w:t>
+      </w:r>
+      <w:r>
+        <w:rPr>
+          <w:sz w:val="26"/>
+          <w:szCs w:val="26"/>
+          <w:lang w:eastAsia="es-AR"/>
+        </w:rPr>
+        <w:t xml:space="preserve">y eficiente, </w:t>
+      </w:r>
+      <w:r>
+        <w:rPr>
+          <w:sz w:val="26"/>
+          <w:szCs w:val="26"/>
+          <w:lang w:eastAsia="es-AR"/>
+        </w:rPr>
+        <w:t xml:space="preserve">eliminar aquello que no </w:t>
+      </w:r>
+      <w:r>
+        <w:rPr>
+          <w:sz w:val="26"/>
+          <w:szCs w:val="26"/>
+          <w:lang w:eastAsia="es-AR"/>
+        </w:rPr>
+        <w:t>se podía</w:t>
+      </w:r>
+      <w:r>
+        <w:rPr>
+          <w:sz w:val="26"/>
+          <w:szCs w:val="26"/>
+          <w:lang w:eastAsia="es-AR"/>
+        </w:rPr>
+        <w:t xml:space="preserve"> resolver. </w:t>
+      </w:r>
+    </w:p>
+    <w:p>
+      <w:pPr>
+        <w:rPr>
+          <w:sz w:val="26"/>
+          <w:szCs w:val="26"/>
+          <w:lang w:eastAsia="es-AR"/>
+        </w:rPr>
+      </w:pPr>
+      <w:r>
+        <w:rPr>
+          <w:sz w:val="26"/>
+          <w:szCs w:val="26"/>
+          <w:lang w:eastAsia="es-AR"/>
+        </w:rPr>
+        <w:lastRenderedPageBreak/>
+        <w:t>Por otro lado,</w:t>
+      </w:r>
+      <w:r>
+        <w:rPr>
+          <w:sz w:val="26"/>
+          <w:szCs w:val="26"/>
+          <w:lang w:eastAsia="es-AR"/>
+        </w:rPr>
+        <w:t xml:space="preserve"> surgieron problemas</w:t>
+      </w:r>
+      <w:r>
+        <w:rPr>
+          <w:sz w:val="26"/>
+          <w:szCs w:val="26"/>
+          <w:lang w:eastAsia="es-AR"/>
+        </w:rPr>
+        <w:t xml:space="preserve"> con el “</w:t>
       </w:r>
       <w:proofErr w:type="spellStart"/>
       <w:r>
@@ -4163,7 +4362,23 @@
           <w:szCs w:val="26"/>
           <w:lang w:eastAsia="es-AR"/>
         </w:rPr>
-        <w:t xml:space="preserve">”. Como primera opción se nos ocurrió intentar pedirle al </w:t>
+        <w:t xml:space="preserve">”. Como primera opción se </w:t>
+      </w:r>
+      <w:r>
+        <w:rPr>
+          <w:sz w:val="26"/>
+          <w:szCs w:val="26"/>
+          <w:lang w:eastAsia="es-AR"/>
+        </w:rPr>
+        <w:t>propuso p</w:t>
+      </w:r>
+      <w:r>
+        <w:rPr>
+          <w:sz w:val="26"/>
+          <w:szCs w:val="26"/>
+          <w:lang w:eastAsia="es-AR"/>
+        </w:rPr>
+        <w:t xml:space="preserve">edirle al </w:t>
       </w:r>
       <w:proofErr w:type="spellStart"/>
       <w:r>
@@ -4199,16 +4414,7 @@
           <w:szCs w:val="26"/>
           <w:lang w:eastAsia="es-AR"/>
         </w:rPr>
-        <w:t xml:space="preserve">, tal </w:t>
-      </w:r>
-      <w:r>
-        <w:rPr>
-          <w:sz w:val="26"/>
-          <w:szCs w:val="26"/>
-          <w:lang w:eastAsia="es-AR"/>
-        </w:rPr>
-        <w:lastRenderedPageBreak/>
-        <w:t xml:space="preserve">como se hizo con el contenido comprimido. Luego de leer el </w:t>
+        <w:t xml:space="preserve">, tal como se hizo con el contenido comprimido. Luego de leer el </w:t>
       </w:r>
       <w:proofErr w:type="spellStart"/>
       <w:r>
@@ -4344,7 +4550,23 @@
           <w:szCs w:val="26"/>
           <w:lang w:eastAsia="es-AR"/>
         </w:rPr>
-        <w:t xml:space="preserve">. Pero luego de varias pruebas se llegó a la conclusión que muchos </w:t>
+        <w:t xml:space="preserve">. </w:t>
+      </w:r>
+      <w:r>
+        <w:rPr>
+          <w:sz w:val="26"/>
+          <w:szCs w:val="26"/>
+          <w:lang w:eastAsia="es-AR"/>
+        </w:rPr>
+        <w:t>L</w:t>
+      </w:r>
+      <w:r>
+        <w:rPr>
+          <w:sz w:val="26"/>
+          <w:szCs w:val="26"/>
+          <w:lang w:eastAsia="es-AR"/>
+        </w:rPr>
+        <w:t xml:space="preserve">uego de varias pruebas se llegó a la conclusión que muchos </w:t>
       </w:r>
       <w:proofErr w:type="spellStart"/>
       <w:r>
@@ -4380,7 +4602,15 @@
           <w:szCs w:val="26"/>
           <w:lang w:eastAsia="es-AR"/>
         </w:rPr>
-        <w:t xml:space="preserve"> y enviaban la respuesta en formato </w:t>
+        <w:t xml:space="preserve"> y enviaban </w:t>
+      </w:r>
+      <w:r>
+        <w:rPr>
+          <w:sz w:val="26"/>
+          <w:szCs w:val="26"/>
+          <w:lang w:eastAsia="es-AR"/>
+        </w:rPr>
+        <w:t xml:space="preserve">la respuesta en formato </w:t>
       </w:r>
       <w:proofErr w:type="spellStart"/>
       <w:r>
@@ -4398,32 +4628,65 @@
           <w:szCs w:val="26"/>
           <w:lang w:eastAsia="es-AR"/>
         </w:rPr>
-        <w:t>.</w:t>
-      </w:r>
-    </w:p>
-    <w:p>
-      <w:pPr>
-        <w:rPr>
-          <w:sz w:val="26"/>
-          <w:szCs w:val="26"/>
-          <w:lang w:eastAsia="es-AR"/>
-        </w:rPr>
-      </w:pPr>
-      <w:r>
-        <w:rPr>
-          <w:sz w:val="26"/>
-          <w:szCs w:val="26"/>
-          <w:lang w:eastAsia="es-AR"/>
-        </w:rPr>
-        <w:t xml:space="preserve">Fue allí cuando se decidió que no quedaba otra alternativa que implementarlo. </w:t>
-      </w:r>
-      <w:r>
-        <w:rPr>
-          <w:sz w:val="26"/>
-          <w:szCs w:val="26"/>
-          <w:lang w:eastAsia="es-AR"/>
-        </w:rPr>
-        <w:t xml:space="preserve">Para ello, nuevamente se leyó la sección correspondiente en el </w:t>
+        <w:t>, forzando a</w:t>
+      </w:r>
+      <w:r>
+        <w:rPr>
+          <w:sz w:val="26"/>
+          <w:szCs w:val="26"/>
+          <w:lang w:eastAsia="es-AR"/>
+        </w:rPr>
+        <w:t xml:space="preserve"> implementar</w:t>
+      </w:r>
+      <w:r>
+        <w:rPr>
+          <w:sz w:val="26"/>
+          <w:szCs w:val="26"/>
+          <w:lang w:eastAsia="es-AR"/>
+        </w:rPr>
+        <w:t xml:space="preserve"> la lógica </w:t>
+      </w:r>
+      <w:proofErr w:type="spellStart"/>
+      <w:r>
+        <w:rPr>
+          <w:sz w:val="26"/>
+          <w:szCs w:val="26"/>
+          <w:lang w:eastAsia="es-AR"/>
+        </w:rPr>
+        <w:t>correpondiente</w:t>
+      </w:r>
+      <w:proofErr w:type="spellEnd"/>
+      <w:r>
+        <w:rPr>
+          <w:sz w:val="26"/>
+          <w:szCs w:val="26"/>
+          <w:lang w:eastAsia="es-AR"/>
+        </w:rPr>
+        <w:t xml:space="preserve">. </w:t>
+      </w:r>
+      <w:r>
+        <w:rPr>
+          <w:sz w:val="26"/>
+          <w:szCs w:val="26"/>
+          <w:lang w:eastAsia="es-AR"/>
+        </w:rPr>
+        <w:t>Para ello, nuevamente</w:t>
+      </w:r>
+      <w:r>
+        <w:rPr>
+          <w:sz w:val="26"/>
+          <w:szCs w:val="26"/>
+          <w:lang w:eastAsia="es-AR"/>
+        </w:rPr>
+        <w:t>,</w:t>
+      </w:r>
+      <w:r>
+        <w:rPr>
+          <w:sz w:val="26"/>
+          <w:szCs w:val="26"/>
+          <w:lang w:eastAsia="es-AR"/>
+        </w:rPr>
+        <w:t xml:space="preserve"> se leyó la sección correspondiente en el </w:t>
       </w:r>
       <w:proofErr w:type="spellStart"/>
       <w:r>
@@ -4475,7 +4738,15 @@
           <w:szCs w:val="26"/>
           <w:lang w:eastAsia="es-AR"/>
         </w:rPr>
-        <w:t xml:space="preserve">Nuestro proxy es actualmente </w:t>
+        <w:t>El</w:t>
+      </w:r>
+      <w:r>
+        <w:rPr>
+          <w:sz w:val="26"/>
+          <w:szCs w:val="26"/>
+          <w:lang w:eastAsia="es-AR"/>
+        </w:rPr>
+        <w:t xml:space="preserve"> proxy es actualmente </w:t>
       </w:r>
       <w:proofErr w:type="spellStart"/>
       <w:r>
@@ -4906,7 +5177,7 @@
           <w:noProof/>
           <w:sz w:val="26"/>
           <w:szCs w:val="26"/>
-          <w:lang w:eastAsia="es-AR"/>
+          <w:lang w:val="en-US"/>
         </w:rPr>
         <w:lastRenderedPageBreak/>
         <mc:AlternateContent>
@@ -5013,7 +5284,7 @@
           </mc:Choice>
           <mc:Fallback>
             <w:pict>
-              <v:shape id="_x0000_s1028" type="#_x0000_t202" style="position:absolute;left:0;text-align:left;margin-left:92.25pt;margin-top:307.5pt;width:333.75pt;height:22.5pt;z-index:251668480;visibility:visible;mso-wrap-style:square;mso-width-percent:0;mso-height-percent:0;mso-wrap-distance-left:9pt;mso-wrap-distance-top:0;mso-wrap-distance-right:9pt;mso-wrap-distance-bottom:0;mso-position-horizontal:absolute;mso-position-horizontal-relative:text;mso-position-vertical:absolute;mso-position-vertical-relative:text;mso-width-percent:0;mso-height-percent:0;mso-width-relative:margin;mso-height-relative:margin;v-text-anchor:top" o:gfxdata="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" filled="f" stroked="f">
+              <v:shape w14:anchorId="4BB63325" id="_x0000_s1028" type="#_x0000_t202" style="position:absolute;left:0;text-align:left;margin-left:92.25pt;margin-top:307.5pt;width:333.75pt;height:22.5pt;z-index:251668480;visibility:visible;mso-wrap-style:square;mso-width-percent:0;mso-height-percent:0;mso-wrap-distance-left:9pt;mso-wrap-distance-top:0;mso-wrap-distance-right:9pt;mso-wrap-distance-bottom:0;mso-position-horizontal:absolute;mso-position-horizontal-relative:text;mso-position-vertical:absolute;mso-position-vertical-relative:text;mso-width-percent:0;mso-height-percent:0;mso-width-relative:margin;mso-height-relative:margin;v-text-anchor:top" o:gfxdata="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" filled="f" stroked="f">
                 <v:textbox>
                   <w:txbxContent>
                     <w:p>
@@ -5071,7 +5342,7 @@
           <w:noProof/>
           <w:sz w:val="26"/>
           <w:szCs w:val="26"/>
-          <w:lang w:eastAsia="es-AR"/>
+          <w:lang w:val="en-US"/>
         </w:rPr>
         <mc:AlternateContent>
           <mc:Choice Requires="wps">
@@ -5177,7 +5448,7 @@
           </mc:Choice>
           <mc:Fallback>
             <w:pict>
-              <v:shape id="_x0000_s1029" type="#_x0000_t202" style="position:absolute;left:0;text-align:left;margin-left:101.65pt;margin-top:134.65pt;width:300.75pt;height:22.5pt;z-index:251666432;visibility:visible;mso-wrap-style:square;mso-width-percent:0;mso-height-percent:0;mso-wrap-distance-left:9pt;mso-wrap-distance-top:0;mso-wrap-distance-right:9pt;mso-wrap-distance-bottom:0;mso-position-horizontal:absolute;mso-position-horizontal-relative:text;mso-position-vertical:absolute;mso-position-vertical-relative:text;mso-width-percent:0;mso-height-percent:0;mso-width-relative:margin;mso-height-relative:margin;v-text-anchor:top" o:gfxdata="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" filled="f" stroked="f">
+              <v:shape w14:anchorId="3003261D" id="_x0000_s1029" type="#_x0000_t202" style="position:absolute;left:0;text-align:left;margin-left:101.65pt;margin-top:134.65pt;width:300.75pt;height:22.5pt;z-index:251666432;visibility:visible;mso-wrap-style:square;mso-width-percent:0;mso-height-percent:0;mso-wrap-distance-left:9pt;mso-wrap-distance-top:0;mso-wrap-distance-right:9pt;mso-wrap-distance-bottom:0;mso-position-horizontal:absolute;mso-position-horizontal-relative:text;mso-position-vertical:absolute;mso-position-vertical-relative:text;mso-width-percent:0;mso-height-percent:0;mso-width-relative:margin;mso-height-relative:margin;v-text-anchor:top" o:gfxdata="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" filled="f" stroked="f">
                 <v:textbox>
                   <w:txbxContent>
                     <w:p>
@@ -5235,7 +5506,7 @@
           <w:noProof/>
           <w:sz w:val="26"/>
           <w:szCs w:val="26"/>
-          <w:lang w:eastAsia="es-AR"/>
+          <w:lang w:val="en-US"/>
         </w:rPr>
         <w:drawing>
           <wp:inline distT="0" distB="0" distL="0" distR="0" wp14:anchorId="591D04C9" wp14:editId="494D6F08">
@@ -5255,7 +5526,7 @@
                     </pic:cNvPicPr>
                   </pic:nvPicPr>
                   <pic:blipFill>
-                    <a:blip r:embed="rId12">
+                    <a:blip r:embed="rId11">
                       <a:extLst>
                         <a:ext uri="{28A0092B-C50C-407E-A947-70E740481C1C}">
                           <a14:useLocalDpi xmlns:a14="http://schemas.microsoft.com/office/drawing/2010/main" val="0"/>
@@ -5538,19 +5809,20 @@
     </w:p>
     <w:p>
       <w:pPr>
-        <w:rPr>
-          <w:sz w:val="26"/>
-          <w:szCs w:val="26"/>
-          <w:lang w:eastAsia="es-AR"/>
-        </w:rPr>
-      </w:pPr>
-      <w:r>
-        <w:rPr>
-          <w:sz w:val="26"/>
-          <w:szCs w:val="26"/>
-          <w:lang w:eastAsia="es-AR"/>
-        </w:rPr>
-        <w:t>Lo que nos llevó a pensar esto fue que al ver la consola del Eclipse</w:t>
+        <w:ind w:left="708" w:hanging="708"/>
+        <w:rPr>
+          <w:sz w:val="26"/>
+          <w:szCs w:val="26"/>
+          <w:lang w:eastAsia="es-AR"/>
+        </w:rPr>
+      </w:pPr>
+      <w:r>
+        <w:rPr>
+          <w:sz w:val="26"/>
+          <w:szCs w:val="26"/>
+          <w:lang w:eastAsia="es-AR"/>
+        </w:rPr>
+        <w:t>Lo que llevó a pensar esto fue que al ver la consola del Eclipse</w:t>
       </w:r>
       <w:r>
         <w:rPr>
@@ -5566,7 +5838,23 @@
           <w:szCs w:val="26"/>
           <w:lang w:eastAsia="es-AR"/>
         </w:rPr>
-        <w:t xml:space="preserve"> se veía flujo de datos. Con el correr del tiempo comprendimos que lo único que se veía era el </w:t>
+        <w:t xml:space="preserve"> se veía flujo de datos. Con el correr del tiempo </w:t>
+      </w:r>
+      <w:r>
+        <w:rPr>
+          <w:sz w:val="26"/>
+          <w:szCs w:val="26"/>
+          <w:lang w:eastAsia="es-AR"/>
+        </w:rPr>
+        <w:t>se comprendió</w:t>
+      </w:r>
+      <w:r>
+        <w:rPr>
+          <w:sz w:val="26"/>
+          <w:szCs w:val="26"/>
+          <w:lang w:eastAsia="es-AR"/>
+        </w:rPr>
+        <w:t xml:space="preserve"> que lo único que se veía era el </w:t>
       </w:r>
       <w:proofErr w:type="spellStart"/>
       <w:r>
@@ -5665,14 +5953,28 @@
           <w:sz w:val="26"/>
           <w:szCs w:val="26"/>
         </w:rPr>
-        <w:t xml:space="preserve">cipal problema que tuvimos con el flujo de datos es que inicialmente </w:t>
-      </w:r>
-      <w:r>
-        <w:rPr>
-          <w:sz w:val="26"/>
-          <w:szCs w:val="26"/>
-        </w:rPr>
-        <w:t>almacenábamos</w:t>
+        <w:t xml:space="preserve">cipal problema que </w:t>
+      </w:r>
+      <w:r>
+        <w:rPr>
+          <w:sz w:val="26"/>
+          <w:szCs w:val="26"/>
+        </w:rPr>
+        <w:t xml:space="preserve">se tuvo </w:t>
+      </w:r>
+      <w:r>
+        <w:rPr>
+          <w:sz w:val="26"/>
+          <w:szCs w:val="26"/>
+        </w:rPr>
+        <w:t xml:space="preserve">con el flujo de datos es que inicialmente </w:t>
+      </w:r>
+      <w:r>
+        <w:rPr>
+          <w:sz w:val="26"/>
+          <w:szCs w:val="26"/>
+        </w:rPr>
+        <w:t>se almacenaba</w:t>
       </w:r>
       <w:r>
         <w:rPr>
@@ -5695,14 +5997,42 @@
           <w:sz w:val="26"/>
           <w:szCs w:val="26"/>
         </w:rPr>
-        <w:t xml:space="preserve"> y response en memoria lo cual solamente nos permitía navegar por páginas de pequeño tamaño. Cuando </w:t>
-      </w:r>
-      <w:r>
-        <w:rPr>
-          <w:sz w:val="26"/>
-          <w:szCs w:val="26"/>
-        </w:rPr>
-        <w:t>intentábamos</w:t>
+        <w:t xml:space="preserve"> y response en memoria</w:t>
+      </w:r>
+      <w:r>
+        <w:rPr>
+          <w:sz w:val="26"/>
+          <w:szCs w:val="26"/>
+        </w:rPr>
+        <w:t>;</w:t>
+      </w:r>
+      <w:r>
+        <w:rPr>
+          <w:sz w:val="26"/>
+          <w:szCs w:val="26"/>
+        </w:rPr>
+        <w:t xml:space="preserve"> lo </w:t>
+      </w:r>
+      <w:r>
+        <w:rPr>
+          <w:sz w:val="26"/>
+          <w:szCs w:val="26"/>
+        </w:rPr>
+        <w:t>que</w:t>
+      </w:r>
+      <w:r>
+        <w:rPr>
+          <w:sz w:val="26"/>
+          <w:szCs w:val="26"/>
+        </w:rPr>
+        <w:t xml:space="preserve"> solamente permitía navegar por páginas de pequeño tamaño. Cuando </w:t>
+      </w:r>
+      <w:r>
+        <w:rPr>
+          <w:sz w:val="26"/>
+          <w:szCs w:val="26"/>
+        </w:rPr>
+        <w:t>se intentaba</w:t>
       </w:r>
       <w:r>
         <w:rPr>
@@ -5727,15 +6057,13 @@
         </w:rPr>
         <w:t xml:space="preserve"> de </w:t>
       </w:r>
-      <w:proofErr w:type="spellStart"/>
-      <w:r>
-        <w:rPr>
-          <w:sz w:val="26"/>
-          <w:szCs w:val="26"/>
-        </w:rPr>
-        <w:t>ubuntu</w:t>
-      </w:r>
-      <w:proofErr w:type="spellEnd"/>
+      <w:r>
+        <w:rPr>
+          <w:sz w:val="26"/>
+          <w:szCs w:val="26"/>
+        </w:rPr>
+        <w:t>Ubuntu,</w:t>
+      </w:r>
       <w:r>
         <w:rPr>
           <w:sz w:val="26"/>
@@ -5757,22 +6085,36 @@
           <w:sz w:val="26"/>
           <w:szCs w:val="26"/>
         </w:rPr>
-        <w:t xml:space="preserve"> lo cual nos llevó a la conclusión de cambiar de implementación.</w:t>
-      </w:r>
-    </w:p>
-    <w:p>
-      <w:pPr>
-        <w:rPr>
-          <w:sz w:val="26"/>
-          <w:szCs w:val="26"/>
-        </w:rPr>
-      </w:pPr>
-      <w:r>
-        <w:rPr>
-          <w:sz w:val="26"/>
-          <w:szCs w:val="26"/>
-        </w:rPr>
-        <w:t xml:space="preserve">Decidimos en caso de tener un </w:t>
+        <w:t xml:space="preserve">. Esto llevó a </w:t>
+      </w:r>
+      <w:r>
+        <w:rPr>
+          <w:sz w:val="26"/>
+          <w:szCs w:val="26"/>
+        </w:rPr>
+        <w:t>cambiar de implementación.</w:t>
+      </w:r>
+    </w:p>
+    <w:p>
+      <w:pPr>
+        <w:rPr>
+          <w:sz w:val="26"/>
+          <w:szCs w:val="26"/>
+        </w:rPr>
+      </w:pPr>
+      <w:r>
+        <w:rPr>
+          <w:sz w:val="26"/>
+          <w:szCs w:val="26"/>
+        </w:rPr>
+        <w:t>Se decidió</w:t>
+      </w:r>
+      <w:r>
+        <w:rPr>
+          <w:sz w:val="26"/>
+          <w:szCs w:val="26"/>
+        </w:rPr>
+        <w:t xml:space="preserve"> en caso de tener un </w:t>
       </w:r>
       <w:proofErr w:type="spellStart"/>
       <w:r>
@@ -5822,15 +6164,13 @@
         </w:rPr>
         <w:t xml:space="preserve"> bajar el </w:t>
       </w:r>
-      <w:proofErr w:type="spellStart"/>
-      <w:r>
-        <w:rPr>
-          <w:sz w:val="26"/>
-          <w:szCs w:val="26"/>
-        </w:rPr>
-        <w:t>body</w:t>
-      </w:r>
-      <w:proofErr w:type="spellEnd"/>
+      <w:r>
+        <w:rPr>
+          <w:sz w:val="26"/>
+          <w:szCs w:val="26"/>
+        </w:rPr>
+        <w:t>cuerpo del response</w:t>
+      </w:r>
       <w:r>
         <w:rPr>
           <w:sz w:val="26"/>
@@ -5845,7 +6185,7 @@
           <w:sz w:val="26"/>
           <w:szCs w:val="26"/>
         </w:rPr>
-        <w:t xml:space="preserve">Esta implementación nos permitió </w:t>
+        <w:t xml:space="preserve">Esta implementación permitió </w:t>
       </w:r>
       <w:r>
         <w:rPr>
@@ -5916,7 +6256,7 @@
     </w:p>
     <w:p>
       <w:pPr>
-        <w:pStyle w:val="Ttulo"/>
+        <w:pStyle w:val="Puesto"/>
         <w:rPr>
           <w:sz w:val="48"/>
           <w:szCs w:val="48"/>
@@ -5959,16 +6299,14 @@
         </w:rPr>
         <w:t xml:space="preserve">Actualmente, el proxy no soporta archivos </w:t>
       </w:r>
-      <w:proofErr w:type="spellStart"/>
-      <w:r>
-        <w:rPr>
-          <w:sz w:val="26"/>
-          <w:szCs w:val="26"/>
-          <w:lang w:eastAsia="es-AR"/>
-        </w:rPr>
-        <w:t>gzipeados</w:t>
-      </w:r>
-      <w:proofErr w:type="spellEnd"/>
+      <w:r>
+        <w:rPr>
+          <w:sz w:val="26"/>
+          <w:szCs w:val="26"/>
+          <w:lang w:eastAsia="es-AR"/>
+        </w:rPr>
+        <w:t>comprimidos</w:t>
+      </w:r>
       <w:r>
         <w:rPr>
           <w:sz w:val="26"/>
@@ -5980,7 +6318,7 @@
     </w:p>
     <w:p>
       <w:pPr>
-        <w:pStyle w:val="Ttulo"/>
+        <w:pStyle w:val="Puesto"/>
         <w:rPr>
           <w:sz w:val="48"/>
           <w:szCs w:val="48"/>
@@ -5989,7 +6327,7 @@
     </w:p>
     <w:p>
       <w:pPr>
-        <w:pStyle w:val="Ttulo"/>
+        <w:pStyle w:val="Puesto"/>
         <w:rPr>
           <w:sz w:val="48"/>
           <w:szCs w:val="48"/>
@@ -6159,7 +6497,7 @@
     </w:p>
     <w:p>
       <w:pPr>
-        <w:pStyle w:val="Ttulo"/>
+        <w:pStyle w:val="Puesto"/>
         <w:rPr>
           <w:sz w:val="48"/>
           <w:szCs w:val="48"/>
@@ -6294,7 +6632,7 @@
     </w:p>
     <w:p>
       <w:pPr>
-        <w:pStyle w:val="Ttulo"/>
+        <w:pStyle w:val="Puesto"/>
         <w:rPr>
           <w:sz w:val="48"/>
           <w:szCs w:val="48"/>
@@ -6303,7 +6641,7 @@
     </w:p>
     <w:p>
       <w:pPr>
-        <w:pStyle w:val="Ttulo"/>
+        <w:pStyle w:val="Puesto"/>
         <w:rPr>
           <w:sz w:val="48"/>
           <w:szCs w:val="48"/>
@@ -6362,50 +6700,109 @@
     <w:p>
       <w:pPr>
         <w:pStyle w:val="Ttulo3"/>
-      </w:pPr>
-      <w:r>
-        <w:t xml:space="preserve">Servidor </w:t>
-      </w:r>
-      <w:proofErr w:type="spellStart"/>
-      <w:r>
+        <w:rPr>
+          <w:lang w:val="en-US"/>
+        </w:rPr>
+      </w:pPr>
+      <w:proofErr w:type="spellStart"/>
+      <w:r>
+        <w:rPr>
+          <w:lang w:val="en-US"/>
+        </w:rPr>
+        <w:t>Servidor</w:t>
+      </w:r>
+      <w:proofErr w:type="spellEnd"/>
+      <w:r>
+        <w:rPr>
+          <w:lang w:val="en-US"/>
+        </w:rPr>
+        <w:t xml:space="preserve"> </w:t>
+      </w:r>
+      <w:proofErr w:type="spellStart"/>
+      <w:r>
+        <w:rPr>
+          <w:lang w:val="en-US"/>
+        </w:rPr>
         <w:t>nginx</w:t>
       </w:r>
       <w:proofErr w:type="spellEnd"/>
       <w:r>
-        <w:t xml:space="preserve"> en máquina remota</w:t>
-      </w:r>
-      <w:r>
+        <w:rPr>
+          <w:lang w:val="en-US"/>
+        </w:rPr>
+        <w:t xml:space="preserve"> en </w:t>
+      </w:r>
+      <w:proofErr w:type="spellStart"/>
+      <w:r>
+        <w:rPr>
+          <w:lang w:val="en-US"/>
+        </w:rPr>
+        <w:t>máquina</w:t>
+      </w:r>
+      <w:proofErr w:type="spellEnd"/>
+      <w:r>
+        <w:rPr>
+          <w:lang w:val="en-US"/>
+        </w:rPr>
+        <w:t xml:space="preserve"> </w:t>
+      </w:r>
+      <w:proofErr w:type="spellStart"/>
+      <w:r>
+        <w:rPr>
+          <w:lang w:val="en-US"/>
+        </w:rPr>
+        <w:t>remota</w:t>
+      </w:r>
+      <w:proofErr w:type="spellEnd"/>
+      <w:r>
+        <w:rPr>
+          <w:lang w:val="en-US"/>
+        </w:rPr>
         <w:t xml:space="preserve"> (</w:t>
       </w:r>
       <w:proofErr w:type="spellStart"/>
       <w:r>
+        <w:rPr>
+          <w:lang w:val="en-US"/>
+        </w:rPr>
         <w:t>rfc</w:t>
       </w:r>
       <w:proofErr w:type="spellEnd"/>
       <w:r>
-        <w:t xml:space="preserve"> 2616) – 5 </w:t>
-      </w:r>
-      <w:proofErr w:type="spellStart"/>
-      <w:r>
-        <w:t>requests</w:t>
-      </w:r>
-      <w:proofErr w:type="spellEnd"/>
-      <w:r>
-        <w:t xml:space="preserve"> concurrentes</w:t>
-      </w:r>
+        <w:rPr>
+          <w:lang w:val="en-US"/>
+        </w:rPr>
+        <w:t xml:space="preserve"> 2616) – 5 requests </w:t>
+      </w:r>
+      <w:proofErr w:type="spellStart"/>
+      <w:r>
+        <w:rPr>
+          <w:lang w:val="en-US"/>
+        </w:rPr>
+        <w:t>concurrentes</w:t>
+      </w:r>
+      <w:proofErr w:type="spellEnd"/>
     </w:p>
     <w:p>
       <w:pPr>
         <w:pStyle w:val="Subttulo"/>
         <w:rPr>
-          <w:lang w:val="pt-BR"/>
-        </w:rPr>
-      </w:pPr>
-      <w:r>
-        <w:rPr>
-          <w:lang w:val="pt-BR"/>
-        </w:rPr>
-        <w:t>Comando:</w:t>
+          <w:lang w:val="en-US"/>
+        </w:rPr>
+      </w:pPr>
+      <w:proofErr w:type="spellStart"/>
+      <w:r>
+        <w:rPr>
+          <w:lang w:val="en-US"/>
+        </w:rPr>
+        <w:t>Comando</w:t>
+      </w:r>
+      <w:proofErr w:type="spellEnd"/>
+      <w:r>
+        <w:rPr>
+          <w:lang w:val="en-US"/>
+        </w:rPr>
+        <w:t>:</w:t>
       </w:r>
     </w:p>
     <w:p>
@@ -6434,7 +6831,7 @@
         </w:rPr>
         <w:t xml:space="preserve"> -n 5 -c 5 -X 192.168.0.106:9090 </w:t>
       </w:r>
-      <w:hyperlink r:id="rId13" w:history="1">
+      <w:hyperlink r:id="rId12" w:history="1">
         <w:r>
           <w:rPr>
             <w:rStyle w:val="nfasissutil"/>
@@ -6453,7 +6850,7 @@
           <w:lang w:val="en-US"/>
         </w:rPr>
         <w:sectPr>
-          <w:footerReference w:type="default" r:id="rId14"/>
+          <w:footerReference w:type="default" r:id="rId13"/>
           <w:pgSz w:w="12240" w:h="15840"/>
           <w:pgMar w:top="1440" w:right="1440" w:bottom="1440" w:left="1440" w:header="708" w:footer="708" w:gutter="0"/>
           <w:pgNumType w:start="0"/>
@@ -6741,80 +7138,29 @@
         <w:spacing w:after="0"/>
         <w:rPr>
           <w:rStyle w:val="nfasis"/>
-          <w:lang w:val="pt-BR"/>
-        </w:rPr>
-      </w:pPr>
-      <w:proofErr w:type="spellStart"/>
+          <w:lang w:val="en-US"/>
+        </w:rPr>
+      </w:pPr>
       <w:r>
         <w:rPr>
           <w:rStyle w:val="nfasis"/>
           <w:b/>
-          <w:lang w:val="pt-BR"/>
-        </w:rPr>
-        <w:t>Transfer</w:t>
-      </w:r>
-      <w:proofErr w:type="spellEnd"/>
-      <w:r>
-        <w:rPr>
-          <w:rStyle w:val="nfasis"/>
-          <w:b/>
-          <w:lang w:val="pt-BR"/>
-        </w:rPr>
-        <w:t xml:space="preserve"> rate:</w:t>
-      </w:r>
-      <w:r>
-        <w:rPr>
-          <w:rStyle w:val="nfasis"/>
-          <w:lang w:val="pt-BR"/>
-        </w:rPr>
-        <w:t xml:space="preserve">          123.55 [</w:t>
-      </w:r>
-      <w:proofErr w:type="spellStart"/>
-      <w:r>
-        <w:rPr>
-          <w:rStyle w:val="nfasis"/>
-          <w:lang w:val="pt-BR"/>
-        </w:rPr>
-        <w:t>Kbytes</w:t>
-      </w:r>
-      <w:proofErr w:type="spellEnd"/>
-      <w:r>
-        <w:rPr>
-          <w:rStyle w:val="nfasis"/>
-          <w:lang w:val="pt-BR"/>
-        </w:rPr>
-        <w:t>/</w:t>
-      </w:r>
-      <w:proofErr w:type="spellStart"/>
-      <w:r>
-        <w:rPr>
-          <w:rStyle w:val="nfasis"/>
-          <w:lang w:val="pt-BR"/>
-        </w:rPr>
-        <w:t>sec</w:t>
-      </w:r>
-      <w:proofErr w:type="spellEnd"/>
-      <w:r>
-        <w:rPr>
-          <w:rStyle w:val="nfasis"/>
-          <w:lang w:val="pt-BR"/>
-        </w:rPr>
-        <w:t xml:space="preserve">] </w:t>
-      </w:r>
-      <w:proofErr w:type="spellStart"/>
-      <w:r>
-        <w:rPr>
-          <w:rStyle w:val="nfasis"/>
-          <w:lang w:val="pt-BR"/>
-        </w:rPr>
-        <w:t>received</w:t>
-      </w:r>
-      <w:proofErr w:type="spellEnd"/>
-    </w:p>
-    <w:p>
-      <w:pPr>
-        <w:rPr>
-          <w:lang w:val="pt-BR"/>
+          <w:lang w:val="en-US"/>
+        </w:rPr>
+        <w:t>Transfer rate:</w:t>
+      </w:r>
+      <w:r>
+        <w:rPr>
+          <w:rStyle w:val="nfasis"/>
+          <w:lang w:val="en-US"/>
+        </w:rPr>
+        <w:t xml:space="preserve">          123.55 [Kbytes/sec] received</w:t>
+      </w:r>
+    </w:p>
+    <w:p>
+      <w:pPr>
+        <w:rPr>
+          <w:lang w:val="en-US"/>
         </w:rPr>
       </w:pPr>
     </w:p>
@@ -6860,7 +7206,7 @@
         <w:spacing w:after="0"/>
         <w:rPr>
           <w:rStyle w:val="nfasis"/>
-          <w:lang w:val="pt-BR"/>
+          <w:lang w:val="en-US"/>
         </w:rPr>
       </w:pPr>
       <w:r>
@@ -6873,250 +7219,194 @@
       <w:r>
         <w:rPr>
           <w:rStyle w:val="nfasis"/>
-          <w:lang w:val="pt-BR"/>
-        </w:rPr>
-        <w:t>50%</w:t>
+          <w:lang w:val="en-US"/>
+        </w:rPr>
+        <w:t>50</w:t>
       </w:r>
       <w:proofErr w:type="gramStart"/>
       <w:r>
         <w:rPr>
           <w:rStyle w:val="nfasis"/>
-          <w:lang w:val="pt-BR"/>
-        </w:rPr>
-        <w:t xml:space="preserve">  </w:t>
+          <w:lang w:val="en-US"/>
+        </w:rPr>
+        <w:t>%  15036</w:t>
       </w:r>
       <w:proofErr w:type="gramEnd"/>
-      <w:r>
-        <w:rPr>
-          <w:rStyle w:val="nfasis"/>
-          <w:lang w:val="pt-BR"/>
-        </w:rPr>
-        <w:t>15036</w:t>
-      </w:r>
     </w:p>
     <w:p>
       <w:pPr>
         <w:spacing w:after="0"/>
         <w:rPr>
           <w:rStyle w:val="nfasis"/>
-          <w:lang w:val="pt-BR"/>
-        </w:rPr>
-      </w:pPr>
-      <w:r>
-        <w:rPr>
-          <w:rStyle w:val="nfasis"/>
-          <w:lang w:val="pt-BR"/>
-        </w:rPr>
-        <w:t xml:space="preserve">  66%</w:t>
+          <w:lang w:val="en-US"/>
+        </w:rPr>
+      </w:pPr>
+      <w:r>
+        <w:rPr>
+          <w:rStyle w:val="nfasis"/>
+          <w:lang w:val="en-US"/>
+        </w:rPr>
+        <w:t xml:space="preserve">  66</w:t>
       </w:r>
       <w:proofErr w:type="gramStart"/>
       <w:r>
         <w:rPr>
           <w:rStyle w:val="nfasis"/>
-          <w:lang w:val="pt-BR"/>
-        </w:rPr>
-        <w:t xml:space="preserve">  </w:t>
+          <w:lang w:val="en-US"/>
+        </w:rPr>
+        <w:t>%  16479</w:t>
       </w:r>
       <w:proofErr w:type="gramEnd"/>
-      <w:r>
-        <w:rPr>
-          <w:rStyle w:val="nfasis"/>
-          <w:lang w:val="pt-BR"/>
-        </w:rPr>
-        <w:t>16479</w:t>
-      </w:r>
     </w:p>
     <w:p>
       <w:pPr>
         <w:spacing w:after="0"/>
         <w:rPr>
           <w:rStyle w:val="nfasis"/>
-          <w:lang w:val="pt-BR"/>
-        </w:rPr>
-      </w:pPr>
-      <w:r>
-        <w:rPr>
-          <w:rStyle w:val="nfasis"/>
-          <w:lang w:val="pt-BR"/>
-        </w:rPr>
-        <w:t xml:space="preserve">  75%</w:t>
+          <w:lang w:val="en-US"/>
+        </w:rPr>
+      </w:pPr>
+      <w:r>
+        <w:rPr>
+          <w:rStyle w:val="nfasis"/>
+          <w:lang w:val="en-US"/>
+        </w:rPr>
+        <w:t xml:space="preserve">  75</w:t>
       </w:r>
       <w:proofErr w:type="gramStart"/>
       <w:r>
         <w:rPr>
           <w:rStyle w:val="nfasis"/>
-          <w:lang w:val="pt-BR"/>
-        </w:rPr>
-        <w:t xml:space="preserve">  </w:t>
+          <w:lang w:val="en-US"/>
+        </w:rPr>
+        <w:t>%  16479</w:t>
       </w:r>
       <w:proofErr w:type="gramEnd"/>
-      <w:r>
-        <w:rPr>
-          <w:rStyle w:val="nfasis"/>
-          <w:lang w:val="pt-BR"/>
-        </w:rPr>
-        <w:t>16479</w:t>
-      </w:r>
     </w:p>
     <w:p>
       <w:pPr>
         <w:spacing w:after="0"/>
         <w:rPr>
           <w:rStyle w:val="nfasis"/>
-          <w:lang w:val="pt-BR"/>
-        </w:rPr>
-      </w:pPr>
-      <w:r>
-        <w:rPr>
-          <w:rStyle w:val="nfasis"/>
-          <w:lang w:val="pt-BR"/>
-        </w:rPr>
-        <w:t xml:space="preserve">  80%</w:t>
+          <w:lang w:val="en-US"/>
+        </w:rPr>
+      </w:pPr>
+      <w:r>
+        <w:rPr>
+          <w:rStyle w:val="nfasis"/>
+          <w:lang w:val="en-US"/>
+        </w:rPr>
+        <w:t xml:space="preserve">  80</w:t>
       </w:r>
       <w:proofErr w:type="gramStart"/>
       <w:r>
         <w:rPr>
           <w:rStyle w:val="nfasis"/>
-          <w:lang w:val="pt-BR"/>
-        </w:rPr>
-        <w:t xml:space="preserve">  </w:t>
+          <w:lang w:val="en-US"/>
+        </w:rPr>
+        <w:t>%  16698</w:t>
       </w:r>
       <w:proofErr w:type="gramEnd"/>
-      <w:r>
-        <w:rPr>
-          <w:rStyle w:val="nfasis"/>
-          <w:lang w:val="pt-BR"/>
-        </w:rPr>
-        <w:t>16698</w:t>
-      </w:r>
     </w:p>
     <w:p>
       <w:pPr>
         <w:spacing w:after="0"/>
         <w:rPr>
           <w:rStyle w:val="nfasis"/>
-          <w:lang w:val="pt-BR"/>
-        </w:rPr>
-      </w:pPr>
-      <w:r>
-        <w:rPr>
-          <w:rStyle w:val="nfasis"/>
-          <w:lang w:val="pt-BR"/>
-        </w:rPr>
-        <w:t xml:space="preserve">  90%</w:t>
+          <w:lang w:val="en-US"/>
+        </w:rPr>
+      </w:pPr>
+      <w:r>
+        <w:rPr>
+          <w:rStyle w:val="nfasis"/>
+          <w:lang w:val="en-US"/>
+        </w:rPr>
+        <w:t xml:space="preserve">  90</w:t>
       </w:r>
       <w:proofErr w:type="gramStart"/>
       <w:r>
         <w:rPr>
           <w:rStyle w:val="nfasis"/>
-          <w:lang w:val="pt-BR"/>
-        </w:rPr>
-        <w:t xml:space="preserve">  </w:t>
+          <w:lang w:val="en-US"/>
+        </w:rPr>
+        <w:t>%  16698</w:t>
       </w:r>
       <w:proofErr w:type="gramEnd"/>
-      <w:r>
-        <w:rPr>
-          <w:rStyle w:val="nfasis"/>
-          <w:lang w:val="pt-BR"/>
-        </w:rPr>
-        <w:t>16698</w:t>
-      </w:r>
     </w:p>
     <w:p>
       <w:pPr>
         <w:spacing w:after="0"/>
         <w:rPr>
           <w:rStyle w:val="nfasis"/>
-          <w:lang w:val="pt-BR"/>
-        </w:rPr>
-      </w:pPr>
-      <w:r>
-        <w:rPr>
-          <w:rStyle w:val="nfasis"/>
-          <w:lang w:val="pt-BR"/>
-        </w:rPr>
-        <w:t xml:space="preserve">  95%</w:t>
+          <w:lang w:val="en-US"/>
+        </w:rPr>
+      </w:pPr>
+      <w:r>
+        <w:rPr>
+          <w:rStyle w:val="nfasis"/>
+          <w:lang w:val="en-US"/>
+        </w:rPr>
+        <w:t xml:space="preserve">  95</w:t>
       </w:r>
       <w:proofErr w:type="gramStart"/>
       <w:r>
         <w:rPr>
           <w:rStyle w:val="nfasis"/>
-          <w:lang w:val="pt-BR"/>
-        </w:rPr>
-        <w:t xml:space="preserve">  </w:t>
+          <w:lang w:val="en-US"/>
+        </w:rPr>
+        <w:t>%  16698</w:t>
       </w:r>
       <w:proofErr w:type="gramEnd"/>
-      <w:r>
-        <w:rPr>
-          <w:rStyle w:val="nfasis"/>
-          <w:lang w:val="pt-BR"/>
-        </w:rPr>
-        <w:t>16698</w:t>
-      </w:r>
     </w:p>
     <w:p>
       <w:pPr>
         <w:spacing w:after="0"/>
         <w:rPr>
           <w:rStyle w:val="nfasis"/>
-          <w:lang w:val="pt-BR"/>
-        </w:rPr>
-      </w:pPr>
-      <w:r>
-        <w:rPr>
-          <w:rStyle w:val="nfasis"/>
-          <w:lang w:val="pt-BR"/>
-        </w:rPr>
-        <w:t xml:space="preserve">  98%</w:t>
+          <w:lang w:val="en-US"/>
+        </w:rPr>
+      </w:pPr>
+      <w:r>
+        <w:rPr>
+          <w:rStyle w:val="nfasis"/>
+          <w:lang w:val="en-US"/>
+        </w:rPr>
+        <w:t xml:space="preserve">  98</w:t>
       </w:r>
       <w:proofErr w:type="gramStart"/>
       <w:r>
         <w:rPr>
           <w:rStyle w:val="nfasis"/>
-          <w:lang w:val="pt-BR"/>
-        </w:rPr>
-        <w:t xml:space="preserve">  </w:t>
+          <w:lang w:val="en-US"/>
+        </w:rPr>
+        <w:t>%  16698</w:t>
       </w:r>
       <w:proofErr w:type="gramEnd"/>
-      <w:r>
-        <w:rPr>
-          <w:rStyle w:val="nfasis"/>
-          <w:lang w:val="pt-BR"/>
-        </w:rPr>
-        <w:t>16698</w:t>
-      </w:r>
     </w:p>
     <w:p>
       <w:pPr>
         <w:spacing w:after="0"/>
         <w:rPr>
           <w:rStyle w:val="nfasis"/>
-          <w:lang w:val="pt-BR"/>
-        </w:rPr>
-      </w:pPr>
-      <w:r>
-        <w:rPr>
-          <w:rStyle w:val="nfasis"/>
-          <w:lang w:val="pt-BR"/>
-        </w:rPr>
-        <w:t xml:space="preserve">  99%</w:t>
+          <w:lang w:val="en-US"/>
+        </w:rPr>
+      </w:pPr>
+      <w:r>
+        <w:rPr>
+          <w:rStyle w:val="nfasis"/>
+          <w:lang w:val="en-US"/>
+        </w:rPr>
+        <w:t xml:space="preserve">  99</w:t>
       </w:r>
       <w:proofErr w:type="gramStart"/>
       <w:r>
         <w:rPr>
           <w:rStyle w:val="nfasis"/>
-          <w:lang w:val="pt-BR"/>
-        </w:rPr>
-        <w:t xml:space="preserve">  </w:t>
+          <w:lang w:val="en-US"/>
+        </w:rPr>
+        <w:t>%  16698</w:t>
       </w:r>
       <w:proofErr w:type="gramEnd"/>
-      <w:r>
-        <w:rPr>
-          <w:rStyle w:val="nfasis"/>
-          <w:lang w:val="pt-BR"/>
-        </w:rPr>
-        <w:t>16698</w:t>
-      </w:r>
     </w:p>
     <w:p>
       <w:pPr>
@@ -7124,7 +7414,7 @@
         <w:rPr>
           <w:rStyle w:val="nfasis"/>
           <w:u w:val="single"/>
-          <w:lang w:val="pt-BR"/>
+          <w:lang w:val="en-US"/>
         </w:rPr>
         <w:sectPr>
           <w:type w:val="continuous"/>
@@ -7139,9 +7429,168 @@
       <w:r>
         <w:rPr>
           <w:rStyle w:val="nfasis"/>
+          <w:lang w:val="en-US"/>
+        </w:rPr>
+        <w:t xml:space="preserve"> 100</w:t>
+      </w:r>
+      <w:proofErr w:type="gramStart"/>
+      <w:r>
+        <w:rPr>
+          <w:rStyle w:val="nfasis"/>
+          <w:lang w:val="en-US"/>
+        </w:rPr>
+        <w:t>%  16698</w:t>
+      </w:r>
+      <w:proofErr w:type="gramEnd"/>
+      <w:r>
+        <w:rPr>
+          <w:rStyle w:val="nfasis"/>
+          <w:lang w:val="en-US"/>
+        </w:rPr>
+        <w:t xml:space="preserve"> (longest request)</w:t>
+      </w:r>
+    </w:p>
+    <w:p>
+      <w:pPr>
+        <w:spacing w:after="0"/>
+        <w:rPr>
+          <w:rStyle w:val="nfasis"/>
+          <w:lang w:val="en-US"/>
+        </w:rPr>
+      </w:pPr>
+    </w:p>
+    <w:p>
+      <w:pPr>
+        <w:spacing w:after="0"/>
+        <w:rPr>
+          <w:rStyle w:val="nfasis"/>
+          <w:b/>
+          <w:lang w:val="en-US"/>
+        </w:rPr>
+      </w:pPr>
+      <w:r>
+        <w:rPr>
+          <w:rStyle w:val="nfasis"/>
+          <w:b/>
+          <w:lang w:val="en-US"/>
+        </w:rPr>
+        <w:t>Connection Times (</w:t>
+      </w:r>
+      <w:proofErr w:type="spellStart"/>
+      <w:r>
+        <w:rPr>
+          <w:rStyle w:val="nfasis"/>
+          <w:b/>
+          <w:lang w:val="en-US"/>
+        </w:rPr>
+        <w:t>ms</w:t>
+      </w:r>
+      <w:proofErr w:type="spellEnd"/>
+      <w:r>
+        <w:rPr>
+          <w:rStyle w:val="nfasis"/>
+          <w:b/>
+          <w:lang w:val="en-US"/>
+        </w:rPr>
+        <w:t>)</w:t>
+      </w:r>
+    </w:p>
+    <w:p>
+      <w:pPr>
+        <w:spacing w:after="0"/>
+        <w:rPr>
+          <w:rStyle w:val="nfasis"/>
+          <w:lang w:val="en-US"/>
+        </w:rPr>
+      </w:pPr>
+      <w:r>
+        <w:rPr>
+          <w:rStyle w:val="nfasis"/>
+          <w:lang w:val="en-US"/>
+        </w:rPr>
+        <w:t xml:space="preserve">              </w:t>
+      </w:r>
+      <w:proofErr w:type="gramStart"/>
+      <w:r>
+        <w:rPr>
+          <w:rStyle w:val="nfasis"/>
+          <w:lang w:val="en-US"/>
+        </w:rPr>
+        <w:t>min  mean</w:t>
+      </w:r>
+      <w:proofErr w:type="gramEnd"/>
+      <w:r>
+        <w:rPr>
+          <w:rStyle w:val="nfasis"/>
+          <w:lang w:val="en-US"/>
+        </w:rPr>
+        <w:t>[+/-</w:t>
+      </w:r>
+      <w:proofErr w:type="spellStart"/>
+      <w:r>
+        <w:rPr>
+          <w:rStyle w:val="nfasis"/>
+          <w:lang w:val="en-US"/>
+        </w:rPr>
+        <w:t>sd</w:t>
+      </w:r>
+      <w:proofErr w:type="spellEnd"/>
+      <w:r>
+        <w:rPr>
+          <w:rStyle w:val="nfasis"/>
+          <w:lang w:val="en-US"/>
+        </w:rPr>
+        <w:t>] median   max</w:t>
+      </w:r>
+    </w:p>
+    <w:p>
+      <w:pPr>
+        <w:spacing w:after="0"/>
+        <w:rPr>
+          <w:rStyle w:val="nfasis"/>
+          <w:lang w:val="en-US"/>
+        </w:rPr>
+      </w:pPr>
+      <w:r>
+        <w:rPr>
+          <w:rStyle w:val="nfasis"/>
+          <w:lang w:val="en-US"/>
+        </w:rPr>
+        <w:t xml:space="preserve">Connect:        0    0   0.1      0       </w:t>
+      </w:r>
+      <w:proofErr w:type="gramStart"/>
+      <w:r>
+        <w:rPr>
+          <w:rStyle w:val="nfasis"/>
+          <w:lang w:val="en-US"/>
+        </w:rPr>
+        <w:t>0</w:t>
+      </w:r>
+      <w:proofErr w:type="gramEnd"/>
+    </w:p>
+    <w:p>
+      <w:pPr>
+        <w:spacing w:after="0"/>
+        <w:rPr>
+          <w:rStyle w:val="nfasis"/>
           <w:lang w:val="pt-BR"/>
         </w:rPr>
-        <w:t xml:space="preserve"> 100%</w:t>
+      </w:pPr>
+      <w:proofErr w:type="spellStart"/>
+      <w:r>
+        <w:rPr>
+          <w:rStyle w:val="nfasis"/>
+          <w:lang w:val="pt-BR"/>
+        </w:rPr>
+        <w:t>Processing</w:t>
+      </w:r>
+      <w:proofErr w:type="spellEnd"/>
+      <w:r>
+        <w:rPr>
+          <w:rStyle w:val="nfasis"/>
+          <w:lang w:val="pt-BR"/>
+        </w:rPr>
+        <w:t xml:space="preserve">: 14363 15521 </w:t>
       </w:r>
       <w:proofErr w:type="gramStart"/>
       <w:r>
@@ -7149,7 +7598,7 @@
           <w:rStyle w:val="nfasis"/>
           <w:lang w:val="pt-BR"/>
         </w:rPr>
-        <w:t xml:space="preserve">  </w:t>
+        <w:t>1014.7  15757</w:t>
       </w:r>
       <w:proofErr w:type="gramEnd"/>
       <w:r>
@@ -7157,39 +7606,48 @@
           <w:rStyle w:val="nfasis"/>
           <w:lang w:val="pt-BR"/>
         </w:rPr>
-        <w:t>16698 (</w:t>
-      </w:r>
-      <w:proofErr w:type="spellStart"/>
-      <w:r>
+        <w:t xml:space="preserve">   16698</w:t>
+      </w:r>
+    </w:p>
+    <w:p>
+      <w:pPr>
+        <w:spacing w:after="0"/>
         <w:rPr>
           <w:rStyle w:val="nfasis"/>
           <w:lang w:val="pt-BR"/>
         </w:rPr>
-        <w:t>longest</w:t>
-      </w:r>
-      <w:proofErr w:type="spellEnd"/>
+      </w:pPr>
+      <w:proofErr w:type="spellStart"/>
       <w:r>
         <w:rPr>
           <w:rStyle w:val="nfasis"/>
           <w:lang w:val="pt-BR"/>
         </w:rPr>
-        <w:t xml:space="preserve"> </w:t>
-      </w:r>
-      <w:proofErr w:type="spellStart"/>
+        <w:t>Waiting</w:t>
+      </w:r>
+      <w:proofErr w:type="spellEnd"/>
       <w:r>
         <w:rPr>
           <w:rStyle w:val="nfasis"/>
           <w:lang w:val="pt-BR"/>
         </w:rPr>
-        <w:t>request</w:t>
-      </w:r>
-      <w:proofErr w:type="spellEnd"/>
+        <w:t xml:space="preserve">:    14363 15521 </w:t>
+      </w:r>
+      <w:proofErr w:type="gramStart"/>
       <w:r>
         <w:rPr>
           <w:rStyle w:val="nfasis"/>
           <w:lang w:val="pt-BR"/>
         </w:rPr>
-        <w:t>)</w:t>
+        <w:t>1014.7  15757</w:t>
+      </w:r>
+      <w:proofErr w:type="gramEnd"/>
+      <w:r>
+        <w:rPr>
+          <w:rStyle w:val="nfasis"/>
+          <w:lang w:val="pt-BR"/>
+        </w:rPr>
+        <w:t xml:space="preserve">   16698</w:t>
       </w:r>
     </w:p>
     <w:p>
@@ -7200,235 +7658,28 @@
           <w:lang w:val="pt-BR"/>
         </w:rPr>
       </w:pPr>
-    </w:p>
-    <w:p>
-      <w:pPr>
-        <w:spacing w:after="0"/>
-        <w:rPr>
-          <w:rStyle w:val="nfasis"/>
-          <w:b/>
-          <w:lang w:val="en-US"/>
-        </w:rPr>
-      </w:pPr>
-      <w:r>
-        <w:rPr>
-          <w:rStyle w:val="nfasis"/>
-          <w:b/>
-          <w:lang w:val="en-US"/>
-        </w:rPr>
-        <w:t>Connection Times (</w:t>
-      </w:r>
-      <w:proofErr w:type="spellStart"/>
-      <w:r>
-        <w:rPr>
-          <w:rStyle w:val="nfasis"/>
-          <w:b/>
-          <w:lang w:val="en-US"/>
-        </w:rPr>
-        <w:t>ms</w:t>
-      </w:r>
-      <w:proofErr w:type="spellEnd"/>
-      <w:r>
-        <w:rPr>
-          <w:rStyle w:val="nfasis"/>
-          <w:b/>
-          <w:lang w:val="en-US"/>
-        </w:rPr>
-        <w:t>)</w:t>
-      </w:r>
-    </w:p>
-    <w:p>
-      <w:pPr>
-        <w:spacing w:after="0"/>
-        <w:rPr>
-          <w:rStyle w:val="nfasis"/>
-          <w:lang w:val="en-US"/>
-        </w:rPr>
-      </w:pPr>
-      <w:r>
-        <w:rPr>
-          <w:rStyle w:val="nfasis"/>
-          <w:lang w:val="en-US"/>
-        </w:rPr>
-        <w:t xml:space="preserve">              </w:t>
+      <w:r>
+        <w:rPr>
+          <w:rStyle w:val="nfasis"/>
+          <w:lang w:val="pt-BR"/>
+        </w:rPr>
+        <w:t xml:space="preserve">Total:      14363 15522 </w:t>
       </w:r>
       <w:proofErr w:type="gramStart"/>
       <w:r>
         <w:rPr>
           <w:rStyle w:val="nfasis"/>
-          <w:lang w:val="en-US"/>
-        </w:rPr>
-        <w:t>min  mean</w:t>
+          <w:lang w:val="pt-BR"/>
+        </w:rPr>
+        <w:t>1014.7  15757</w:t>
       </w:r>
       <w:proofErr w:type="gramEnd"/>
       <w:r>
         <w:rPr>
           <w:rStyle w:val="nfasis"/>
-          <w:lang w:val="en-US"/>
-        </w:rPr>
-        <w:t>[+/-</w:t>
-      </w:r>
-      <w:proofErr w:type="spellStart"/>
-      <w:r>
-        <w:rPr>
-          <w:rStyle w:val="nfasis"/>
-          <w:lang w:val="en-US"/>
-        </w:rPr>
-        <w:t>sd</w:t>
-      </w:r>
-      <w:proofErr w:type="spellEnd"/>
-      <w:r>
-        <w:rPr>
-          <w:rStyle w:val="nfasis"/>
-          <w:lang w:val="en-US"/>
-        </w:rPr>
-        <w:t>] median   max</w:t>
-      </w:r>
-    </w:p>
-    <w:p>
-      <w:pPr>
-        <w:spacing w:after="0"/>
-        <w:rPr>
-          <w:rStyle w:val="nfasis"/>
           <w:lang w:val="pt-BR"/>
         </w:rPr>
-      </w:pPr>
-      <w:r>
-        <w:rPr>
-          <w:rStyle w:val="nfasis"/>
-          <w:lang w:val="pt-BR"/>
-        </w:rPr>
-        <w:t>Connect:        0</w:t>
-      </w:r>
-      <w:proofErr w:type="gramStart"/>
-      <w:r>
-        <w:rPr>
-          <w:rStyle w:val="nfasis"/>
-          <w:lang w:val="pt-BR"/>
-        </w:rPr>
-        <w:t xml:space="preserve">    </w:t>
-      </w:r>
-      <w:proofErr w:type="gramEnd"/>
-      <w:r>
-        <w:rPr>
-          <w:rStyle w:val="nfasis"/>
-          <w:lang w:val="pt-BR"/>
-        </w:rPr>
-        <w:t>0   0.1      0       0</w:t>
-      </w:r>
-    </w:p>
-    <w:p>
-      <w:pPr>
-        <w:spacing w:after="0"/>
-        <w:rPr>
-          <w:rStyle w:val="nfasis"/>
-          <w:lang w:val="pt-BR"/>
-        </w:rPr>
-      </w:pPr>
-      <w:proofErr w:type="spellStart"/>
-      <w:r>
-        <w:rPr>
-          <w:rStyle w:val="nfasis"/>
-          <w:lang w:val="pt-BR"/>
-        </w:rPr>
-        <w:t>Processing</w:t>
-      </w:r>
-      <w:proofErr w:type="spellEnd"/>
-      <w:r>
-        <w:rPr>
-          <w:rStyle w:val="nfasis"/>
-          <w:lang w:val="pt-BR"/>
-        </w:rPr>
-        <w:t>: 14363 15521 1014.7</w:t>
-      </w:r>
-      <w:proofErr w:type="gramStart"/>
-      <w:r>
-        <w:rPr>
-          <w:rStyle w:val="nfasis"/>
-          <w:lang w:val="pt-BR"/>
-        </w:rPr>
-        <w:t xml:space="preserve">  </w:t>
-      </w:r>
-      <w:proofErr w:type="gramEnd"/>
-      <w:r>
-        <w:rPr>
-          <w:rStyle w:val="nfasis"/>
-          <w:lang w:val="pt-BR"/>
-        </w:rPr>
-        <w:t>15757   16698</w:t>
-      </w:r>
-    </w:p>
-    <w:p>
-      <w:pPr>
-        <w:spacing w:after="0"/>
-        <w:rPr>
-          <w:rStyle w:val="nfasis"/>
-          <w:lang w:val="pt-BR"/>
-        </w:rPr>
-      </w:pPr>
-      <w:proofErr w:type="spellStart"/>
-      <w:r>
-        <w:rPr>
-          <w:rStyle w:val="nfasis"/>
-          <w:lang w:val="pt-BR"/>
-        </w:rPr>
-        <w:t>Waiting</w:t>
-      </w:r>
-      <w:proofErr w:type="spellEnd"/>
-      <w:r>
-        <w:rPr>
-          <w:rStyle w:val="nfasis"/>
-          <w:lang w:val="pt-BR"/>
-        </w:rPr>
-        <w:t>:</w:t>
-      </w:r>
-      <w:proofErr w:type="gramStart"/>
-      <w:r>
-        <w:rPr>
-          <w:rStyle w:val="nfasis"/>
-          <w:lang w:val="pt-BR"/>
-        </w:rPr>
-        <w:t xml:space="preserve">    </w:t>
-      </w:r>
-      <w:proofErr w:type="gramEnd"/>
-      <w:r>
-        <w:rPr>
-          <w:rStyle w:val="nfasis"/>
-          <w:lang w:val="pt-BR"/>
-        </w:rPr>
-        <w:t>14363 15521 1014.7  15757   16698</w:t>
-      </w:r>
-    </w:p>
-    <w:p>
-      <w:pPr>
-        <w:spacing w:after="0"/>
-        <w:rPr>
-          <w:rStyle w:val="nfasis"/>
-          <w:lang w:val="pt-BR"/>
-        </w:rPr>
-      </w:pPr>
-      <w:r>
-        <w:rPr>
-          <w:rStyle w:val="nfasis"/>
-          <w:lang w:val="pt-BR"/>
-        </w:rPr>
-        <w:t>Total:      14363 15522 1014.7</w:t>
-      </w:r>
-      <w:proofErr w:type="gramStart"/>
-      <w:r>
-        <w:rPr>
-          <w:rStyle w:val="nfasis"/>
-          <w:lang w:val="pt-BR"/>
-        </w:rPr>
-        <w:t xml:space="preserve">  </w:t>
-      </w:r>
-      <w:proofErr w:type="gramEnd"/>
-      <w:r>
-        <w:rPr>
-          <w:rStyle w:val="nfasis"/>
-          <w:lang w:val="pt-BR"/>
-        </w:rPr>
-        <w:t>15757   16698</w:t>
+        <w:t xml:space="preserve">   16698</w:t>
       </w:r>
     </w:p>
     <w:p>
@@ -7556,7 +7807,7 @@
         </w:rPr>
         <w:t xml:space="preserve"> -n 5 -c 5 -X 192.168.0.106:9090 </w:t>
       </w:r>
-      <w:hyperlink r:id="rId15" w:history="1">
+      <w:hyperlink r:id="rId14" w:history="1">
         <w:r>
           <w:rPr>
             <w:rStyle w:val="Hipervnculo"/>
@@ -7575,7 +7826,7 @@
           <w:lang w:val="pt-BR"/>
         </w:rPr>
         <w:sectPr>
-          <w:footerReference w:type="default" r:id="rId16"/>
+          <w:footerReference w:type="default" r:id="rId15"/>
           <w:type w:val="continuous"/>
           <w:pgSz w:w="12240" w:h="15840"/>
           <w:pgMar w:top="1440" w:right="1440" w:bottom="1440" w:left="1440" w:header="708" w:footer="708" w:gutter="0"/>
@@ -7591,50 +7842,22 @@
         <w:spacing w:after="0"/>
         <w:rPr>
           <w:rStyle w:val="nfasis"/>
-          <w:lang w:val="pt-BR"/>
-        </w:rPr>
-      </w:pPr>
-      <w:proofErr w:type="spellStart"/>
+          <w:lang w:val="en-US"/>
+        </w:rPr>
+      </w:pPr>
       <w:r>
         <w:rPr>
           <w:rStyle w:val="nfasis"/>
           <w:b/>
-          <w:lang w:val="pt-BR"/>
+          <w:lang w:val="en-US"/>
         </w:rPr>
         <w:lastRenderedPageBreak/>
-        <w:t>Concurrency</w:t>
-      </w:r>
-      <w:proofErr w:type="spellEnd"/>
-      <w:r>
-        <w:rPr>
-          <w:rStyle w:val="nfasis"/>
-          <w:b/>
-          <w:lang w:val="pt-BR"/>
-        </w:rPr>
-        <w:t xml:space="preserve"> </w:t>
-      </w:r>
-      <w:proofErr w:type="spellStart"/>
-      <w:r>
-        <w:rPr>
-          <w:rStyle w:val="nfasis"/>
-          <w:b/>
-          <w:lang w:val="pt-BR"/>
-        </w:rPr>
-        <w:t>Level</w:t>
-      </w:r>
-      <w:proofErr w:type="spellEnd"/>
-      <w:r>
-        <w:rPr>
-          <w:rStyle w:val="nfasis"/>
-          <w:b/>
-          <w:lang w:val="pt-BR"/>
-        </w:rPr>
-        <w:t>:</w:t>
-      </w:r>
-      <w:r>
-        <w:rPr>
-          <w:rStyle w:val="nfasis"/>
-          <w:lang w:val="pt-BR"/>
+        <w:t>Concurrency Level:</w:t>
+      </w:r>
+      <w:r>
+        <w:rPr>
+          <w:rStyle w:val="nfasis"/>
+          <w:lang w:val="en-US"/>
         </w:rPr>
         <w:t xml:space="preserve">      </w:t>
       </w:r>
@@ -7642,7 +7865,7 @@
       <w:r>
         <w:rPr>
           <w:rStyle w:val="nfasis"/>
-          <w:lang w:val="pt-BR"/>
+          <w:lang w:val="en-US"/>
         </w:rPr>
         <w:t>5</w:t>
       </w:r>
@@ -8312,14 +8535,12 @@
         <w:spacing w:after="0"/>
         <w:rPr>
           <w:rStyle w:val="nfasis"/>
-          <w:lang w:val="pt-BR"/>
-        </w:rPr>
-      </w:pPr>
-      <w:proofErr w:type="spellStart"/>
-      <w:r>
-        <w:rPr>
-          <w:rStyle w:val="nfasis"/>
-          <w:lang w:val="pt-BR"/>
+        </w:rPr>
+      </w:pPr>
+      <w:proofErr w:type="spellStart"/>
+      <w:r>
+        <w:rPr>
+          <w:rStyle w:val="nfasis"/>
         </w:rPr>
         <w:t>Processing</w:t>
       </w:r>
@@ -8327,7 +8548,6 @@
       <w:r>
         <w:rPr>
           <w:rStyle w:val="nfasis"/>
-          <w:lang w:val="pt-BR"/>
         </w:rPr>
         <w:t xml:space="preserve">: 2375 2378 2.1 2379 2380 </w:t>
       </w:r>
@@ -8337,14 +8557,12 @@
         <w:spacing w:after="0"/>
         <w:rPr>
           <w:rStyle w:val="nfasis"/>
-          <w:lang w:val="pt-BR"/>
-        </w:rPr>
-      </w:pPr>
-      <w:proofErr w:type="spellStart"/>
-      <w:r>
-        <w:rPr>
-          <w:rStyle w:val="nfasis"/>
-          <w:lang w:val="pt-BR"/>
+        </w:rPr>
+      </w:pPr>
+      <w:proofErr w:type="spellStart"/>
+      <w:r>
+        <w:rPr>
+          <w:rStyle w:val="nfasis"/>
         </w:rPr>
         <w:t>Waiting</w:t>
       </w:r>
@@ -8352,7 +8570,6 @@
       <w:r>
         <w:rPr>
           <w:rStyle w:val="nfasis"/>
-          <w:lang w:val="pt-BR"/>
         </w:rPr>
         <w:t xml:space="preserve">: 2375 2378 2.1 2379 2380 </w:t>
       </w:r>
@@ -8362,25 +8579,14 @@
         <w:spacing w:after="0"/>
         <w:rPr>
           <w:rStyle w:val="nfasis"/>
-          <w:lang w:val="pt-BR"/>
-        </w:rPr>
-      </w:pPr>
-      <w:r>
-        <w:rPr>
-          <w:rStyle w:val="nfasis"/>
-          <w:lang w:val="pt-BR"/>
-        </w:rPr>
-        <w:t xml:space="preserve">Total: 2376 2378 2.0 </w:t>
-      </w:r>
-      <w:proofErr w:type="gramStart"/>
-      <w:r>
-        <w:rPr>
-          <w:rStyle w:val="nfasis"/>
-          <w:lang w:val="pt-BR"/>
-        </w:rPr>
-        <w:t>2380 2380</w:t>
-      </w:r>
-      <w:proofErr w:type="gramEnd"/>
+        </w:rPr>
+      </w:pPr>
+      <w:r>
+        <w:rPr>
+          <w:rStyle w:val="nfasis"/>
+        </w:rPr>
+        <w:t>Total: 2376 2378 2.0 2380 2380</w:t>
+      </w:r>
     </w:p>
     <w:p>
       <w:pPr>
@@ -8399,7 +8605,7 @@
     </w:p>
     <w:p>
       <w:pPr>
-        <w:pStyle w:val="Ttulo"/>
+        <w:pStyle w:val="Puesto"/>
         <w:rPr>
           <w:sz w:val="48"/>
           <w:szCs w:val="48"/>
@@ -8609,8 +8815,6 @@
       <w:r>
         <w:t>jar</w:t>
       </w:r>
-      <w:bookmarkStart w:id="0" w:name="_GoBack"/>
-      <w:bookmarkEnd w:id="0"/>
       <w:proofErr w:type="spellEnd"/>
     </w:p>
     <w:p>
@@ -9189,25 +9393,7 @@
           <w:szCs w:val="26"/>
           <w:lang w:eastAsia="es-AR"/>
         </w:rPr>
-        <w:t xml:space="preserve">Comenzar a navegar por la web (sin usar páginas </w:t>
-      </w:r>
-      <w:proofErr w:type="spellStart"/>
-      <w:r>
-        <w:rPr>
-          <w:sz w:val="26"/>
-          <w:szCs w:val="26"/>
-          <w:lang w:eastAsia="es-AR"/>
-        </w:rPr>
-        <w:t>https</w:t>
-      </w:r>
-      <w:proofErr w:type="spellEnd"/>
-      <w:r>
-        <w:rPr>
-          <w:sz w:val="26"/>
-          <w:szCs w:val="26"/>
-          <w:lang w:eastAsia="es-AR"/>
-        </w:rPr>
-        <w:t>).</w:t>
+        <w:t>Comenzar a navegar por la web (sin usar páginas https).</w:t>
       </w:r>
     </w:p>
     <w:p>
@@ -9605,7 +9791,7 @@
     </w:p>
     <w:p>
       <w:pPr>
-        <w:pStyle w:val="Ttulo"/>
+        <w:pStyle w:val="Puesto"/>
         <w:rPr>
           <w:sz w:val="48"/>
           <w:szCs w:val="48"/>
@@ -9934,7 +10120,7 @@
     <w:p/>
     <w:p>
       <w:pPr>
-        <w:pStyle w:val="Ttulo"/>
+        <w:pStyle w:val="Puesto"/>
         <w:rPr>
           <w:sz w:val="48"/>
           <w:szCs w:val="48"/>
@@ -11151,7 +11337,7 @@
     </w:p>
     <w:p>
       <w:pPr>
-        <w:pStyle w:val="Ttulo"/>
+        <w:pStyle w:val="Puesto"/>
         <w:rPr>
           <w:sz w:val="48"/>
           <w:szCs w:val="48"/>
@@ -11197,7 +11383,7 @@
       <w:r>
         <w:rPr>
           <w:noProof/>
-          <w:lang w:eastAsia="es-AR"/>
+          <w:lang w:val="en-US"/>
         </w:rPr>
         <w:drawing>
           <wp:inline distT="0" distB="0" distL="0" distR="0" wp14:anchorId="3AA961D8" wp14:editId="0F1B7071">
@@ -11215,7 +11401,7 @@
                     <pic:cNvPicPr/>
                   </pic:nvPicPr>
                   <pic:blipFill>
-                    <a:blip r:embed="rId17">
+                    <a:blip r:embed="rId16">
                       <a:extLst>
                         <a:ext uri="{28A0092B-C50C-407E-A947-70E740481C1C}">
                           <a14:useLocalDpi xmlns:a14="http://schemas.microsoft.com/office/drawing/2010/main" val="0"/>
@@ -11243,7 +11429,7 @@
       </w:r>
     </w:p>
     <w:sectPr>
-      <w:headerReference w:type="default" r:id="rId18"/>
+      <w:headerReference w:type="default" r:id="rId17"/>
       <w:type w:val="continuous"/>
       <w:pgSz w:w="12240" w:h="15840"/>
       <w:pgMar w:top="1440" w:right="1440" w:bottom="1440" w:left="1440" w:header="708" w:footer="708" w:gutter="0"/>
@@ -11257,7 +11443,7 @@
 </file>
 
 <file path=word/endnotes.xml><?xml version="1.0" encoding="utf-8"?>
-<w:endnotes xmlns:wpc="http://schemas.microsoft.com/office/word/2010/wordprocessingCanvas" xmlns:mc="http://schemas.openxmlformats.org/markup-compatibility/2006" xmlns:o="urn:schemas-microsoft-com:office:office" xmlns:r="http://schemas.openxmlformats.org/officeDocument/2006/relationships" xmlns:m="http://schemas.openxmlformats.org/officeDocument/2006/math" xmlns:v="urn:schemas-microsoft-com:vml" xmlns:wp14="http://schemas.microsoft.com/office/word/2010/wordprocessingDrawing" xmlns:wp="http://schemas.openxmlformats.org/drawingml/2006/wordprocessingDrawing" xmlns:w10="urn:schemas-microsoft-com:office:word" xmlns:w="http://schemas.openxmlformats.org/wordprocessingml/2006/main" xmlns:w14="http://schemas.microsoft.com/office/word/2010/wordml" xmlns:wpg="http://schemas.microsoft.com/office/word/2010/wordprocessingGroup" xmlns:wpi="http://schemas.microsoft.com/office/word/2010/wordprocessingInk" xmlns:wne="http://schemas.microsoft.com/office/word/2006/wordml" xmlns:wps="http://schemas.microsoft.com/office/word/2010/wordprocessingShape" mc:Ignorable="w14 wp14">
+<w:endnotes xmlns:wpc="http://schemas.microsoft.com/office/word/2010/wordprocessingCanvas" xmlns:mc="http://schemas.openxmlformats.org/markup-compatibility/2006" xmlns:o="urn:schemas-microsoft-com:office:office" xmlns:r="http://schemas.openxmlformats.org/officeDocument/2006/relationships" xmlns:m="http://schemas.openxmlformats.org/officeDocument/2006/math" xmlns:v="urn:schemas-microsoft-com:vml" xmlns:wp14="http://schemas.microsoft.com/office/word/2010/wordprocessingDrawing" xmlns:wp="http://schemas.openxmlformats.org/drawingml/2006/wordprocessingDrawing" xmlns:w10="urn:schemas-microsoft-com:office:word" xmlns:w="http://schemas.openxmlformats.org/wordprocessingml/2006/main" xmlns:w14="http://schemas.microsoft.com/office/word/2010/wordml" xmlns:w15="http://schemas.microsoft.com/office/word/2012/wordml" xmlns:wpg="http://schemas.microsoft.com/office/word/2010/wordprocessingGroup" xmlns:wpi="http://schemas.microsoft.com/office/word/2010/wordprocessingInk" xmlns:wne="http://schemas.microsoft.com/office/word/2006/wordml" xmlns:wps="http://schemas.microsoft.com/office/word/2010/wordprocessingShape" mc:Ignorable="w14 w15 wp14">
   <w:endnote w:type="separator" w:id="-1">
     <w:p>
       <w:pPr>
@@ -11282,7 +11468,7 @@
 </file>
 
 <file path=word/footer1.xml><?xml version="1.0" encoding="utf-8"?>
-<w:ftr xmlns:wpc="http://schemas.microsoft.com/office/word/2010/wordprocessingCanvas" xmlns:mc="http://schemas.openxmlformats.org/markup-compatibility/2006" xmlns:o="urn:schemas-microsoft-com:office:office" xmlns:r="http://schemas.openxmlformats.org/officeDocument/2006/relationships" xmlns:m="http://schemas.openxmlformats.org/officeDocument/2006/math" xmlns:v="urn:schemas-microsoft-com:vml" xmlns:wp14="http://schemas.microsoft.com/office/word/2010/wordprocessingDrawing" xmlns:wp="http://schemas.openxmlformats.org/drawingml/2006/wordprocessingDrawing" xmlns:w10="urn:schemas-microsoft-com:office:word" xmlns:w="http://schemas.openxmlformats.org/wordprocessingml/2006/main" xmlns:w14="http://schemas.microsoft.com/office/word/2010/wordml" xmlns:wpg="http://schemas.microsoft.com/office/word/2010/wordprocessingGroup" xmlns:wpi="http://schemas.microsoft.com/office/word/2010/wordprocessingInk" xmlns:wne="http://schemas.microsoft.com/office/word/2006/wordml" xmlns:wps="http://schemas.microsoft.com/office/word/2010/wordprocessingShape" mc:Ignorable="w14 wp14">
+<w:ftr xmlns:wpc="http://schemas.microsoft.com/office/word/2010/wordprocessingCanvas" xmlns:mc="http://schemas.openxmlformats.org/markup-compatibility/2006" xmlns:o="urn:schemas-microsoft-com:office:office" xmlns:r="http://schemas.openxmlformats.org/officeDocument/2006/relationships" xmlns:m="http://schemas.openxmlformats.org/officeDocument/2006/math" xmlns:v="urn:schemas-microsoft-com:vml" xmlns:wp14="http://schemas.microsoft.com/office/word/2010/wordprocessingDrawing" xmlns:wp="http://schemas.openxmlformats.org/drawingml/2006/wordprocessingDrawing" xmlns:w10="urn:schemas-microsoft-com:office:word" xmlns:w="http://schemas.openxmlformats.org/wordprocessingml/2006/main" xmlns:w14="http://schemas.microsoft.com/office/word/2010/wordml" xmlns:w15="http://schemas.microsoft.com/office/word/2012/wordml" xmlns:wpg="http://schemas.microsoft.com/office/word/2010/wordprocessingGroup" xmlns:wpi="http://schemas.microsoft.com/office/word/2010/wordprocessingInk" xmlns:wne="http://schemas.microsoft.com/office/word/2006/wordml" xmlns:wps="http://schemas.microsoft.com/office/word/2010/wordprocessingShape" mc:Ignorable="w14 w15 wp14">
   <w:sdt>
     <w:sdtPr>
       <w:id w:val="829021941"/>
@@ -11300,7 +11486,7 @@
         <w:r>
           <w:rPr>
             <w:noProof/>
-            <w:lang w:eastAsia="es-AR"/>
+            <w:lang w:val="en-US"/>
           </w:rPr>
           <mc:AlternateContent>
             <mc:Choice Requires="wps">
@@ -11368,7 +11554,7 @@
                                   <w:noProof/>
                                   <w:lang w:val="es-ES"/>
                                 </w:rPr>
-                                <w:t>10</w:t>
+                                <w:t>6</w:t>
                               </w:r>
                               <w:r>
                                 <w:fldChar w:fldCharType="end"/>
@@ -11393,7 +11579,7 @@
             </mc:Choice>
             <mc:Fallback>
               <w:pict>
-                <v:shapetype id="_x0000_t185" coordsize="21600,21600" o:spt="185" adj="3600" path="m@0,nfqx0@0l0@2qy@0,21600em@1,nfqx21600@0l21600@2qy@1,21600em@0,nsqx0@0l0@2qy@0,21600l@1,21600qx21600@2l21600@0qy@1,xe" filled="f">
+                <v:shapetype w14:anchorId="52B377C5" id="_x0000_t185" coordsize="21600,21600" o:spt="185" adj="3600" path="m@0,nfqx0@0l0@2qy@0,21600em@1,nfqx21600@0l21600@2qy@1,21600em@0,nsqx0@0l0@2qy@0,21600l@1,21600qx21600@2l21600@0qy@1,xe" filled="f">
                   <v:formulas>
                     <v:f eqn="val #0"/>
                     <v:f eqn="sum width 0 #0"/>
@@ -11432,7 +11618,7 @@
                             <w:noProof/>
                             <w:lang w:val="es-ES"/>
                           </w:rPr>
-                          <w:t>10</w:t>
+                          <w:t>6</w:t>
                         </w:r>
                         <w:r>
                           <w:fldChar w:fldCharType="end"/>
@@ -11449,7 +11635,7 @@
         <w:r>
           <w:rPr>
             <w:noProof/>
-            <w:lang w:eastAsia="es-AR"/>
+            <w:lang w:val="en-US"/>
           </w:rPr>
           <mc:AlternateContent>
             <mc:Choice Requires="wps">
@@ -11516,9 +11702,9 @@
                 </wp:anchor>
               </w:drawing>
             </mc:Choice>
-            <mc:Fallback xmlns:mo="http://schemas.microsoft.com/office/mac/office/2008/main" xmlns:mv="urn:schemas-microsoft-com:mac:vml">
+            <mc:Fallback>
               <w:pict>
-                <v:shapetype id="_x0000_t32" coordsize="21600,21600" o:spt="32" o:oned="t" path="m,l21600,21600e" filled="f">
+                <v:shapetype w14:anchorId="0FBB2010" id="_x0000_t32" coordsize="21600,21600" o:spt="32" o:oned="t" path="m,l21600,21600e" filled="f">
                   <v:path arrowok="t" fillok="f" o:connecttype="none"/>
                   <o:lock v:ext="edit" shapetype="t"/>
                 </v:shapetype>
@@ -11536,7 +11722,7 @@
 </file>
 
 <file path=word/footer2.xml><?xml version="1.0" encoding="utf-8"?>
-<w:ftr xmlns:wpc="http://schemas.microsoft.com/office/word/2010/wordprocessingCanvas" xmlns:mc="http://schemas.openxmlformats.org/markup-compatibility/2006" xmlns:o="urn:schemas-microsoft-com:office:office" xmlns:r="http://schemas.openxmlformats.org/officeDocument/2006/relationships" xmlns:m="http://schemas.openxmlformats.org/officeDocument/2006/math" xmlns:v="urn:schemas-microsoft-com:vml" xmlns:wp14="http://schemas.microsoft.com/office/word/2010/wordprocessingDrawing" xmlns:wp="http://schemas.openxmlformats.org/drawingml/2006/wordprocessingDrawing" xmlns:w10="urn:schemas-microsoft-com:office:word" xmlns:w="http://schemas.openxmlformats.org/wordprocessingml/2006/main" xmlns:w14="http://schemas.microsoft.com/office/word/2010/wordml" xmlns:wpg="http://schemas.microsoft.com/office/word/2010/wordprocessingGroup" xmlns:wpi="http://schemas.microsoft.com/office/word/2010/wordprocessingInk" xmlns:wne="http://schemas.microsoft.com/office/word/2006/wordml" xmlns:wps="http://schemas.microsoft.com/office/word/2010/wordprocessingShape" mc:Ignorable="w14 wp14">
+<w:ftr xmlns:wpc="http://schemas.microsoft.com/office/word/2010/wordprocessingCanvas" xmlns:mc="http://schemas.openxmlformats.org/markup-compatibility/2006" xmlns:o="urn:schemas-microsoft-com:office:office" xmlns:r="http://schemas.openxmlformats.org/officeDocument/2006/relationships" xmlns:m="http://schemas.openxmlformats.org/officeDocument/2006/math" xmlns:v="urn:schemas-microsoft-com:vml" xmlns:wp14="http://schemas.microsoft.com/office/word/2010/wordprocessingDrawing" xmlns:wp="http://schemas.openxmlformats.org/drawingml/2006/wordprocessingDrawing" xmlns:w10="urn:schemas-microsoft-com:office:word" xmlns:w="http://schemas.openxmlformats.org/wordprocessingml/2006/main" xmlns:w14="http://schemas.microsoft.com/office/word/2010/wordml" xmlns:w15="http://schemas.microsoft.com/office/word/2012/wordml" xmlns:wpg="http://schemas.microsoft.com/office/word/2010/wordprocessingGroup" xmlns:wpi="http://schemas.microsoft.com/office/word/2010/wordprocessingInk" xmlns:wne="http://schemas.microsoft.com/office/word/2006/wordml" xmlns:wps="http://schemas.microsoft.com/office/word/2010/wordprocessingShape" mc:Ignorable="w14 w15 wp14">
   <w:sdt>
     <w:sdtPr>
       <w:id w:val="1539467927"/>
@@ -11554,7 +11740,7 @@
         <w:r>
           <w:rPr>
             <w:noProof/>
-            <w:lang w:eastAsia="es-AR"/>
+            <w:lang w:val="en-US"/>
           </w:rPr>
           <mc:AlternateContent>
             <mc:Choice Requires="wps">
@@ -11622,7 +11808,7 @@
                                   <w:noProof/>
                                   <w:lang w:val="es-ES"/>
                                 </w:rPr>
-                                <w:t>12</w:t>
+                                <w:t>16</w:t>
                               </w:r>
                               <w:r>
                                 <w:fldChar w:fldCharType="end"/>
@@ -11647,7 +11833,7 @@
             </mc:Choice>
             <mc:Fallback>
               <w:pict>
-                <v:shapetype id="_x0000_t185" coordsize="21600,21600" o:spt="185" adj="3600" path="m@0,nfqx0@0l0@2qy@0,21600em@1,nfqx21600@0l21600@2qy@1,21600em@0,nsqx0@0l0@2qy@0,21600l@1,21600qx21600@2l21600@0qy@1,xe" filled="f">
+                <v:shapetype w14:anchorId="252510CC" id="_x0000_t185" coordsize="21600,21600" o:spt="185" adj="3600" path="m@0,nfqx0@0l0@2qy@0,21600em@1,nfqx21600@0l21600@2qy@1,21600em@0,nsqx0@0l0@2qy@0,21600l@1,21600qx21600@2l21600@0qy@1,xe" filled="f">
                   <v:formulas>
                     <v:f eqn="val #0"/>
                     <v:f eqn="sum width 0 #0"/>
@@ -11686,7 +11872,7 @@
                             <w:noProof/>
                             <w:lang w:val="es-ES"/>
                           </w:rPr>
-                          <w:t>12</w:t>
+                          <w:t>16</w:t>
                         </w:r>
                         <w:r>
                           <w:fldChar w:fldCharType="end"/>
@@ -11703,7 +11889,7 @@
         <w:r>
           <w:rPr>
             <w:noProof/>
-            <w:lang w:eastAsia="es-AR"/>
+            <w:lang w:val="en-US"/>
           </w:rPr>
           <mc:AlternateContent>
             <mc:Choice Requires="wps">
@@ -11770,9 +11956,9 @@
                 </wp:anchor>
               </w:drawing>
             </mc:Choice>
-            <mc:Fallback xmlns:mo="http://schemas.microsoft.com/office/mac/office/2008/main" xmlns:mv="urn:schemas-microsoft-com:mac:vml">
+            <mc:Fallback>
               <w:pict>
-                <v:shapetype id="_x0000_t32" coordsize="21600,21600" o:spt="32" o:oned="t" path="m,l21600,21600e" filled="f">
+                <v:shapetype w14:anchorId="37C6B892" id="_x0000_t32" coordsize="21600,21600" o:spt="32" o:oned="t" path="m,l21600,21600e" filled="f">
                   <v:path arrowok="t" fillok="f" o:connecttype="none"/>
                   <o:lock v:ext="edit" shapetype="t"/>
                 </v:shapetype>
@@ -11790,7 +11976,7 @@
 </file>
 
 <file path=word/footnotes.xml><?xml version="1.0" encoding="utf-8"?>
-<w:footnotes xmlns:wpc="http://schemas.microsoft.com/office/word/2010/wordprocessingCanvas" xmlns:mc="http://schemas.openxmlformats.org/markup-compatibility/2006" xmlns:o="urn:schemas-microsoft-com:office:office" xmlns:r="http://schemas.openxmlformats.org/officeDocument/2006/relationships" xmlns:m="http://schemas.openxmlformats.org/officeDocument/2006/math" xmlns:v="urn:schemas-microsoft-com:vml" xmlns:wp14="http://schemas.microsoft.com/office/word/2010/wordprocessingDrawing" xmlns:wp="http://schemas.openxmlformats.org/drawingml/2006/wordprocessingDrawing" xmlns:w10="urn:schemas-microsoft-com:office:word" xmlns:w="http://schemas.openxmlformats.org/wordprocessingml/2006/main" xmlns:w14="http://schemas.microsoft.com/office/word/2010/wordml" xmlns:wpg="http://schemas.microsoft.com/office/word/2010/wordprocessingGroup" xmlns:wpi="http://schemas.microsoft.com/office/word/2010/wordprocessingInk" xmlns:wne="http://schemas.microsoft.com/office/word/2006/wordml" xmlns:wps="http://schemas.microsoft.com/office/word/2010/wordprocessingShape" mc:Ignorable="w14 wp14">
+<w:footnotes xmlns:wpc="http://schemas.microsoft.com/office/word/2010/wordprocessingCanvas" xmlns:mc="http://schemas.openxmlformats.org/markup-compatibility/2006" xmlns:o="urn:schemas-microsoft-com:office:office" xmlns:r="http://schemas.openxmlformats.org/officeDocument/2006/relationships" xmlns:m="http://schemas.openxmlformats.org/officeDocument/2006/math" xmlns:v="urn:schemas-microsoft-com:vml" xmlns:wp14="http://schemas.microsoft.com/office/word/2010/wordprocessingDrawing" xmlns:wp="http://schemas.openxmlformats.org/drawingml/2006/wordprocessingDrawing" xmlns:w10="urn:schemas-microsoft-com:office:word" xmlns:w="http://schemas.openxmlformats.org/wordprocessingml/2006/main" xmlns:w14="http://schemas.microsoft.com/office/word/2010/wordml" xmlns:w15="http://schemas.microsoft.com/office/word/2012/wordml" xmlns:wpg="http://schemas.microsoft.com/office/word/2010/wordprocessingGroup" xmlns:wpi="http://schemas.microsoft.com/office/word/2010/wordprocessingInk" xmlns:wne="http://schemas.microsoft.com/office/word/2006/wordml" xmlns:wps="http://schemas.microsoft.com/office/word/2010/wordprocessingShape" mc:Ignorable="w14 w15 wp14">
   <w:footnote w:type="separator" w:id="-1">
     <w:p>
       <w:pPr>
@@ -11815,7 +12001,7 @@
 </file>
 
 <file path=word/header1.xml><?xml version="1.0" encoding="utf-8"?>
-<w:hdr xmlns:wpc="http://schemas.microsoft.com/office/word/2010/wordprocessingCanvas" xmlns:mc="http://schemas.openxmlformats.org/markup-compatibility/2006" xmlns:o="urn:schemas-microsoft-com:office:office" xmlns:r="http://schemas.openxmlformats.org/officeDocument/2006/relationships" xmlns:m="http://schemas.openxmlformats.org/officeDocument/2006/math" xmlns:v="urn:schemas-microsoft-com:vml" xmlns:wp14="http://schemas.microsoft.com/office/word/2010/wordprocessingDrawing" xmlns:wp="http://schemas.openxmlformats.org/drawingml/2006/wordprocessingDrawing" xmlns:w10="urn:schemas-microsoft-com:office:word" xmlns:w="http://schemas.openxmlformats.org/wordprocessingml/2006/main" xmlns:w14="http://schemas.microsoft.com/office/word/2010/wordml" xmlns:wpg="http://schemas.microsoft.com/office/word/2010/wordprocessingGroup" xmlns:wpi="http://schemas.microsoft.com/office/word/2010/wordprocessingInk" xmlns:wne="http://schemas.microsoft.com/office/word/2006/wordml" xmlns:wps="http://schemas.microsoft.com/office/word/2010/wordprocessingShape" mc:Ignorable="w14 wp14">
+<w:hdr xmlns:wpc="http://schemas.microsoft.com/office/word/2010/wordprocessingCanvas" xmlns:mc="http://schemas.openxmlformats.org/markup-compatibility/2006" xmlns:o="urn:schemas-microsoft-com:office:office" xmlns:r="http://schemas.openxmlformats.org/officeDocument/2006/relationships" xmlns:m="http://schemas.openxmlformats.org/officeDocument/2006/math" xmlns:v="urn:schemas-microsoft-com:vml" xmlns:wp14="http://schemas.microsoft.com/office/word/2010/wordprocessingDrawing" xmlns:wp="http://schemas.openxmlformats.org/drawingml/2006/wordprocessingDrawing" xmlns:w10="urn:schemas-microsoft-com:office:word" xmlns:w="http://schemas.openxmlformats.org/wordprocessingml/2006/main" xmlns:w14="http://schemas.microsoft.com/office/word/2010/wordml" xmlns:w15="http://schemas.microsoft.com/office/word/2012/wordml" xmlns:wpg="http://schemas.microsoft.com/office/word/2010/wordprocessingGroup" xmlns:wpi="http://schemas.microsoft.com/office/word/2010/wordprocessingInk" xmlns:wne="http://schemas.microsoft.com/office/word/2006/wordml" xmlns:wps="http://schemas.microsoft.com/office/word/2010/wordprocessingShape" mc:Ignorable="w14 w15 wp14">
   <w:p>
     <w:pPr>
       <w:pStyle w:val="Encabezado"/>
@@ -11825,7 +12011,7 @@
 </file>
 
 <file path=word/numbering.xml><?xml version="1.0" encoding="utf-8"?>
-<w:numbering xmlns:wpc="http://schemas.microsoft.com/office/word/2010/wordprocessingCanvas" xmlns:mc="http://schemas.openxmlformats.org/markup-compatibility/2006" xmlns:o="urn:schemas-microsoft-com:office:office" xmlns:r="http://schemas.openxmlformats.org/officeDocument/2006/relationships" xmlns:m="http://schemas.openxmlformats.org/officeDocument/2006/math" xmlns:v="urn:schemas-microsoft-com:vml" xmlns:wp14="http://schemas.microsoft.com/office/word/2010/wordprocessingDrawing" xmlns:wp="http://schemas.openxmlformats.org/drawingml/2006/wordprocessingDrawing" xmlns:w10="urn:schemas-microsoft-com:office:word" xmlns:w="http://schemas.openxmlformats.org/wordprocessingml/2006/main" xmlns:w14="http://schemas.microsoft.com/office/word/2010/wordml" xmlns:wpg="http://schemas.microsoft.com/office/word/2010/wordprocessingGroup" xmlns:wpi="http://schemas.microsoft.com/office/word/2010/wordprocessingInk" xmlns:wne="http://schemas.microsoft.com/office/word/2006/wordml" xmlns:wps="http://schemas.microsoft.com/office/word/2010/wordprocessingShape" mc:Ignorable="w14 wp14">
+<w:numbering xmlns:wpc="http://schemas.microsoft.com/office/word/2010/wordprocessingCanvas" xmlns:mc="http://schemas.openxmlformats.org/markup-compatibility/2006" xmlns:o="urn:schemas-microsoft-com:office:office" xmlns:r="http://schemas.openxmlformats.org/officeDocument/2006/relationships" xmlns:m="http://schemas.openxmlformats.org/officeDocument/2006/math" xmlns:v="urn:schemas-microsoft-com:vml" xmlns:wp14="http://schemas.microsoft.com/office/word/2010/wordprocessingDrawing" xmlns:wp="http://schemas.openxmlformats.org/drawingml/2006/wordprocessingDrawing" xmlns:w10="urn:schemas-microsoft-com:office:word" xmlns:w="http://schemas.openxmlformats.org/wordprocessingml/2006/main" xmlns:w14="http://schemas.microsoft.com/office/word/2010/wordml" xmlns:w15="http://schemas.microsoft.com/office/word/2012/wordml" xmlns:wpg="http://schemas.microsoft.com/office/word/2010/wordprocessingGroup" xmlns:wpi="http://schemas.microsoft.com/office/word/2010/wordprocessingInk" xmlns:wne="http://schemas.microsoft.com/office/word/2006/wordml" xmlns:wps="http://schemas.microsoft.com/office/word/2010/wordprocessingShape" mc:Ignorable="w14 w15 wp14">
   <w:abstractNum w:abstractNumId="0">
     <w:nsid w:val="02C27F98"/>
     <w:multiLevelType w:val="hybridMultilevel"/>
@@ -13906,7 +14092,7 @@
 </file>
 
 <file path=word/styles.xml><?xml version="1.0" encoding="utf-8"?>
-<w:styles xmlns:mc="http://schemas.openxmlformats.org/markup-compatibility/2006" xmlns:r="http://schemas.openxmlformats.org/officeDocument/2006/relationships" xmlns:w="http://schemas.openxmlformats.org/wordprocessingml/2006/main" xmlns:w14="http://schemas.microsoft.com/office/word/2010/wordml" mc:Ignorable="w14">
+<w:styles xmlns:mc="http://schemas.openxmlformats.org/markup-compatibility/2006" xmlns:r="http://schemas.openxmlformats.org/officeDocument/2006/relationships" xmlns:w="http://schemas.openxmlformats.org/wordprocessingml/2006/main" xmlns:w14="http://schemas.microsoft.com/office/word/2010/wordml" xmlns:w15="http://schemas.microsoft.com/office/word/2012/wordml" mc:Ignorable="w14 w15">
   <w:docDefaults>
     <w:rPrDefault>
       <w:rPr>
@@ -13922,144 +14108,378 @@
       </w:pPr>
     </w:pPrDefault>
   </w:docDefaults>
-  <w:latentStyles w:defLockedState="0" w:defUIPriority="99" w:defSemiHidden="1" w:defUnhideWhenUsed="1" w:defQFormat="0" w:count="267">
-    <w:lsdException w:name="Normal" w:semiHidden="0" w:uiPriority="0" w:unhideWhenUsed="0" w:qFormat="1"/>
-    <w:lsdException w:name="heading 1" w:semiHidden="0" w:uiPriority="9" w:unhideWhenUsed="0" w:qFormat="1"/>
-    <w:lsdException w:name="heading 2" w:uiPriority="9" w:qFormat="1"/>
-    <w:lsdException w:name="heading 3" w:uiPriority="9" w:qFormat="1"/>
-    <w:lsdException w:name="heading 4" w:uiPriority="9" w:qFormat="1"/>
-    <w:lsdException w:name="heading 5" w:uiPriority="9" w:qFormat="1"/>
-    <w:lsdException w:name="heading 6" w:uiPriority="9" w:qFormat="1"/>
-    <w:lsdException w:name="heading 7" w:uiPriority="9" w:qFormat="1"/>
-    <w:lsdException w:name="heading 8" w:uiPriority="9" w:qFormat="1"/>
-    <w:lsdException w:name="heading 9" w:uiPriority="9" w:qFormat="1"/>
-    <w:lsdException w:name="toc 1" w:uiPriority="39"/>
-    <w:lsdException w:name="toc 2" w:uiPriority="39"/>
-    <w:lsdException w:name="toc 3" w:uiPriority="39"/>
-    <w:lsdException w:name="toc 4" w:uiPriority="39"/>
-    <w:lsdException w:name="toc 5" w:uiPriority="39"/>
-    <w:lsdException w:name="toc 6" w:uiPriority="39"/>
-    <w:lsdException w:name="toc 7" w:uiPriority="39"/>
-    <w:lsdException w:name="toc 8" w:uiPriority="39"/>
-    <w:lsdException w:name="toc 9" w:uiPriority="39"/>
-    <w:lsdException w:name="caption" w:uiPriority="35" w:qFormat="1"/>
-    <w:lsdException w:name="Title" w:semiHidden="0" w:uiPriority="10" w:unhideWhenUsed="0" w:qFormat="1"/>
-    <w:lsdException w:name="Default Paragraph Font" w:uiPriority="1"/>
-    <w:lsdException w:name="Subtitle" w:semiHidden="0" w:uiPriority="11" w:unhideWhenUsed="0" w:qFormat="1"/>
-    <w:lsdException w:name="Strong" w:semiHidden="0" w:uiPriority="22" w:unhideWhenUsed="0" w:qFormat="1"/>
-    <w:lsdException w:name="Emphasis" w:semiHidden="0" w:uiPriority="20" w:unhideWhenUsed="0" w:qFormat="1"/>
-    <w:lsdException w:name="Table Grid" w:semiHidden="0" w:uiPriority="59" w:unhideWhenUsed="0"/>
-    <w:lsdException w:name="Placeholder Text" w:unhideWhenUsed="0"/>
-    <w:lsdException w:name="No Spacing" w:semiHidden="0" w:uiPriority="1" w:unhideWhenUsed="0" w:qFormat="1"/>
-    <w:lsdException w:name="Light Shading" w:semiHidden="0" w:uiPriority="60" w:unhideWhenUsed="0"/>
-    <w:lsdException w:name="Light List" w:semiHidden="0" w:uiPriority="61" w:unhideWhenUsed="0"/>
-    <w:lsdException w:name="Light Grid" w:semiHidden="0" w:uiPriority="62" w:unhideWhenUsed="0"/>
-    <w:lsdException w:name="Medium Shading 1" w:semiHidden="0" w:uiPriority="63" w:unhideWhenUsed="0"/>
-    <w:lsdException w:name="Medium Shading 2" w:semiHidden="0" w:uiPriority="64" w:unhideWhenUsed="0"/>
-    <w:lsdException w:name="Medium List 1" w:semiHidden="0" w:uiPriority="65" w:unhideWhenUsed="0"/>
-    <w:lsdException w:name="Medium List 2" w:semiHidden="0" w:uiPriority="66" w:unhideWhenUsed="0"/>
-    <w:lsdException w:name="Medium Grid 1" w:semiHidden="0" w:uiPriority="67" w:unhideWhenUsed="0"/>
-    <w:lsdException w:name="Medium Grid 2" w:semiHidden="0" w:uiPriority="68" w:unhideWhenUsed="0"/>
-    <w:lsdException w:name="Medium Grid 3" w:semiHidden="0" w:uiPriority="69" w:unhideWhenUsed="0"/>
-    <w:lsdException w:name="Dark List" w:semiHidden="0" w:uiPriority="70" w:unhideWhenUsed="0"/>
-    <w:lsdException w:name="Colorful Shading" w:semiHidden="0" w:uiPriority="71" w:unhideWhenUsed="0"/>
-    <w:lsdException w:name="Colorful List" w:semiHidden="0" w:uiPriority="72" w:unhideWhenUsed="0"/>
-    <w:lsdException w:name="Colorful Grid" w:semiHidden="0" w:uiPriority="73" w:unhideWhenUsed="0"/>
-    <w:lsdException w:name="Light Shading Accent 1" w:semiHidden="0" w:uiPriority="60" w:unhideWhenUsed="0"/>
-    <w:lsdException w:name="Light List Accent 1" w:semiHidden="0" w:uiPriority="61" w:unhideWhenUsed="0"/>
-    <w:lsdException w:name="Light Grid Accent 1" w:semiHidden="0" w:uiPriority="62" w:unhideWhenUsed="0"/>
-    <w:lsdException w:name="Medium Shading 1 Accent 1" w:semiHidden="0" w:uiPriority="63" w:unhideWhenUsed="0"/>
-    <w:lsdException w:name="Medium Shading 2 Accent 1" w:semiHidden="0" w:uiPriority="64" w:unhideWhenUsed="0"/>
-    <w:lsdException w:name="Medium List 1 Accent 1" w:semiHidden="0" w:uiPriority="65" w:unhideWhenUsed="0"/>
-    <w:lsdException w:name="Revision" w:unhideWhenUsed="0"/>
-    <w:lsdException w:name="List Paragraph" w:semiHidden="0" w:uiPriority="34" w:unhideWhenUsed="0" w:qFormat="1"/>
-    <w:lsdException w:name="Quote" w:semiHidden="0" w:uiPriority="29" w:unhideWhenUsed="0" w:qFormat="1"/>
-    <w:lsdException w:name="Intense Quote" w:semiHidden="0" w:uiPriority="30" w:unhideWhenUsed="0" w:qFormat="1"/>
-    <w:lsdException w:name="Medium List 2 Accent 1" w:semiHidden="0" w:uiPriority="66" w:unhideWhenUsed="0"/>
-    <w:lsdException w:name="Medium Grid 1 Accent 1" w:semiHidden="0" w:uiPriority="67" w:unhideWhenUsed="0"/>
-    <w:lsdException w:name="Medium Grid 2 Accent 1" w:semiHidden="0" w:uiPriority="68" w:unhideWhenUsed="0"/>
-    <w:lsdException w:name="Medium Grid 3 Accent 1" w:semiHidden="0" w:uiPriority="69" w:unhideWhenUsed="0"/>
-    <w:lsdException w:name="Dark List Accent 1" w:semiHidden="0" w:uiPriority="70" w:unhideWhenUsed="0"/>
-    <w:lsdException w:name="Colorful Shading Accent 1" w:semiHidden="0" w:uiPriority="71" w:unhideWhenUsed="0"/>
-    <w:lsdException w:name="Colorful List Accent 1" w:semiHidden="0" w:uiPriority="72" w:unhideWhenUsed="0"/>
-    <w:lsdException w:name="Colorful Grid Accent 1" w:semiHidden="0" w:uiPriority="73" w:unhideWhenUsed="0"/>
-    <w:lsdException w:name="Light Shading Accent 2" w:semiHidden="0" w:uiPriority="60" w:unhideWhenUsed="0"/>
-    <w:lsdException w:name="Light List Accent 2" w:semiHidden="0" w:uiPriority="61" w:unhideWhenUsed="0"/>
-    <w:lsdException w:name="Light Grid Accent 2" w:semiHidden="0" w:uiPriority="62" w:unhideWhenUsed="0"/>
-    <w:lsdException w:name="Medium Shading 1 Accent 2" w:semiHidden="0" w:uiPriority="63" w:unhideWhenUsed="0"/>
-    <w:lsdException w:name="Medium Shading 2 Accent 2" w:semiHidden="0" w:uiPriority="64" w:unhideWhenUsed="0"/>
-    <w:lsdException w:name="Medium List 1 Accent 2" w:semiHidden="0" w:uiPriority="65" w:unhideWhenUsed="0"/>
-    <w:lsdException w:name="Medium List 2 Accent 2" w:semiHidden="0" w:uiPriority="66" w:unhideWhenUsed="0"/>
-    <w:lsdException w:name="Medium Grid 1 Accent 2" w:semiHidden="0" w:uiPriority="67" w:unhideWhenUsed="0"/>
-    <w:lsdException w:name="Medium Grid 2 Accent 2" w:semiHidden="0" w:uiPriority="68" w:unhideWhenUsed="0"/>
-    <w:lsdException w:name="Medium Grid 3 Accent 2" w:semiHidden="0" w:uiPriority="69" w:unhideWhenUsed="0"/>
-    <w:lsdException w:name="Dark List Accent 2" w:semiHidden="0" w:uiPriority="70" w:unhideWhenUsed="0"/>
-    <w:lsdException w:name="Colorful Shading Accent 2" w:semiHidden="0" w:uiPriority="71" w:unhideWhenUsed="0"/>
-    <w:lsdException w:name="Colorful List Accent 2" w:semiHidden="0" w:uiPriority="72" w:unhideWhenUsed="0"/>
-    <w:lsdException w:name="Colorful Grid Accent 2" w:semiHidden="0" w:uiPriority="73" w:unhideWhenUsed="0"/>
-    <w:lsdException w:name="Light Shading Accent 3" w:semiHidden="0" w:uiPriority="60" w:unhideWhenUsed="0"/>
-    <w:lsdException w:name="Light List Accent 3" w:semiHidden="0" w:uiPriority="61" w:unhideWhenUsed="0"/>
-    <w:lsdException w:name="Light Grid Accent 3" w:semiHidden="0" w:uiPriority="62" w:unhideWhenUsed="0"/>
-    <w:lsdException w:name="Medium Shading 1 Accent 3" w:semiHidden="0" w:uiPriority="63" w:unhideWhenUsed="0"/>
-    <w:lsdException w:name="Medium Shading 2 Accent 3" w:semiHidden="0" w:uiPriority="64" w:unhideWhenUsed="0"/>
-    <w:lsdException w:name="Medium List 1 Accent 3" w:semiHidden="0" w:uiPriority="65" w:unhideWhenUsed="0"/>
-    <w:lsdException w:name="Medium List 2 Accent 3" w:semiHidden="0" w:uiPriority="66" w:unhideWhenUsed="0"/>
-    <w:lsdException w:name="Medium Grid 1 Accent 3" w:semiHidden="0" w:uiPriority="67" w:unhideWhenUsed="0"/>
-    <w:lsdException w:name="Medium Grid 2 Accent 3" w:semiHidden="0" w:uiPriority="68" w:unhideWhenUsed="0"/>
-    <w:lsdException w:name="Medium Grid 3 Accent 3" w:semiHidden="0" w:uiPriority="69" w:unhideWhenUsed="0"/>
-    <w:lsdException w:name="Dark List Accent 3" w:semiHidden="0" w:uiPriority="70" w:unhideWhenUsed="0"/>
-    <w:lsdException w:name="Colorful Shading Accent 3" w:semiHidden="0" w:uiPriority="71" w:unhideWhenUsed="0"/>
-    <w:lsdException w:name="Colorful List Accent 3" w:semiHidden="0" w:uiPriority="72" w:unhideWhenUsed="0"/>
-    <w:lsdException w:name="Colorful Grid Accent 3" w:semiHidden="0" w:uiPriority="73" w:unhideWhenUsed="0"/>
-    <w:lsdException w:name="Light Shading Accent 4" w:semiHidden="0" w:uiPriority="60" w:unhideWhenUsed="0"/>
-    <w:lsdException w:name="Light List Accent 4" w:semiHidden="0" w:uiPriority="61" w:unhideWhenUsed="0"/>
-    <w:lsdException w:name="Light Grid Accent 4" w:semiHidden="0" w:uiPriority="62" w:unhideWhenUsed="0"/>
-    <w:lsdException w:name="Medium Shading 1 Accent 4" w:semiHidden="0" w:uiPriority="63" w:unhideWhenUsed="0"/>
-    <w:lsdException w:name="Medium Shading 2 Accent 4" w:semiHidden="0" w:uiPriority="64" w:unhideWhenUsed="0"/>
-    <w:lsdException w:name="Medium List 1 Accent 4" w:semiHidden="0" w:uiPriority="65" w:unhideWhenUsed="0"/>
-    <w:lsdException w:name="Medium List 2 Accent 4" w:semiHidden="0" w:uiPriority="66" w:unhideWhenUsed="0"/>
-    <w:lsdException w:name="Medium Grid 1 Accent 4" w:semiHidden="0" w:uiPriority="67" w:unhideWhenUsed="0"/>
-    <w:lsdException w:name="Medium Grid 2 Accent 4" w:semiHidden="0" w:uiPriority="68" w:unhideWhenUsed="0"/>
-    <w:lsdException w:name="Medium Grid 3 Accent 4" w:semiHidden="0" w:uiPriority="69" w:unhideWhenUsed="0"/>
-    <w:lsdException w:name="Dark List Accent 4" w:semiHidden="0" w:uiPriority="70" w:unhideWhenUsed="0"/>
-    <w:lsdException w:name="Colorful Shading Accent 4" w:semiHidden="0" w:uiPriority="71" w:unhideWhenUsed="0"/>
-    <w:lsdException w:name="Colorful List Accent 4" w:semiHidden="0" w:uiPriority="72" w:unhideWhenUsed="0"/>
-    <w:lsdException w:name="Colorful Grid Accent 4" w:semiHidden="0" w:uiPriority="73" w:unhideWhenUsed="0"/>
-    <w:lsdException w:name="Light Shading Accent 5" w:semiHidden="0" w:uiPriority="60" w:unhideWhenUsed="0"/>
-    <w:lsdException w:name="Light List Accent 5" w:semiHidden="0" w:uiPriority="61" w:unhideWhenUsed="0"/>
-    <w:lsdException w:name="Light Grid Accent 5" w:semiHidden="0" w:uiPriority="62" w:unhideWhenUsed="0"/>
-    <w:lsdException w:name="Medium Shading 1 Accent 5" w:semiHidden="0" w:uiPriority="63" w:unhideWhenUsed="0"/>
-    <w:lsdException w:name="Medium Shading 2 Accent 5" w:semiHidden="0" w:uiPriority="64" w:unhideWhenUsed="0"/>
-    <w:lsdException w:name="Medium List 1 Accent 5" w:semiHidden="0" w:uiPriority="65" w:unhideWhenUsed="0"/>
-    <w:lsdException w:name="Medium List 2 Accent 5" w:semiHidden="0" w:uiPriority="66" w:unhideWhenUsed="0"/>
-    <w:lsdException w:name="Medium Grid 1 Accent 5" w:semiHidden="0" w:uiPriority="67" w:unhideWhenUsed="0"/>
-    <w:lsdException w:name="Medium Grid 2 Accent 5" w:semiHidden="0" w:uiPriority="68" w:unhideWhenUsed="0"/>
-    <w:lsdException w:name="Medium Grid 3 Accent 5" w:semiHidden="0" w:uiPriority="69" w:unhideWhenUsed="0"/>
-    <w:lsdException w:name="Dark List Accent 5" w:semiHidden="0" w:uiPriority="70" w:unhideWhenUsed="0"/>
-    <w:lsdException w:name="Colorful Shading Accent 5" w:semiHidden="0" w:uiPriority="71" w:unhideWhenUsed="0"/>
-    <w:lsdException w:name="Colorful List Accent 5" w:semiHidden="0" w:uiPriority="72" w:unhideWhenUsed="0"/>
-    <w:lsdException w:name="Colorful Grid Accent 5" w:semiHidden="0" w:uiPriority="73" w:unhideWhenUsed="0"/>
-    <w:lsdException w:name="Light Shading Accent 6" w:semiHidden="0" w:uiPriority="60" w:unhideWhenUsed="0"/>
-    <w:lsdException w:name="Light List Accent 6" w:semiHidden="0" w:uiPriority="61" w:unhideWhenUsed="0"/>
-    <w:lsdException w:name="Light Grid Accent 6" w:semiHidden="0" w:uiPriority="62" w:unhideWhenUsed="0"/>
-    <w:lsdException w:name="Medium Shading 1 Accent 6" w:semiHidden="0" w:uiPriority="63" w:unhideWhenUsed="0"/>
-    <w:lsdException w:name="Medium Shading 2 Accent 6" w:semiHidden="0" w:uiPriority="64" w:unhideWhenUsed="0"/>
-    <w:lsdException w:name="Medium List 1 Accent 6" w:semiHidden="0" w:uiPriority="65" w:unhideWhenUsed="0"/>
-    <w:lsdException w:name="Medium List 2 Accent 6" w:semiHidden="0" w:uiPriority="66" w:unhideWhenUsed="0"/>
-    <w:lsdException w:name="Medium Grid 1 Accent 6" w:semiHidden="0" w:uiPriority="67" w:unhideWhenUsed="0"/>
-    <w:lsdException w:name="Medium Grid 2 Accent 6" w:semiHidden="0" w:uiPriority="68" w:unhideWhenUsed="0"/>
-    <w:lsdException w:name="Medium Grid 3 Accent 6" w:semiHidden="0" w:uiPriority="69" w:unhideWhenUsed="0"/>
-    <w:lsdException w:name="Dark List Accent 6" w:semiHidden="0" w:uiPriority="70" w:unhideWhenUsed="0"/>
-    <w:lsdException w:name="Colorful Shading Accent 6" w:semiHidden="0" w:uiPriority="71" w:unhideWhenUsed="0"/>
-    <w:lsdException w:name="Colorful List Accent 6" w:semiHidden="0" w:uiPriority="72" w:unhideWhenUsed="0"/>
-    <w:lsdException w:name="Colorful Grid Accent 6" w:semiHidden="0" w:uiPriority="73" w:unhideWhenUsed="0"/>
-    <w:lsdException w:name="Subtle Emphasis" w:semiHidden="0" w:uiPriority="19" w:unhideWhenUsed="0" w:qFormat="1"/>
-    <w:lsdException w:name="Intense Emphasis" w:semiHidden="0" w:uiPriority="21" w:unhideWhenUsed="0" w:qFormat="1"/>
-    <w:lsdException w:name="Subtle Reference" w:semiHidden="0" w:uiPriority="31" w:unhideWhenUsed="0" w:qFormat="1"/>
-    <w:lsdException w:name="Intense Reference" w:semiHidden="0" w:uiPriority="32" w:unhideWhenUsed="0" w:qFormat="1"/>
-    <w:lsdException w:name="Book Title" w:semiHidden="0" w:uiPriority="33" w:unhideWhenUsed="0" w:qFormat="1"/>
-    <w:lsdException w:name="Bibliography" w:uiPriority="37"/>
-    <w:lsdException w:name="TOC Heading" w:uiPriority="39" w:qFormat="1"/>
+  <w:latentStyles w:defLockedState="0" w:defUIPriority="99" w:defSemiHidden="0" w:defUnhideWhenUsed="0" w:defQFormat="0" w:count="371">
+    <w:lsdException w:name="Normal" w:uiPriority="0" w:qFormat="1"/>
+    <w:lsdException w:name="heading 1" w:uiPriority="9" w:qFormat="1"/>
+    <w:lsdException w:name="heading 2" w:semiHidden="1" w:uiPriority="9" w:unhideWhenUsed="1" w:qFormat="1"/>
+    <w:lsdException w:name="heading 3" w:semiHidden="1" w:uiPriority="9" w:unhideWhenUsed="1" w:qFormat="1"/>
+    <w:lsdException w:name="heading 4" w:semiHidden="1" w:uiPriority="9" w:unhideWhenUsed="1" w:qFormat="1"/>
+    <w:lsdException w:name="heading 5" w:semiHidden="1" w:uiPriority="9" w:unhideWhenUsed="1" w:qFormat="1"/>
+    <w:lsdException w:name="heading 6" w:semiHidden="1" w:uiPriority="9" w:unhideWhenUsed="1" w:qFormat="1"/>
+    <w:lsdException w:name="heading 7" w:semiHidden="1" w:uiPriority="9" w:unhideWhenUsed="1" w:qFormat="1"/>
+    <w:lsdException w:name="heading 8" w:semiHidden="1" w:uiPriority="9" w:unhideWhenUsed="1" w:qFormat="1"/>
+    <w:lsdException w:name="heading 9" w:semiHidden="1" w:uiPriority="9" w:unhideWhenUsed="1" w:qFormat="1"/>
+    <w:lsdException w:name="index 1" w:semiHidden="1" w:unhideWhenUsed="1"/>
+    <w:lsdException w:name="index 2" w:semiHidden="1" w:unhideWhenUsed="1"/>
+    <w:lsdException w:name="index 3" w:semiHidden="1" w:unhideWhenUsed="1"/>
+    <w:lsdException w:name="index 4" w:semiHidden="1" w:unhideWhenUsed="1"/>
+    <w:lsdException w:name="index 5" w:semiHidden="1" w:unhideWhenUsed="1"/>
+    <w:lsdException w:name="index 6" w:semiHidden="1" w:unhideWhenUsed="1"/>
+    <w:lsdException w:name="index 7" w:semiHidden="1" w:unhideWhenUsed="1"/>
+    <w:lsdException w:name="index 8" w:semiHidden="1" w:unhideWhenUsed="1"/>
+    <w:lsdException w:name="index 9" w:semiHidden="1" w:unhideWhenUsed="1"/>
+    <w:lsdException w:name="toc 1" w:semiHidden="1" w:uiPriority="39" w:unhideWhenUsed="1"/>
+    <w:lsdException w:name="toc 2" w:semiHidden="1" w:uiPriority="39" w:unhideWhenUsed="1"/>
+    <w:lsdException w:name="toc 3" w:semiHidden="1" w:uiPriority="39" w:unhideWhenUsed="1"/>
+    <w:lsdException w:name="toc 4" w:semiHidden="1" w:uiPriority="39" w:unhideWhenUsed="1"/>
+    <w:lsdException w:name="toc 5" w:semiHidden="1" w:uiPriority="39" w:unhideWhenUsed="1"/>
+    <w:lsdException w:name="toc 6" w:semiHidden="1" w:uiPriority="39" w:unhideWhenUsed="1"/>
+    <w:lsdException w:name="toc 7" w:semiHidden="1" w:uiPriority="39" w:unhideWhenUsed="1"/>
+    <w:lsdException w:name="toc 8" w:semiHidden="1" w:uiPriority="39" w:unhideWhenUsed="1"/>
+    <w:lsdException w:name="toc 9" w:semiHidden="1" w:uiPriority="39" w:unhideWhenUsed="1"/>
+    <w:lsdException w:name="Normal Indent" w:semiHidden="1" w:unhideWhenUsed="1"/>
+    <w:lsdException w:name="footnote text" w:semiHidden="1" w:unhideWhenUsed="1"/>
+    <w:lsdException w:name="annotation text" w:semiHidden="1" w:unhideWhenUsed="1"/>
+    <w:lsdException w:name="header" w:semiHidden="1" w:unhideWhenUsed="1"/>
+    <w:lsdException w:name="footer" w:semiHidden="1" w:unhideWhenUsed="1"/>
+    <w:lsdException w:name="index heading" w:semiHidden="1" w:unhideWhenUsed="1"/>
+    <w:lsdException w:name="caption" w:semiHidden="1" w:uiPriority="35" w:unhideWhenUsed="1" w:qFormat="1"/>
+    <w:lsdException w:name="table of figures" w:semiHidden="1" w:unhideWhenUsed="1"/>
+    <w:lsdException w:name="envelope address" w:semiHidden="1" w:unhideWhenUsed="1"/>
+    <w:lsdException w:name="envelope return" w:semiHidden="1" w:unhideWhenUsed="1"/>
+    <w:lsdException w:name="footnote reference" w:semiHidden="1" w:unhideWhenUsed="1"/>
+    <w:lsdException w:name="annotation reference" w:semiHidden="1" w:unhideWhenUsed="1"/>
+    <w:lsdException w:name="line number" w:semiHidden="1" w:unhideWhenUsed="1"/>
+    <w:lsdException w:name="page number" w:semiHidden="1" w:unhideWhenUsed="1"/>
+    <w:lsdException w:name="endnote reference" w:semiHidden="1" w:unhideWhenUsed="1"/>
+    <w:lsdException w:name="endnote text" w:semiHidden="1" w:unhideWhenUsed="1"/>
+    <w:lsdException w:name="table of authorities" w:semiHidden="1" w:unhideWhenUsed="1"/>
+    <w:lsdException w:name="macro" w:semiHidden="1" w:unhideWhenUsed="1"/>
+    <w:lsdException w:name="toa heading" w:semiHidden="1" w:unhideWhenUsed="1"/>
+    <w:lsdException w:name="List" w:semiHidden="1" w:unhideWhenUsed="1"/>
+    <w:lsdException w:name="List Bullet" w:semiHidden="1" w:unhideWhenUsed="1"/>
+    <w:lsdException w:name="List Number" w:semiHidden="1" w:unhideWhenUsed="1"/>
+    <w:lsdException w:name="List 2" w:semiHidden="1" w:unhideWhenUsed="1"/>
+    <w:lsdException w:name="List 3" w:semiHidden="1" w:unhideWhenUsed="1"/>
+    <w:lsdException w:name="List 4" w:semiHidden="1" w:unhideWhenUsed="1"/>
+    <w:lsdException w:name="List 5" w:semiHidden="1" w:unhideWhenUsed="1"/>
+    <w:lsdException w:name="List Bullet 2" w:semiHidden="1" w:unhideWhenUsed="1"/>
+    <w:lsdException w:name="List Bullet 3" w:semiHidden="1" w:unhideWhenUsed="1"/>
+    <w:lsdException w:name="List Bullet 4" w:semiHidden="1" w:unhideWhenUsed="1"/>
+    <w:lsdException w:name="List Bullet 5" w:semiHidden="1" w:unhideWhenUsed="1"/>
+    <w:lsdException w:name="List Number 2" w:semiHidden="1" w:unhideWhenUsed="1"/>
+    <w:lsdException w:name="List Number 3" w:semiHidden="1" w:unhideWhenUsed="1"/>
+    <w:lsdException w:name="List Number 4" w:semiHidden="1" w:unhideWhenUsed="1"/>
+    <w:lsdException w:name="List Number 5" w:semiHidden="1" w:unhideWhenUsed="1"/>
+    <w:lsdException w:name="Title" w:uiPriority="10" w:qFormat="1"/>
+    <w:lsdException w:name="Closing" w:semiHidden="1" w:unhideWhenUsed="1"/>
+    <w:lsdException w:name="Signature" w:semiHidden="1" w:unhideWhenUsed="1"/>
+    <w:lsdException w:name="Default Paragraph Font" w:semiHidden="1" w:uiPriority="1" w:unhideWhenUsed="1"/>
+    <w:lsdException w:name="Body Text" w:semiHidden="1" w:unhideWhenUsed="1"/>
+    <w:lsdException w:name="Body Text Indent" w:semiHidden="1" w:unhideWhenUsed="1"/>
+    <w:lsdException w:name="List Continue" w:semiHidden="1" w:unhideWhenUsed="1"/>
+    <w:lsdException w:name="List Continue 2" w:semiHidden="1" w:unhideWhenUsed="1"/>
+    <w:lsdException w:name="List Continue 3" w:semiHidden="1" w:unhideWhenUsed="1"/>
+    <w:lsdException w:name="List Continue 4" w:semiHidden="1" w:unhideWhenUsed="1"/>
+    <w:lsdException w:name="List Continue 5" w:semiHidden="1" w:unhideWhenUsed="1"/>
+    <w:lsdException w:name="Message Header" w:semiHidden="1" w:unhideWhenUsed="1"/>
+    <w:lsdException w:name="Subtitle" w:uiPriority="11" w:qFormat="1"/>
+    <w:lsdException w:name="Salutation" w:semiHidden="1" w:unhideWhenUsed="1"/>
+    <w:lsdException w:name="Date" w:semiHidden="1" w:unhideWhenUsed="1"/>
+    <w:lsdException w:name="Body Text First Indent" w:semiHidden="1" w:unhideWhenUsed="1"/>
+    <w:lsdException w:name="Body Text First Indent 2" w:semiHidden="1" w:unhideWhenUsed="1"/>
+    <w:lsdException w:name="Note Heading" w:semiHidden="1" w:unhideWhenUsed="1"/>
+    <w:lsdException w:name="Body Text 2" w:semiHidden="1" w:unhideWhenUsed="1"/>
+    <w:lsdException w:name="Body Text 3" w:semiHidden="1" w:unhideWhenUsed="1"/>
+    <w:lsdException w:name="Body Text Indent 2" w:semiHidden="1" w:unhideWhenUsed="1"/>
+    <w:lsdException w:name="Body Text Indent 3" w:semiHidden="1" w:unhideWhenUsed="1"/>
+    <w:lsdException w:name="Block Text" w:semiHidden="1" w:unhideWhenUsed="1"/>
+    <w:lsdException w:name="Hyperlink" w:semiHidden="1" w:unhideWhenUsed="1"/>
+    <w:lsdException w:name="FollowedHyperlink" w:semiHidden="1" w:unhideWhenUsed="1"/>
+    <w:lsdException w:name="Strong" w:uiPriority="22" w:qFormat="1"/>
+    <w:lsdException w:name="Emphasis" w:uiPriority="20" w:qFormat="1"/>
+    <w:lsdException w:name="Document Map" w:semiHidden="1" w:unhideWhenUsed="1"/>
+    <w:lsdException w:name="Plain Text" w:semiHidden="1" w:unhideWhenUsed="1"/>
+    <w:lsdException w:name="E-mail Signature" w:semiHidden="1" w:unhideWhenUsed="1"/>
+    <w:lsdException w:name="HTML Top of Form" w:semiHidden="1" w:unhideWhenUsed="1"/>
+    <w:lsdException w:name="HTML Bottom of Form" w:semiHidden="1" w:unhideWhenUsed="1"/>
+    <w:lsdException w:name="Normal (Web)" w:semiHidden="1" w:unhideWhenUsed="1"/>
+    <w:lsdException w:name="HTML Acronym" w:semiHidden="1" w:unhideWhenUsed="1"/>
+    <w:lsdException w:name="HTML Address" w:semiHidden="1" w:unhideWhenUsed="1"/>
+    <w:lsdException w:name="HTML Cite" w:semiHidden="1" w:unhideWhenUsed="1"/>
+    <w:lsdException w:name="HTML Code" w:semiHidden="1" w:unhideWhenUsed="1"/>
+    <w:lsdException w:name="HTML Definition" w:semiHidden="1" w:unhideWhenUsed="1"/>
+    <w:lsdException w:name="HTML Keyboard" w:semiHidden="1" w:unhideWhenUsed="1"/>
+    <w:lsdException w:name="HTML Preformatted" w:semiHidden="1" w:unhideWhenUsed="1"/>
+    <w:lsdException w:name="HTML Sample" w:semiHidden="1" w:unhideWhenUsed="1"/>
+    <w:lsdException w:name="HTML Typewriter" w:semiHidden="1" w:unhideWhenUsed="1"/>
+    <w:lsdException w:name="HTML Variable" w:semiHidden="1" w:unhideWhenUsed="1"/>
+    <w:lsdException w:name="Normal Table" w:semiHidden="1" w:unhideWhenUsed="1"/>
+    <w:lsdException w:name="annotation subject" w:semiHidden="1" w:unhideWhenUsed="1"/>
+    <w:lsdException w:name="No List" w:semiHidden="1" w:unhideWhenUsed="1"/>
+    <w:lsdException w:name="Outline List 1" w:semiHidden="1" w:unhideWhenUsed="1"/>
+    <w:lsdException w:name="Outline List 2" w:semiHidden="1" w:unhideWhenUsed="1"/>
+    <w:lsdException w:name="Outline List 3" w:semiHidden="1" w:unhideWhenUsed="1"/>
+    <w:lsdException w:name="Table Simple 1" w:semiHidden="1" w:unhideWhenUsed="1"/>
+    <w:lsdException w:name="Table Simple 2" w:semiHidden="1" w:unhideWhenUsed="1"/>
+    <w:lsdException w:name="Table Simple 3" w:semiHidden="1" w:unhideWhenUsed="1"/>
+    <w:lsdException w:name="Table Classic 1" w:semiHidden="1" w:unhideWhenUsed="1"/>
+    <w:lsdException w:name="Table Classic 2" w:semiHidden="1" w:unhideWhenUsed="1"/>
+    <w:lsdException w:name="Table Classic 3" w:semiHidden="1" w:unhideWhenUsed="1"/>
+    <w:lsdException w:name="Table Classic 4" w:semiHidden="1" w:unhideWhenUsed="1"/>
+    <w:lsdException w:name="Table Colorful 1" w:semiHidden="1" w:unhideWhenUsed="1"/>
+    <w:lsdException w:name="Table Colorful 2" w:semiHidden="1" w:unhideWhenUsed="1"/>
+    <w:lsdException w:name="Table Colorful 3" w:semiHidden="1" w:unhideWhenUsed="1"/>
+    <w:lsdException w:name="Table Columns 1" w:semiHidden="1" w:unhideWhenUsed="1"/>
+    <w:lsdException w:name="Table Columns 2" w:semiHidden="1" w:unhideWhenUsed="1"/>
+    <w:lsdException w:name="Table Columns 3" w:semiHidden="1" w:unhideWhenUsed="1"/>
+    <w:lsdException w:name="Table Columns 4" w:semiHidden="1" w:unhideWhenUsed="1"/>
+    <w:lsdException w:name="Table Columns 5" w:semiHidden="1" w:unhideWhenUsed="1"/>
+    <w:lsdException w:name="Table Grid 1" w:semiHidden="1" w:unhideWhenUsed="1"/>
+    <w:lsdException w:name="Table Grid 2" w:semiHidden="1" w:unhideWhenUsed="1"/>
+    <w:lsdException w:name="Table Grid 3" w:semiHidden="1" w:unhideWhenUsed="1"/>
+    <w:lsdException w:name="Table Grid 4" w:semiHidden="1" w:unhideWhenUsed="1"/>
+    <w:lsdException w:name="Table Grid 5" w:semiHidden="1" w:unhideWhenUsed="1"/>
+    <w:lsdException w:name="Table Grid 6" w:semiHidden="1" w:unhideWhenUsed="1"/>
+    <w:lsdException w:name="Table Grid 7" w:semiHidden="1" w:unhideWhenUsed="1"/>
+    <w:lsdException w:name="Table Grid 8" w:semiHidden="1" w:unhideWhenUsed="1"/>
+    <w:lsdException w:name="Table List 1" w:semiHidden="1" w:unhideWhenUsed="1"/>
+    <w:lsdException w:name="Table List 2" w:semiHidden="1" w:unhideWhenUsed="1"/>
+    <w:lsdException w:name="Table List 3" w:semiHidden="1" w:unhideWhenUsed="1"/>
+    <w:lsdException w:name="Table List 4" w:semiHidden="1" w:unhideWhenUsed="1"/>
+    <w:lsdException w:name="Table List 5" w:semiHidden="1" w:unhideWhenUsed="1"/>
+    <w:lsdException w:name="Table List 6" w:semiHidden="1" w:unhideWhenUsed="1"/>
+    <w:lsdException w:name="Table List 7" w:semiHidden="1" w:unhideWhenUsed="1"/>
+    <w:lsdException w:name="Table List 8" w:semiHidden="1" w:unhideWhenUsed="1"/>
+    <w:lsdException w:name="Table 3D effects 1" w:semiHidden="1" w:unhideWhenUsed="1"/>
+    <w:lsdException w:name="Table 3D effects 2" w:semiHidden="1" w:unhideWhenUsed="1"/>
+    <w:lsdException w:name="Table 3D effects 3" w:semiHidden="1" w:unhideWhenUsed="1"/>
+    <w:lsdException w:name="Table Contemporary" w:semiHidden="1" w:unhideWhenUsed="1"/>
+    <w:lsdException w:name="Table Elegant" w:semiHidden="1" w:unhideWhenUsed="1"/>
+    <w:lsdException w:name="Table Professional" w:semiHidden="1" w:unhideWhenUsed="1"/>
+    <w:lsdException w:name="Table Subtle 1" w:semiHidden="1" w:unhideWhenUsed="1"/>
+    <w:lsdException w:name="Table Subtle 2" w:semiHidden="1" w:unhideWhenUsed="1"/>
+    <w:lsdException w:name="Table Web 1" w:semiHidden="1" w:unhideWhenUsed="1"/>
+    <w:lsdException w:name="Table Web 2" w:semiHidden="1" w:unhideWhenUsed="1"/>
+    <w:lsdException w:name="Table Web 3" w:semiHidden="1" w:unhideWhenUsed="1"/>
+    <w:lsdException w:name="Balloon Text" w:semiHidden="1" w:unhideWhenUsed="1"/>
+    <w:lsdException w:name="Table Grid" w:uiPriority="59"/>
+    <w:lsdException w:name="Table Theme" w:semiHidden="1" w:unhideWhenUsed="1"/>
+    <w:lsdException w:name="Placeholder Text" w:semiHidden="1"/>
+    <w:lsdException w:name="No Spacing" w:uiPriority="1" w:qFormat="1"/>
+    <w:lsdException w:name="Light Shading" w:uiPriority="60"/>
+    <w:lsdException w:name="Light List" w:uiPriority="61"/>
+    <w:lsdException w:name="Light Grid" w:uiPriority="62"/>
+    <w:lsdException w:name="Medium Shading 1" w:uiPriority="63"/>
+    <w:lsdException w:name="Medium Shading 2" w:uiPriority="64"/>
+    <w:lsdException w:name="Medium List 1" w:uiPriority="65"/>
+    <w:lsdException w:name="Medium List 2" w:uiPriority="66"/>
+    <w:lsdException w:name="Medium Grid 1" w:uiPriority="67"/>
+    <w:lsdException w:name="Medium Grid 2" w:uiPriority="68"/>
+    <w:lsdException w:name="Medium Grid 3" w:uiPriority="69"/>
+    <w:lsdException w:name="Dark List" w:uiPriority="70"/>
+    <w:lsdException w:name="Colorful Shading" w:uiPriority="71"/>
+    <w:lsdException w:name="Colorful List" w:uiPriority="72"/>
+    <w:lsdException w:name="Colorful Grid" w:uiPriority="73"/>
+    <w:lsdException w:name="Light Shading Accent 1" w:uiPriority="60"/>
+    <w:lsdException w:name="Light List Accent 1" w:uiPriority="61"/>
+    <w:lsdException w:name="Light Grid Accent 1" w:uiPriority="62"/>
+    <w:lsdException w:name="Medium Shading 1 Accent 1" w:uiPriority="63"/>
+    <w:lsdException w:name="Medium Shading 2 Accent 1" w:uiPriority="64"/>
+    <w:lsdException w:name="Medium List 1 Accent 1" w:uiPriority="65"/>
+    <w:lsdException w:name="Revision" w:semiHidden="1"/>
+    <w:lsdException w:name="List Paragraph" w:uiPriority="34" w:qFormat="1"/>
+    <w:lsdException w:name="Quote" w:uiPriority="29" w:qFormat="1"/>
+    <w:lsdException w:name="Intense Quote" w:uiPriority="30" w:qFormat="1"/>
+    <w:lsdException w:name="Medium List 2 Accent 1" w:uiPriority="66"/>
+    <w:lsdException w:name="Medium Grid 1 Accent 1" w:uiPriority="67"/>
+    <w:lsdException w:name="Medium Grid 2 Accent 1" w:uiPriority="68"/>
+    <w:lsdException w:name="Medium Grid 3 Accent 1" w:uiPriority="69"/>
+    <w:lsdException w:name="Dark List Accent 1" w:uiPriority="70"/>
+    <w:lsdException w:name="Colorful Shading Accent 1" w:uiPriority="71"/>
+    <w:lsdException w:name="Colorful List Accent 1" w:uiPriority="72"/>
+    <w:lsdException w:name="Colorful Grid Accent 1" w:uiPriority="73"/>
+    <w:lsdException w:name="Light Shading Accent 2" w:uiPriority="60"/>
+    <w:lsdException w:name="Light List Accent 2" w:uiPriority="61"/>
+    <w:lsdException w:name="Light Grid Accent 2" w:uiPriority="62"/>
+    <w:lsdException w:name="Medium Shading 1 Accent 2" w:uiPriority="63"/>
+    <w:lsdException w:name="Medium Shading 2 Accent 2" w:uiPriority="64"/>
+    <w:lsdException w:name="Medium List 1 Accent 2" w:uiPriority="65"/>
+    <w:lsdException w:name="Medium List 2 Accent 2" w:uiPriority="66"/>
+    <w:lsdException w:name="Medium Grid 1 Accent 2" w:uiPriority="67"/>
+    <w:lsdException w:name="Medium Grid 2 Accent 2" w:uiPriority="68"/>
+    <w:lsdException w:name="Medium Grid 3 Accent 2" w:uiPriority="69"/>
+    <w:lsdException w:name="Dark List Accent 2" w:uiPriority="70"/>
+    <w:lsdException w:name="Colorful Shading Accent 2" w:uiPriority="71"/>
+    <w:lsdException w:name="Colorful List Accent 2" w:uiPriority="72"/>
+    <w:lsdException w:name="Colorful Grid Accent 2" w:uiPriority="73"/>
+    <w:lsdException w:name="Light Shading Accent 3" w:uiPriority="60"/>
+    <w:lsdException w:name="Light List Accent 3" w:uiPriority="61"/>
+    <w:lsdException w:name="Light Grid Accent 3" w:uiPriority="62"/>
+    <w:lsdException w:name="Medium Shading 1 Accent 3" w:uiPriority="63"/>
+    <w:lsdException w:name="Medium Shading 2 Accent 3" w:uiPriority="64"/>
+    <w:lsdException w:name="Medium List 1 Accent 3" w:uiPriority="65"/>
+    <w:lsdException w:name="Medium List 2 Accent 3" w:uiPriority="66"/>
+    <w:lsdException w:name="Medium Grid 1 Accent 3" w:uiPriority="67"/>
+    <w:lsdException w:name="Medium Grid 2 Accent 3" w:uiPriority="68"/>
+    <w:lsdException w:name="Medium Grid 3 Accent 3" w:uiPriority="69"/>
+    <w:lsdException w:name="Dark List Accent 3" w:uiPriority="70"/>
+    <w:lsdException w:name="Colorful Shading Accent 3" w:uiPriority="71"/>
+    <w:lsdException w:name="Colorful List Accent 3" w:uiPriority="72"/>
+    <w:lsdException w:name="Colorful Grid Accent 3" w:uiPriority="73"/>
+    <w:lsdException w:name="Light Shading Accent 4" w:uiPriority="60"/>
+    <w:lsdException w:name="Light List Accent 4" w:uiPriority="61"/>
+    <w:lsdException w:name="Light Grid Accent 4" w:uiPriority="62"/>
+    <w:lsdException w:name="Medium Shading 1 Accent 4" w:uiPriority="63"/>
+    <w:lsdException w:name="Medium Shading 2 Accent 4" w:uiPriority="64"/>
+    <w:lsdException w:name="Medium List 1 Accent 4" w:uiPriority="65"/>
+    <w:lsdException w:name="Medium List 2 Accent 4" w:uiPriority="66"/>
+    <w:lsdException w:name="Medium Grid 1 Accent 4" w:uiPriority="67"/>
+    <w:lsdException w:name="Medium Grid 2 Accent 4" w:uiPriority="68"/>
+    <w:lsdException w:name="Medium Grid 3 Accent 4" w:uiPriority="69"/>
+    <w:lsdException w:name="Dark List Accent 4" w:uiPriority="70"/>
+    <w:lsdException w:name="Colorful Shading Accent 4" w:uiPriority="71"/>
+    <w:lsdException w:name="Colorful List Accent 4" w:uiPriority="72"/>
+    <w:lsdException w:name="Colorful Grid Accent 4" w:uiPriority="73"/>
+    <w:lsdException w:name="Light Shading Accent 5" w:uiPriority="60"/>
+    <w:lsdException w:name="Light List Accent 5" w:uiPriority="61"/>
+    <w:lsdException w:name="Light Grid Accent 5" w:uiPriority="62"/>
+    <w:lsdException w:name="Medium Shading 1 Accent 5" w:uiPriority="63"/>
+    <w:lsdException w:name="Medium Shading 2 Accent 5" w:uiPriority="64"/>
+    <w:lsdException w:name="Medium List 1 Accent 5" w:uiPriority="65"/>
+    <w:lsdException w:name="Medium List 2 Accent 5" w:uiPriority="66"/>
+    <w:lsdException w:name="Medium Grid 1 Accent 5" w:uiPriority="67"/>
+    <w:lsdException w:name="Medium Grid 2 Accent 5" w:uiPriority="68"/>
+    <w:lsdException w:name="Medium Grid 3 Accent 5" w:uiPriority="69"/>
+    <w:lsdException w:name="Dark List Accent 5" w:uiPriority="70"/>
+    <w:lsdException w:name="Colorful Shading Accent 5" w:uiPriority="71"/>
+    <w:lsdException w:name="Colorful List Accent 5" w:uiPriority="72"/>
+    <w:lsdException w:name="Colorful Grid Accent 5" w:uiPriority="73"/>
+    <w:lsdException w:name="Light Shading Accent 6" w:uiPriority="60"/>
+    <w:lsdException w:name="Light List Accent 6" w:uiPriority="61"/>
+    <w:lsdException w:name="Light Grid Accent 6" w:uiPriority="62"/>
+    <w:lsdException w:name="Medium Shading 1 Accent 6" w:uiPriority="63"/>
+    <w:lsdException w:name="Medium Shading 2 Accent 6" w:uiPriority="64"/>
+    <w:lsdException w:name="Medium List 1 Accent 6" w:uiPriority="65"/>
+    <w:lsdException w:name="Medium List 2 Accent 6" w:uiPriority="66"/>
+    <w:lsdException w:name="Medium Grid 1 Accent 6" w:uiPriority="67"/>
+    <w:lsdException w:name="Medium Grid 2 Accent 6" w:uiPriority="68"/>
+    <w:lsdException w:name="Medium Grid 3 Accent 6" w:uiPriority="69"/>
+    <w:lsdException w:name="Dark List Accent 6" w:uiPriority="70"/>
+    <w:lsdException w:name="Colorful Shading Accent 6" w:uiPriority="71"/>
+    <w:lsdException w:name="Colorful List Accent 6" w:uiPriority="72"/>
+    <w:lsdException w:name="Colorful Grid Accent 6" w:uiPriority="73"/>
+    <w:lsdException w:name="Subtle Emphasis" w:uiPriority="19" w:qFormat="1"/>
+    <w:lsdException w:name="Intense Emphasis" w:uiPriority="21" w:qFormat="1"/>
+    <w:lsdException w:name="Subtle Reference" w:uiPriority="31" w:qFormat="1"/>
+    <w:lsdException w:name="Intense Reference" w:uiPriority="32" w:qFormat="1"/>
+    <w:lsdException w:name="Book Title" w:uiPriority="33" w:qFormat="1"/>
+    <w:lsdException w:name="Bibliography" w:semiHidden="1" w:uiPriority="37" w:unhideWhenUsed="1"/>
+    <w:lsdException w:name="TOC Heading" w:semiHidden="1" w:uiPriority="39" w:unhideWhenUsed="1" w:qFormat="1"/>
+    <w:lsdException w:name="Plain Table 1" w:uiPriority="41"/>
+    <w:lsdException w:name="Plain Table 2" w:uiPriority="42"/>
+    <w:lsdException w:name="Plain Table 3" w:uiPriority="43"/>
+    <w:lsdException w:name="Plain Table 4" w:uiPriority="44"/>
+    <w:lsdException w:name="Plain Table 5" w:uiPriority="45"/>
+    <w:lsdException w:name="Grid Table Light" w:uiPriority="40"/>
+    <w:lsdException w:name="Grid Table 1 Light" w:uiPriority="46"/>
+    <w:lsdException w:name="Grid Table 2" w:uiPriority="47"/>
+    <w:lsdException w:name="Grid Table 3" w:uiPriority="48"/>
+    <w:lsdException w:name="Grid Table 4" w:uiPriority="49"/>
+    <w:lsdException w:name="Grid Table 5 Dark" w:uiPriority="50"/>
+    <w:lsdException w:name="Grid Table 6 Colorful" w:uiPriority="51"/>
+    <w:lsdException w:name="Grid Table 7 Colorful" w:uiPriority="52"/>
+    <w:lsdException w:name="Grid Table 1 Light Accent 1" w:uiPriority="46"/>
+    <w:lsdException w:name="Grid Table 2 Accent 1" w:uiPriority="47"/>
+    <w:lsdException w:name="Grid Table 3 Accent 1" w:uiPriority="48"/>
+    <w:lsdException w:name="Grid Table 4 Accent 1" w:uiPriority="49"/>
+    <w:lsdException w:name="Grid Table 5 Dark Accent 1" w:uiPriority="50"/>
+    <w:lsdException w:name="Grid Table 6 Colorful Accent 1" w:uiPriority="51"/>
+    <w:lsdException w:name="Grid Table 7 Colorful Accent 1" w:uiPriority="52"/>
+    <w:lsdException w:name="Grid Table 1 Light Accent 2" w:uiPriority="46"/>
+    <w:lsdException w:name="Grid Table 2 Accent 2" w:uiPriority="47"/>
+    <w:lsdException w:name="Grid Table 3 Accent 2" w:uiPriority="48"/>
+    <w:lsdException w:name="Grid Table 4 Accent 2" w:uiPriority="49"/>
+    <w:lsdException w:name="Grid Table 5 Dark Accent 2" w:uiPriority="50"/>
+    <w:lsdException w:name="Grid Table 6 Colorful Accent 2" w:uiPriority="51"/>
+    <w:lsdException w:name="Grid Table 7 Colorful Accent 2" w:uiPriority="52"/>
+    <w:lsdException w:name="Grid Table 1 Light Accent 3" w:uiPriority="46"/>
+    <w:lsdException w:name="Grid Table 2 Accent 3" w:uiPriority="47"/>
+    <w:lsdException w:name="Grid Table 3 Accent 3" w:uiPriority="48"/>
+    <w:lsdException w:name="Grid Table 4 Accent 3" w:uiPriority="49"/>
+    <w:lsdException w:name="Grid Table 5 Dark Accent 3" w:uiPriority="50"/>
+    <w:lsdException w:name="Grid Table 6 Colorful Accent 3" w:uiPriority="51"/>
+    <w:lsdException w:name="Grid Table 7 Colorful Accent 3" w:uiPriority="52"/>
+    <w:lsdException w:name="Grid Table 1 Light Accent 4" w:uiPriority="46"/>
+    <w:lsdException w:name="Grid Table 2 Accent 4" w:uiPriority="47"/>
+    <w:lsdException w:name="Grid Table 3 Accent 4" w:uiPriority="48"/>
+    <w:lsdException w:name="Grid Table 4 Accent 4" w:uiPriority="49"/>
+    <w:lsdException w:name="Grid Table 5 Dark Accent 4" w:uiPriority="50"/>
+    <w:lsdException w:name="Grid Table 6 Colorful Accent 4" w:uiPriority="51"/>
+    <w:lsdException w:name="Grid Table 7 Colorful Accent 4" w:uiPriority="52"/>
+    <w:lsdException w:name="Grid Table 1 Light Accent 5" w:uiPriority="46"/>
+    <w:lsdException w:name="Grid Table 2 Accent 5" w:uiPriority="47"/>
+    <w:lsdException w:name="Grid Table 3 Accent 5" w:uiPriority="48"/>
+    <w:lsdException w:name="Grid Table 4 Accent 5" w:uiPriority="49"/>
+    <w:lsdException w:name="Grid Table 5 Dark Accent 5" w:uiPriority="50"/>
+    <w:lsdException w:name="Grid Table 6 Colorful Accent 5" w:uiPriority="51"/>
+    <w:lsdException w:name="Grid Table 7 Colorful Accent 5" w:uiPriority="52"/>
+    <w:lsdException w:name="Grid Table 1 Light Accent 6" w:uiPriority="46"/>
+    <w:lsdException w:name="Grid Table 2 Accent 6" w:uiPriority="47"/>
+    <w:lsdException w:name="Grid Table 3 Accent 6" w:uiPriority="48"/>
+    <w:lsdException w:name="Grid Table 4 Accent 6" w:uiPriority="49"/>
+    <w:lsdException w:name="Grid Table 5 Dark Accent 6" w:uiPriority="50"/>
+    <w:lsdException w:name="Grid Table 6 Colorful Accent 6" w:uiPriority="51"/>
+    <w:lsdException w:name="Grid Table 7 Colorful Accent 6" w:uiPriority="52"/>
+    <w:lsdException w:name="List Table 1 Light" w:uiPriority="46"/>
+    <w:lsdException w:name="List Table 2" w:uiPriority="47"/>
+    <w:lsdException w:name="List Table 3" w:uiPriority="48"/>
+    <w:lsdException w:name="List Table 4" w:uiPriority="49"/>
+    <w:lsdException w:name="List Table 5 Dark" w:uiPriority="50"/>
+    <w:lsdException w:name="List Table 6 Colorful" w:uiPriority="51"/>
+    <w:lsdException w:name="List Table 7 Colorful" w:uiPriority="52"/>
+    <w:lsdException w:name="List Table 1 Light Accent 1" w:uiPriority="46"/>
+    <w:lsdException w:name="List Table 2 Accent 1" w:uiPriority="47"/>
+    <w:lsdException w:name="List Table 3 Accent 1" w:uiPriority="48"/>
+    <w:lsdException w:name="List Table 4 Accent 1" w:uiPriority="49"/>
+    <w:lsdException w:name="List Table 5 Dark Accent 1" w:uiPriority="50"/>
+    <w:lsdException w:name="List Table 6 Colorful Accent 1" w:uiPriority="51"/>
+    <w:lsdException w:name="List Table 7 Colorful Accent 1" w:uiPriority="52"/>
+    <w:lsdException w:name="List Table 1 Light Accent 2" w:uiPriority="46"/>
+    <w:lsdException w:name="List Table 2 Accent 2" w:uiPriority="47"/>
+    <w:lsdException w:name="List Table 3 Accent 2" w:uiPriority="48"/>
+    <w:lsdException w:name="List Table 4 Accent 2" w:uiPriority="49"/>
+    <w:lsdException w:name="List Table 5 Dark Accent 2" w:uiPriority="50"/>
+    <w:lsdException w:name="List Table 6 Colorful Accent 2" w:uiPriority="51"/>
+    <w:lsdException w:name="List Table 7 Colorful Accent 2" w:uiPriority="52"/>
+    <w:lsdException w:name="List Table 1 Light Accent 3" w:uiPriority="46"/>
+    <w:lsdException w:name="List Table 2 Accent 3" w:uiPriority="47"/>
+    <w:lsdException w:name="List Table 3 Accent 3" w:uiPriority="48"/>
+    <w:lsdException w:name="List Table 4 Accent 3" w:uiPriority="49"/>
+    <w:lsdException w:name="List Table 5 Dark Accent 3" w:uiPriority="50"/>
+    <w:lsdException w:name="List Table 6 Colorful Accent 3" w:uiPriority="51"/>
+    <w:lsdException w:name="List Table 7 Colorful Accent 3" w:uiPriority="52"/>
+    <w:lsdException w:name="List Table 1 Light Accent 4" w:uiPriority="46"/>
+    <w:lsdException w:name="List Table 2 Accent 4" w:uiPriority="47"/>
+    <w:lsdException w:name="List Table 3 Accent 4" w:uiPriority="48"/>
+    <w:lsdException w:name="List Table 4 Accent 4" w:uiPriority="49"/>
+    <w:lsdException w:name="List Table 5 Dark Accent 4" w:uiPriority="50"/>
+    <w:lsdException w:name="List Table 6 Colorful Accent 4" w:uiPriority="51"/>
+    <w:lsdException w:name="List Table 7 Colorful Accent 4" w:uiPriority="52"/>
+    <w:lsdException w:name="List Table 1 Light Accent 5" w:uiPriority="46"/>
+    <w:lsdException w:name="List Table 2 Accent 5" w:uiPriority="47"/>
+    <w:lsdException w:name="List Table 3 Accent 5" w:uiPriority="48"/>
+    <w:lsdException w:name="List Table 4 Accent 5" w:uiPriority="49"/>
+    <w:lsdException w:name="List Table 5 Dark Accent 5" w:uiPriority="50"/>
+    <w:lsdException w:name="List Table 6 Colorful Accent 5" w:uiPriority="51"/>
+    <w:lsdException w:name="List Table 7 Colorful Accent 5" w:uiPriority="52"/>
+    <w:lsdException w:name="List Table 1 Light Accent 6" w:uiPriority="46"/>
+    <w:lsdException w:name="List Table 2 Accent 6" w:uiPriority="47"/>
+    <w:lsdException w:name="List Table 3 Accent 6" w:uiPriority="48"/>
+    <w:lsdException w:name="List Table 4 Accent 6" w:uiPriority="49"/>
+    <w:lsdException w:name="List Table 5 Dark Accent 6" w:uiPriority="50"/>
+    <w:lsdException w:name="List Table 6 Colorful Accent 6" w:uiPriority="51"/>
+    <w:lsdException w:name="List Table 7 Colorful Accent 6" w:uiPriority="52"/>
   </w:latentStyles>
   <w:style w:type="paragraph" w:default="1" w:styleId="Normal">
     <w:name w:val="Normal"/>
@@ -14217,11 +14637,11 @@
       <w:szCs w:val="16"/>
     </w:rPr>
   </w:style>
-  <w:style w:type="paragraph" w:styleId="Ttulo">
+  <w:style w:type="paragraph" w:styleId="Puesto">
     <w:name w:val="Title"/>
     <w:basedOn w:val="Normal"/>
     <w:next w:val="Normal"/>
-    <w:link w:val="TtuloCar"/>
+    <w:link w:val="PuestoCar"/>
     <w:uiPriority w:val="10"/>
     <w:qFormat/>
     <w:rsid w:val="00112CCA"/>
@@ -14242,641 +14662,10 @@
       <w:lang w:eastAsia="es-AR"/>
     </w:rPr>
   </w:style>
-  <w:style w:type="character" w:customStyle="1" w:styleId="TtuloCar">
-    <w:name w:val="Título Car"/>
+  <w:style w:type="character" w:customStyle="1" w:styleId="PuestoCar">
+    <w:name w:val="Puesto Car"/>
     <w:basedOn w:val="Fuentedeprrafopredeter"/>
-    <w:link w:val="Ttulo"/>
-    <w:uiPriority w:val="10"/>
-    <w:rsid w:val="00112CCA"/>
-    <w:rPr>
-      <w:rFonts w:asciiTheme="majorHAnsi" w:eastAsiaTheme="majorEastAsia" w:hAnsiTheme="majorHAnsi" w:cstheme="majorBidi"/>
-      <w:color w:val="17365D" w:themeColor="text2" w:themeShade="BF"/>
-      <w:spacing w:val="5"/>
-      <w:kern w:val="28"/>
-      <w:sz w:val="52"/>
-      <w:szCs w:val="52"/>
-      <w:lang w:eastAsia="es-AR"/>
-    </w:rPr>
-  </w:style>
-  <w:style w:type="paragraph" w:styleId="Subttulo">
-    <w:name w:val="Subtitle"/>
-    <w:basedOn w:val="Normal"/>
-    <w:next w:val="Normal"/>
-    <w:link w:val="SubttuloCar"/>
-    <w:uiPriority w:val="11"/>
-    <w:qFormat/>
-    <w:rsid w:val="00112CCA"/>
-    <w:pPr>
-      <w:numPr>
-        <w:ilvl w:val="1"/>
-      </w:numPr>
-    </w:pPr>
-    <w:rPr>
-      <w:rFonts w:asciiTheme="majorHAnsi" w:eastAsiaTheme="majorEastAsia" w:hAnsiTheme="majorHAnsi" w:cstheme="majorBidi"/>
-      <w:i/>
-      <w:iCs/>
-      <w:color w:val="4F81BD" w:themeColor="accent1"/>
-      <w:spacing w:val="15"/>
-      <w:sz w:val="24"/>
-      <w:szCs w:val="24"/>
-      <w:lang w:eastAsia="es-AR"/>
-    </w:rPr>
-  </w:style>
-  <w:style w:type="character" w:customStyle="1" w:styleId="SubttuloCar">
-    <w:name w:val="Subtítulo Car"/>
-    <w:basedOn w:val="Fuentedeprrafopredeter"/>
-    <w:link w:val="Subttulo"/>
-    <w:uiPriority w:val="11"/>
-    <w:rsid w:val="00112CCA"/>
-    <w:rPr>
-      <w:rFonts w:asciiTheme="majorHAnsi" w:eastAsiaTheme="majorEastAsia" w:hAnsiTheme="majorHAnsi" w:cstheme="majorBidi"/>
-      <w:i/>
-      <w:iCs/>
-      <w:color w:val="4F81BD" w:themeColor="accent1"/>
-      <w:spacing w:val="15"/>
-      <w:sz w:val="24"/>
-      <w:szCs w:val="24"/>
-      <w:lang w:eastAsia="es-AR"/>
-    </w:rPr>
-  </w:style>
-  <w:style w:type="paragraph" w:styleId="Prrafodelista">
-    <w:name w:val="List Paragraph"/>
-    <w:basedOn w:val="Normal"/>
-    <w:uiPriority w:val="34"/>
-    <w:qFormat/>
-    <w:rsid w:val="00A50C88"/>
-    <w:pPr>
-      <w:ind w:left="720"/>
-      <w:contextualSpacing/>
-    </w:pPr>
-  </w:style>
-  <w:style w:type="character" w:customStyle="1" w:styleId="Ttulo2Car">
-    <w:name w:val="Título 2 Car"/>
-    <w:basedOn w:val="Fuentedeprrafopredeter"/>
-    <w:link w:val="Ttulo2"/>
-    <w:uiPriority w:val="9"/>
-    <w:rsid w:val="009A17EF"/>
-    <w:rPr>
-      <w:rFonts w:asciiTheme="majorHAnsi" w:eastAsiaTheme="majorEastAsia" w:hAnsiTheme="majorHAnsi" w:cstheme="majorBidi"/>
-      <w:b/>
-      <w:bCs/>
-      <w:color w:val="4F81BD" w:themeColor="accent1"/>
-      <w:sz w:val="26"/>
-      <w:szCs w:val="26"/>
-    </w:rPr>
-  </w:style>
-  <w:style w:type="character" w:styleId="nfasisintenso">
-    <w:name w:val="Intense Emphasis"/>
-    <w:basedOn w:val="Fuentedeprrafopredeter"/>
-    <w:uiPriority w:val="21"/>
-    <w:qFormat/>
-    <w:rsid w:val="009A17EF"/>
-    <w:rPr>
-      <w:b/>
-      <w:bCs/>
-      <w:i/>
-      <w:iCs/>
-      <w:color w:val="4F81BD" w:themeColor="accent1"/>
-    </w:rPr>
-  </w:style>
-  <w:style w:type="paragraph" w:styleId="Citadestacada">
-    <w:name w:val="Intense Quote"/>
-    <w:basedOn w:val="Normal"/>
-    <w:next w:val="Normal"/>
-    <w:link w:val="CitadestacadaCar"/>
-    <w:uiPriority w:val="30"/>
-    <w:qFormat/>
-    <w:rsid w:val="009A17EF"/>
-    <w:pPr>
-      <w:pBdr>
-        <w:bottom w:val="single" w:sz="4" w:space="4" w:color="4F81BD" w:themeColor="accent1"/>
-      </w:pBdr>
-      <w:spacing w:before="200" w:after="280"/>
-      <w:ind w:left="936" w:right="936"/>
-    </w:pPr>
-    <w:rPr>
-      <w:b/>
-      <w:bCs/>
-      <w:i/>
-      <w:iCs/>
-      <w:color w:val="4F81BD" w:themeColor="accent1"/>
-    </w:rPr>
-  </w:style>
-  <w:style w:type="character" w:customStyle="1" w:styleId="CitadestacadaCar">
-    <w:name w:val="Cita destacada Car"/>
-    <w:basedOn w:val="Fuentedeprrafopredeter"/>
-    <w:link w:val="Citadestacada"/>
-    <w:uiPriority w:val="30"/>
-    <w:rsid w:val="009A17EF"/>
-    <w:rPr>
-      <w:b/>
-      <w:bCs/>
-      <w:i/>
-      <w:iCs/>
-      <w:color w:val="4F81BD" w:themeColor="accent1"/>
-    </w:rPr>
-  </w:style>
-  <w:style w:type="paragraph" w:styleId="Encabezado">
-    <w:name w:val="header"/>
-    <w:basedOn w:val="Normal"/>
-    <w:link w:val="EncabezadoCar"/>
-    <w:uiPriority w:val="99"/>
-    <w:unhideWhenUsed/>
-    <w:rsid w:val="009A17EF"/>
-    <w:pPr>
-      <w:tabs>
-        <w:tab w:val="center" w:pos="4680"/>
-        <w:tab w:val="right" w:pos="9360"/>
-      </w:tabs>
-      <w:spacing w:after="0" w:line="240" w:lineRule="auto"/>
-    </w:pPr>
-  </w:style>
-  <w:style w:type="character" w:customStyle="1" w:styleId="EncabezadoCar">
-    <w:name w:val="Encabezado Car"/>
-    <w:basedOn w:val="Fuentedeprrafopredeter"/>
-    <w:link w:val="Encabezado"/>
-    <w:uiPriority w:val="99"/>
-    <w:rsid w:val="009A17EF"/>
-  </w:style>
-  <w:style w:type="paragraph" w:styleId="Piedepgina">
-    <w:name w:val="footer"/>
-    <w:basedOn w:val="Normal"/>
-    <w:link w:val="PiedepginaCar"/>
-    <w:uiPriority w:val="99"/>
-    <w:unhideWhenUsed/>
-    <w:rsid w:val="009A17EF"/>
-    <w:pPr>
-      <w:tabs>
-        <w:tab w:val="center" w:pos="4680"/>
-        <w:tab w:val="right" w:pos="9360"/>
-      </w:tabs>
-      <w:spacing w:after="0" w:line="240" w:lineRule="auto"/>
-    </w:pPr>
-  </w:style>
-  <w:style w:type="character" w:customStyle="1" w:styleId="PiedepginaCar">
-    <w:name w:val="Pie de página Car"/>
-    <w:basedOn w:val="Fuentedeprrafopredeter"/>
-    <w:link w:val="Piedepgina"/>
-    <w:uiPriority w:val="99"/>
-    <w:rsid w:val="009A17EF"/>
-  </w:style>
-  <w:style w:type="paragraph" w:styleId="NormalWeb">
-    <w:name w:val="Normal (Web)"/>
-    <w:basedOn w:val="Normal"/>
-    <w:uiPriority w:val="99"/>
-    <w:semiHidden/>
-    <w:unhideWhenUsed/>
-    <w:rsid w:val="003A740B"/>
-    <w:pPr>
-      <w:spacing w:before="100" w:beforeAutospacing="1" w:after="100" w:afterAutospacing="1" w:line="240" w:lineRule="auto"/>
-    </w:pPr>
-    <w:rPr>
-      <w:rFonts w:ascii="Times New Roman" w:eastAsia="Times New Roman" w:hAnsi="Times New Roman" w:cs="Times New Roman"/>
-      <w:sz w:val="24"/>
-      <w:szCs w:val="24"/>
-      <w:lang w:eastAsia="es-AR"/>
-    </w:rPr>
-  </w:style>
-  <w:style w:type="character" w:customStyle="1" w:styleId="apple-tab-span">
-    <w:name w:val="apple-tab-span"/>
-    <w:basedOn w:val="Fuentedeprrafopredeter"/>
-    <w:rsid w:val="00533019"/>
-  </w:style>
-  <w:style w:type="character" w:customStyle="1" w:styleId="Ttulo1Car">
-    <w:name w:val="Título 1 Car"/>
-    <w:basedOn w:val="Fuentedeprrafopredeter"/>
-    <w:link w:val="Ttulo1"/>
-    <w:uiPriority w:val="9"/>
-    <w:rsid w:val="009807DA"/>
-    <w:rPr>
-      <w:rFonts w:asciiTheme="majorHAnsi" w:eastAsiaTheme="majorEastAsia" w:hAnsiTheme="majorHAnsi" w:cstheme="majorBidi"/>
-      <w:b/>
-      <w:bCs/>
-      <w:color w:val="365F91" w:themeColor="accent1" w:themeShade="BF"/>
-      <w:sz w:val="48"/>
-      <w:szCs w:val="28"/>
-      <w:u w:val="single"/>
-    </w:rPr>
-  </w:style>
-  <w:style w:type="character" w:customStyle="1" w:styleId="Ttulo3Car">
-    <w:name w:val="Título 3 Car"/>
-    <w:basedOn w:val="Fuentedeprrafopredeter"/>
-    <w:link w:val="Ttulo3"/>
-    <w:uiPriority w:val="9"/>
-    <w:rsid w:val="00D93705"/>
-    <w:rPr>
-      <w:rFonts w:asciiTheme="majorHAnsi" w:eastAsiaTheme="majorEastAsia" w:hAnsiTheme="majorHAnsi" w:cstheme="majorBidi"/>
-      <w:color w:val="243F60" w:themeColor="accent1" w:themeShade="7F"/>
-      <w:sz w:val="24"/>
-      <w:szCs w:val="24"/>
-    </w:rPr>
-  </w:style>
-  <w:style w:type="character" w:styleId="Hipervnculo">
-    <w:name w:val="Hyperlink"/>
-    <w:basedOn w:val="Fuentedeprrafopredeter"/>
-    <w:uiPriority w:val="99"/>
-    <w:unhideWhenUsed/>
-    <w:rsid w:val="00F20B1F"/>
-    <w:rPr>
-      <w:color w:val="0000FF" w:themeColor="hyperlink"/>
-      <w:u w:val="single"/>
-    </w:rPr>
-  </w:style>
-  <w:style w:type="character" w:styleId="nfasis">
-    <w:name w:val="Emphasis"/>
-    <w:basedOn w:val="Fuentedeprrafopredeter"/>
-    <w:uiPriority w:val="20"/>
-    <w:qFormat/>
-    <w:rsid w:val="00F20B1F"/>
-    <w:rPr>
-      <w:i/>
-      <w:iCs/>
-    </w:rPr>
-  </w:style>
-  <w:style w:type="character" w:styleId="nfasissutil">
-    <w:name w:val="Subtle Emphasis"/>
-    <w:basedOn w:val="Fuentedeprrafopredeter"/>
-    <w:uiPriority w:val="19"/>
-    <w:qFormat/>
-    <w:rsid w:val="00F20B1F"/>
-    <w:rPr>
-      <w:i/>
-      <w:iCs/>
-      <w:color w:val="404040" w:themeColor="text1" w:themeTint="BF"/>
-    </w:rPr>
-  </w:style>
-  <w:style w:type="paragraph" w:customStyle="1" w:styleId="FooterRight">
-    <w:name w:val="Footer Right"/>
-    <w:basedOn w:val="Piedepgina"/>
-    <w:uiPriority w:val="35"/>
-    <w:qFormat/>
-    <w:rsid w:val="00BA4ED6"/>
-    <w:pPr>
-      <w:pBdr>
-        <w:top w:val="dashed" w:sz="4" w:space="18" w:color="7F7F7F"/>
-      </w:pBdr>
-      <w:tabs>
-        <w:tab w:val="clear" w:pos="4680"/>
-        <w:tab w:val="clear" w:pos="9360"/>
-        <w:tab w:val="center" w:pos="4320"/>
-        <w:tab w:val="right" w:pos="8640"/>
-      </w:tabs>
-      <w:spacing w:after="200"/>
-      <w:contextualSpacing/>
-      <w:jc w:val="right"/>
-    </w:pPr>
-    <w:rPr>
-      <w:rFonts w:eastAsiaTheme="minorEastAsia"/>
-      <w:color w:val="7F7F7F" w:themeColor="text1" w:themeTint="80"/>
-      <w:sz w:val="20"/>
-      <w:szCs w:val="20"/>
-      <w:lang w:val="es-ES" w:eastAsia="fr-FR"/>
-    </w:rPr>
-  </w:style>
-</w:styles>
-</file>
-
-<file path=word/stylesWithEffects.xml><?xml version="1.0" encoding="utf-8"?>
-<w:styles xmlns:wpc="http://schemas.microsoft.com/office/word/2010/wordprocessingCanvas" xmlns:mc="http://schemas.openxmlformats.org/markup-compatibility/2006" xmlns:o="urn:schemas-microsoft-com:office:office" xmlns:r="http://schemas.openxmlformats.org/officeDocument/2006/relationships" xmlns:m="http://schemas.openxmlformats.org/officeDocument/2006/math" xmlns:v="urn:schemas-microsoft-com:vml" xmlns:wp14="http://schemas.microsoft.com/office/word/2010/wordprocessingDrawing" xmlns:wp="http://schemas.openxmlformats.org/drawingml/2006/wordprocessingDrawing" xmlns:w10="urn:schemas-microsoft-com:office:word" xmlns:w="http://schemas.openxmlformats.org/wordprocessingml/2006/main" xmlns:w14="http://schemas.microsoft.com/office/word/2010/wordml" xmlns:wpg="http://schemas.microsoft.com/office/word/2010/wordprocessingGroup" xmlns:wpi="http://schemas.microsoft.com/office/word/2010/wordprocessingInk" xmlns:wne="http://schemas.microsoft.com/office/word/2006/wordml" xmlns:wps="http://schemas.microsoft.com/office/word/2010/wordprocessingShape" mc:Ignorable="w14 wp14">
-  <w:docDefaults>
-    <w:rPrDefault>
-      <w:rPr>
-        <w:rFonts w:asciiTheme="minorHAnsi" w:eastAsiaTheme="minorHAnsi" w:hAnsiTheme="minorHAnsi" w:cstheme="minorBidi"/>
-        <w:sz w:val="22"/>
-        <w:szCs w:val="22"/>
-        <w:lang w:val="es-AR" w:eastAsia="en-US" w:bidi="ar-SA"/>
-      </w:rPr>
-    </w:rPrDefault>
-    <w:pPrDefault>
-      <w:pPr>
-        <w:spacing w:after="200" w:line="276" w:lineRule="auto"/>
-      </w:pPr>
-    </w:pPrDefault>
-  </w:docDefaults>
-  <w:latentStyles w:defLockedState="0" w:defUIPriority="99" w:defSemiHidden="1" w:defUnhideWhenUsed="1" w:defQFormat="0" w:count="267">
-    <w:lsdException w:name="Normal" w:semiHidden="0" w:uiPriority="0" w:unhideWhenUsed="0" w:qFormat="1"/>
-    <w:lsdException w:name="heading 1" w:semiHidden="0" w:uiPriority="9" w:unhideWhenUsed="0" w:qFormat="1"/>
-    <w:lsdException w:name="heading 2" w:uiPriority="9" w:qFormat="1"/>
-    <w:lsdException w:name="heading 3" w:uiPriority="9" w:qFormat="1"/>
-    <w:lsdException w:name="heading 4" w:uiPriority="9" w:qFormat="1"/>
-    <w:lsdException w:name="heading 5" w:uiPriority="9" w:qFormat="1"/>
-    <w:lsdException w:name="heading 6" w:uiPriority="9" w:qFormat="1"/>
-    <w:lsdException w:name="heading 7" w:uiPriority="9" w:qFormat="1"/>
-    <w:lsdException w:name="heading 8" w:uiPriority="9" w:qFormat="1"/>
-    <w:lsdException w:name="heading 9" w:uiPriority="9" w:qFormat="1"/>
-    <w:lsdException w:name="toc 1" w:uiPriority="39"/>
-    <w:lsdException w:name="toc 2" w:uiPriority="39"/>
-    <w:lsdException w:name="toc 3" w:uiPriority="39"/>
-    <w:lsdException w:name="toc 4" w:uiPriority="39"/>
-    <w:lsdException w:name="toc 5" w:uiPriority="39"/>
-    <w:lsdException w:name="toc 6" w:uiPriority="39"/>
-    <w:lsdException w:name="toc 7" w:uiPriority="39"/>
-    <w:lsdException w:name="toc 8" w:uiPriority="39"/>
-    <w:lsdException w:name="toc 9" w:uiPriority="39"/>
-    <w:lsdException w:name="caption" w:uiPriority="35" w:qFormat="1"/>
-    <w:lsdException w:name="Title" w:semiHidden="0" w:uiPriority="10" w:unhideWhenUsed="0" w:qFormat="1"/>
-    <w:lsdException w:name="Default Paragraph Font" w:uiPriority="1"/>
-    <w:lsdException w:name="Subtitle" w:semiHidden="0" w:uiPriority="11" w:unhideWhenUsed="0" w:qFormat="1"/>
-    <w:lsdException w:name="Strong" w:semiHidden="0" w:uiPriority="22" w:unhideWhenUsed="0" w:qFormat="1"/>
-    <w:lsdException w:name="Emphasis" w:semiHidden="0" w:uiPriority="20" w:unhideWhenUsed="0" w:qFormat="1"/>
-    <w:lsdException w:name="Table Grid" w:semiHidden="0" w:uiPriority="59" w:unhideWhenUsed="0"/>
-    <w:lsdException w:name="Placeholder Text" w:unhideWhenUsed="0"/>
-    <w:lsdException w:name="No Spacing" w:semiHidden="0" w:uiPriority="1" w:unhideWhenUsed="0" w:qFormat="1"/>
-    <w:lsdException w:name="Light Shading" w:semiHidden="0" w:uiPriority="60" w:unhideWhenUsed="0"/>
-    <w:lsdException w:name="Light List" w:semiHidden="0" w:uiPriority="61" w:unhideWhenUsed="0"/>
-    <w:lsdException w:name="Light Grid" w:semiHidden="0" w:uiPriority="62" w:unhideWhenUsed="0"/>
-    <w:lsdException w:name="Medium Shading 1" w:semiHidden="0" w:uiPriority="63" w:unhideWhenUsed="0"/>
-    <w:lsdException w:name="Medium Shading 2" w:semiHidden="0" w:uiPriority="64" w:unhideWhenUsed="0"/>
-    <w:lsdException w:name="Medium List 1" w:semiHidden="0" w:uiPriority="65" w:unhideWhenUsed="0"/>
-    <w:lsdException w:name="Medium List 2" w:semiHidden="0" w:uiPriority="66" w:unhideWhenUsed="0"/>
-    <w:lsdException w:name="Medium Grid 1" w:semiHidden="0" w:uiPriority="67" w:unhideWhenUsed="0"/>
-    <w:lsdException w:name="Medium Grid 2" w:semiHidden="0" w:uiPriority="68" w:unhideWhenUsed="0"/>
-    <w:lsdException w:name="Medium Grid 3" w:semiHidden="0" w:uiPriority="69" w:unhideWhenUsed="0"/>
-    <w:lsdException w:name="Dark List" w:semiHidden="0" w:uiPriority="70" w:unhideWhenUsed="0"/>
-    <w:lsdException w:name="Colorful Shading" w:semiHidden="0" w:uiPriority="71" w:unhideWhenUsed="0"/>
-    <w:lsdException w:name="Colorful List" w:semiHidden="0" w:uiPriority="72" w:unhideWhenUsed="0"/>
-    <w:lsdException w:name="Colorful Grid" w:semiHidden="0" w:uiPriority="73" w:unhideWhenUsed="0"/>
-    <w:lsdException w:name="Light Shading Accent 1" w:semiHidden="0" w:uiPriority="60" w:unhideWhenUsed="0"/>
-    <w:lsdException w:name="Light List Accent 1" w:semiHidden="0" w:uiPriority="61" w:unhideWhenUsed="0"/>
-    <w:lsdException w:name="Light Grid Accent 1" w:semiHidden="0" w:uiPriority="62" w:unhideWhenUsed="0"/>
-    <w:lsdException w:name="Medium Shading 1 Accent 1" w:semiHidden="0" w:uiPriority="63" w:unhideWhenUsed="0"/>
-    <w:lsdException w:name="Medium Shading 2 Accent 1" w:semiHidden="0" w:uiPriority="64" w:unhideWhenUsed="0"/>
-    <w:lsdException w:name="Medium List 1 Accent 1" w:semiHidden="0" w:uiPriority="65" w:unhideWhenUsed="0"/>
-    <w:lsdException w:name="Revision" w:unhideWhenUsed="0"/>
-    <w:lsdException w:name="List Paragraph" w:semiHidden="0" w:uiPriority="34" w:unhideWhenUsed="0" w:qFormat="1"/>
-    <w:lsdException w:name="Quote" w:semiHidden="0" w:uiPriority="29" w:unhideWhenUsed="0" w:qFormat="1"/>
-    <w:lsdException w:name="Intense Quote" w:semiHidden="0" w:uiPriority="30" w:unhideWhenUsed="0" w:qFormat="1"/>
-    <w:lsdException w:name="Medium List 2 Accent 1" w:semiHidden="0" w:uiPriority="66" w:unhideWhenUsed="0"/>
-    <w:lsdException w:name="Medium Grid 1 Accent 1" w:semiHidden="0" w:uiPriority="67" w:unhideWhenUsed="0"/>
-    <w:lsdException w:name="Medium Grid 2 Accent 1" w:semiHidden="0" w:uiPriority="68" w:unhideWhenUsed="0"/>
-    <w:lsdException w:name="Medium Grid 3 Accent 1" w:semiHidden="0" w:uiPriority="69" w:unhideWhenUsed="0"/>
-    <w:lsdException w:name="Dark List Accent 1" w:semiHidden="0" w:uiPriority="70" w:unhideWhenUsed="0"/>
-    <w:lsdException w:name="Colorful Shading Accent 1" w:semiHidden="0" w:uiPriority="71" w:unhideWhenUsed="0"/>
-    <w:lsdException w:name="Colorful List Accent 1" w:semiHidden="0" w:uiPriority="72" w:unhideWhenUsed="0"/>
-    <w:lsdException w:name="Colorful Grid Accent 1" w:semiHidden="0" w:uiPriority="73" w:unhideWhenUsed="0"/>
-    <w:lsdException w:name="Light Shading Accent 2" w:semiHidden="0" w:uiPriority="60" w:unhideWhenUsed="0"/>
-    <w:lsdException w:name="Light List Accent 2" w:semiHidden="0" w:uiPriority="61" w:unhideWhenUsed="0"/>
-    <w:lsdException w:name="Light Grid Accent 2" w:semiHidden="0" w:uiPriority="62" w:unhideWhenUsed="0"/>
-    <w:lsdException w:name="Medium Shading 1 Accent 2" w:semiHidden="0" w:uiPriority="63" w:unhideWhenUsed="0"/>
-    <w:lsdException w:name="Medium Shading 2 Accent 2" w:semiHidden="0" w:uiPriority="64" w:unhideWhenUsed="0"/>
-    <w:lsdException w:name="Medium List 1 Accent 2" w:semiHidden="0" w:uiPriority="65" w:unhideWhenUsed="0"/>
-    <w:lsdException w:name="Medium List 2 Accent 2" w:semiHidden="0" w:uiPriority="66" w:unhideWhenUsed="0"/>
-    <w:lsdException w:name="Medium Grid 1 Accent 2" w:semiHidden="0" w:uiPriority="67" w:unhideWhenUsed="0"/>
-    <w:lsdException w:name="Medium Grid 2 Accent 2" w:semiHidden="0" w:uiPriority="68" w:unhideWhenUsed="0"/>
-    <w:lsdException w:name="Medium Grid 3 Accent 2" w:semiHidden="0" w:uiPriority="69" w:unhideWhenUsed="0"/>
-    <w:lsdException w:name="Dark List Accent 2" w:semiHidden="0" w:uiPriority="70" w:unhideWhenUsed="0"/>
-    <w:lsdException w:name="Colorful Shading Accent 2" w:semiHidden="0" w:uiPriority="71" w:unhideWhenUsed="0"/>
-    <w:lsdException w:name="Colorful List Accent 2" w:semiHidden="0" w:uiPriority="72" w:unhideWhenUsed="0"/>
-    <w:lsdException w:name="Colorful Grid Accent 2" w:semiHidden="0" w:uiPriority="73" w:unhideWhenUsed="0"/>
-    <w:lsdException w:name="Light Shading Accent 3" w:semiHidden="0" w:uiPriority="60" w:unhideWhenUsed="0"/>
-    <w:lsdException w:name="Light List Accent 3" w:semiHidden="0" w:uiPriority="61" w:unhideWhenUsed="0"/>
-    <w:lsdException w:name="Light Grid Accent 3" w:semiHidden="0" w:uiPriority="62" w:unhideWhenUsed="0"/>
-    <w:lsdException w:name="Medium Shading 1 Accent 3" w:semiHidden="0" w:uiPriority="63" w:unhideWhenUsed="0"/>
-    <w:lsdException w:name="Medium Shading 2 Accent 3" w:semiHidden="0" w:uiPriority="64" w:unhideWhenUsed="0"/>
-    <w:lsdException w:name="Medium List 1 Accent 3" w:semiHidden="0" w:uiPriority="65" w:unhideWhenUsed="0"/>
-    <w:lsdException w:name="Medium List 2 Accent 3" w:semiHidden="0" w:uiPriority="66" w:unhideWhenUsed="0"/>
-    <w:lsdException w:name="Medium Grid 1 Accent 3" w:semiHidden="0" w:uiPriority="67" w:unhideWhenUsed="0"/>
-    <w:lsdException w:name="Medium Grid 2 Accent 3" w:semiHidden="0" w:uiPriority="68" w:unhideWhenUsed="0"/>
-    <w:lsdException w:name="Medium Grid 3 Accent 3" w:semiHidden="0" w:uiPriority="69" w:unhideWhenUsed="0"/>
-    <w:lsdException w:name="Dark List Accent 3" w:semiHidden="0" w:uiPriority="70" w:unhideWhenUsed="0"/>
-    <w:lsdException w:name="Colorful Shading Accent 3" w:semiHidden="0" w:uiPriority="71" w:unhideWhenUsed="0"/>
-    <w:lsdException w:name="Colorful List Accent 3" w:semiHidden="0" w:uiPriority="72" w:unhideWhenUsed="0"/>
-    <w:lsdException w:name="Colorful Grid Accent 3" w:semiHidden="0" w:uiPriority="73" w:unhideWhenUsed="0"/>
-    <w:lsdException w:name="Light Shading Accent 4" w:semiHidden="0" w:uiPriority="60" w:unhideWhenUsed="0"/>
-    <w:lsdException w:name="Light List Accent 4" w:semiHidden="0" w:uiPriority="61" w:unhideWhenUsed="0"/>
-    <w:lsdException w:name="Light Grid Accent 4" w:semiHidden="0" w:uiPriority="62" w:unhideWhenUsed="0"/>
-    <w:lsdException w:name="Medium Shading 1 Accent 4" w:semiHidden="0" w:uiPriority="63" w:unhideWhenUsed="0"/>
-    <w:lsdException w:name="Medium Shading 2 Accent 4" w:semiHidden="0" w:uiPriority="64" w:unhideWhenUsed="0"/>
-    <w:lsdException w:name="Medium List 1 Accent 4" w:semiHidden="0" w:uiPriority="65" w:unhideWhenUsed="0"/>
-    <w:lsdException w:name="Medium List 2 Accent 4" w:semiHidden="0" w:uiPriority="66" w:unhideWhenUsed="0"/>
-    <w:lsdException w:name="Medium Grid 1 Accent 4" w:semiHidden="0" w:uiPriority="67" w:unhideWhenUsed="0"/>
-    <w:lsdException w:name="Medium Grid 2 Accent 4" w:semiHidden="0" w:uiPriority="68" w:unhideWhenUsed="0"/>
-    <w:lsdException w:name="Medium Grid 3 Accent 4" w:semiHidden="0" w:uiPriority="69" w:unhideWhenUsed="0"/>
-    <w:lsdException w:name="Dark List Accent 4" w:semiHidden="0" w:uiPriority="70" w:unhideWhenUsed="0"/>
-    <w:lsdException w:name="Colorful Shading Accent 4" w:semiHidden="0" w:uiPriority="71" w:unhideWhenUsed="0"/>
-    <w:lsdException w:name="Colorful List Accent 4" w:semiHidden="0" w:uiPriority="72" w:unhideWhenUsed="0"/>
-    <w:lsdException w:name="Colorful Grid Accent 4" w:semiHidden="0" w:uiPriority="73" w:unhideWhenUsed="0"/>
-    <w:lsdException w:name="Light Shading Accent 5" w:semiHidden="0" w:uiPriority="60" w:unhideWhenUsed="0"/>
-    <w:lsdException w:name="Light List Accent 5" w:semiHidden="0" w:uiPriority="61" w:unhideWhenUsed="0"/>
-    <w:lsdException w:name="Light Grid Accent 5" w:semiHidden="0" w:uiPriority="62" w:unhideWhenUsed="0"/>
-    <w:lsdException w:name="Medium Shading 1 Accent 5" w:semiHidden="0" w:uiPriority="63" w:unhideWhenUsed="0"/>
-    <w:lsdException w:name="Medium Shading 2 Accent 5" w:semiHidden="0" w:uiPriority="64" w:unhideWhenUsed="0"/>
-    <w:lsdException w:name="Medium List 1 Accent 5" w:semiHidden="0" w:uiPriority="65" w:unhideWhenUsed="0"/>
-    <w:lsdException w:name="Medium List 2 Accent 5" w:semiHidden="0" w:uiPriority="66" w:unhideWhenUsed="0"/>
-    <w:lsdException w:name="Medium Grid 1 Accent 5" w:semiHidden="0" w:uiPriority="67" w:unhideWhenUsed="0"/>
-    <w:lsdException w:name="Medium Grid 2 Accent 5" w:semiHidden="0" w:uiPriority="68" w:unhideWhenUsed="0"/>
-    <w:lsdException w:name="Medium Grid 3 Accent 5" w:semiHidden="0" w:uiPriority="69" w:unhideWhenUsed="0"/>
-    <w:lsdException w:name="Dark List Accent 5" w:semiHidden="0" w:uiPriority="70" w:unhideWhenUsed="0"/>
-    <w:lsdException w:name="Colorful Shading Accent 5" w:semiHidden="0" w:uiPriority="71" w:unhideWhenUsed="0"/>
-    <w:lsdException w:name="Colorful List Accent 5" w:semiHidden="0" w:uiPriority="72" w:unhideWhenUsed="0"/>
-    <w:lsdException w:name="Colorful Grid Accent 5" w:semiHidden="0" w:uiPriority="73" w:unhideWhenUsed="0"/>
-    <w:lsdException w:name="Light Shading Accent 6" w:semiHidden="0" w:uiPriority="60" w:unhideWhenUsed="0"/>
-    <w:lsdException w:name="Light List Accent 6" w:semiHidden="0" w:uiPriority="61" w:unhideWhenUsed="0"/>
-    <w:lsdException w:name="Light Grid Accent 6" w:semiHidden="0" w:uiPriority="62" w:unhideWhenUsed="0"/>
-    <w:lsdException w:name="Medium Shading 1 Accent 6" w:semiHidden="0" w:uiPriority="63" w:unhideWhenUsed="0"/>
-    <w:lsdException w:name="Medium Shading 2 Accent 6" w:semiHidden="0" w:uiPriority="64" w:unhideWhenUsed="0"/>
-    <w:lsdException w:name="Medium List 1 Accent 6" w:semiHidden="0" w:uiPriority="65" w:unhideWhenUsed="0"/>
-    <w:lsdException w:name="Medium List 2 Accent 6" w:semiHidden="0" w:uiPriority="66" w:unhideWhenUsed="0"/>
-    <w:lsdException w:name="Medium Grid 1 Accent 6" w:semiHidden="0" w:uiPriority="67" w:unhideWhenUsed="0"/>
-    <w:lsdException w:name="Medium Grid 2 Accent 6" w:semiHidden="0" w:uiPriority="68" w:unhideWhenUsed="0"/>
-    <w:lsdException w:name="Medium Grid 3 Accent 6" w:semiHidden="0" w:uiPriority="69" w:unhideWhenUsed="0"/>
-    <w:lsdException w:name="Dark List Accent 6" w:semiHidden="0" w:uiPriority="70" w:unhideWhenUsed="0"/>
-    <w:lsdException w:name="Colorful Shading Accent 6" w:semiHidden="0" w:uiPriority="71" w:unhideWhenUsed="0"/>
-    <w:lsdException w:name="Colorful List Accent 6" w:semiHidden="0" w:uiPriority="72" w:unhideWhenUsed="0"/>
-    <w:lsdException w:name="Colorful Grid Accent 6" w:semiHidden="0" w:uiPriority="73" w:unhideWhenUsed="0"/>
-    <w:lsdException w:name="Subtle Emphasis" w:semiHidden="0" w:uiPriority="19" w:unhideWhenUsed="0" w:qFormat="1"/>
-    <w:lsdException w:name="Intense Emphasis" w:semiHidden="0" w:uiPriority="21" w:unhideWhenUsed="0" w:qFormat="1"/>
-    <w:lsdException w:name="Subtle Reference" w:semiHidden="0" w:uiPriority="31" w:unhideWhenUsed="0" w:qFormat="1"/>
-    <w:lsdException w:name="Intense Reference" w:semiHidden="0" w:uiPriority="32" w:unhideWhenUsed="0" w:qFormat="1"/>
-    <w:lsdException w:name="Book Title" w:semiHidden="0" w:uiPriority="33" w:unhideWhenUsed="0" w:qFormat="1"/>
-    <w:lsdException w:name="Bibliography" w:uiPriority="37"/>
-    <w:lsdException w:name="TOC Heading" w:uiPriority="39" w:qFormat="1"/>
-  </w:latentStyles>
-  <w:style w:type="paragraph" w:default="1" w:styleId="Normal">
-    <w:name w:val="Normal"/>
-    <w:qFormat/>
-  </w:style>
-  <w:style w:type="paragraph" w:styleId="Ttulo1">
-    <w:name w:val="heading 1"/>
-    <w:basedOn w:val="Normal"/>
-    <w:next w:val="Normal"/>
-    <w:link w:val="Ttulo1Car"/>
-    <w:uiPriority w:val="9"/>
-    <w:qFormat/>
-    <w:rsid w:val="009807DA"/>
-    <w:pPr>
-      <w:keepNext/>
-      <w:keepLines/>
-      <w:spacing w:before="480" w:after="0"/>
-      <w:outlineLvl w:val="0"/>
-    </w:pPr>
-    <w:rPr>
-      <w:rFonts w:asciiTheme="majorHAnsi" w:eastAsiaTheme="majorEastAsia" w:hAnsiTheme="majorHAnsi" w:cstheme="majorBidi"/>
-      <w:b/>
-      <w:bCs/>
-      <w:color w:val="365F91" w:themeColor="accent1" w:themeShade="BF"/>
-      <w:sz w:val="48"/>
-      <w:szCs w:val="28"/>
-      <w:u w:val="single"/>
-    </w:rPr>
-  </w:style>
-  <w:style w:type="paragraph" w:styleId="Ttulo2">
-    <w:name w:val="heading 2"/>
-    <w:basedOn w:val="Normal"/>
-    <w:next w:val="Normal"/>
-    <w:link w:val="Ttulo2Car"/>
-    <w:uiPriority w:val="9"/>
-    <w:unhideWhenUsed/>
-    <w:qFormat/>
-    <w:rsid w:val="009A17EF"/>
-    <w:pPr>
-      <w:keepNext/>
-      <w:keepLines/>
-      <w:spacing w:before="200" w:after="0"/>
-      <w:outlineLvl w:val="1"/>
-    </w:pPr>
-    <w:rPr>
-      <w:rFonts w:asciiTheme="majorHAnsi" w:eastAsiaTheme="majorEastAsia" w:hAnsiTheme="majorHAnsi" w:cstheme="majorBidi"/>
-      <w:b/>
-      <w:bCs/>
-      <w:color w:val="4F81BD" w:themeColor="accent1"/>
-      <w:sz w:val="26"/>
-      <w:szCs w:val="26"/>
-    </w:rPr>
-  </w:style>
-  <w:style w:type="paragraph" w:styleId="Ttulo3">
-    <w:name w:val="heading 3"/>
-    <w:basedOn w:val="Normal"/>
-    <w:next w:val="Normal"/>
-    <w:link w:val="Ttulo3Car"/>
-    <w:uiPriority w:val="9"/>
-    <w:unhideWhenUsed/>
-    <w:qFormat/>
-    <w:rsid w:val="00D93705"/>
-    <w:pPr>
-      <w:keepNext/>
-      <w:keepLines/>
-      <w:spacing w:before="40" w:after="0"/>
-      <w:outlineLvl w:val="2"/>
-    </w:pPr>
-    <w:rPr>
-      <w:rFonts w:asciiTheme="majorHAnsi" w:eastAsiaTheme="majorEastAsia" w:hAnsiTheme="majorHAnsi" w:cstheme="majorBidi"/>
-      <w:color w:val="243F60" w:themeColor="accent1" w:themeShade="7F"/>
-      <w:sz w:val="24"/>
-      <w:szCs w:val="24"/>
-    </w:rPr>
-  </w:style>
-  <w:style w:type="character" w:default="1" w:styleId="Fuentedeprrafopredeter">
-    <w:name w:val="Default Paragraph Font"/>
-    <w:uiPriority w:val="1"/>
-    <w:semiHidden/>
-    <w:unhideWhenUsed/>
-  </w:style>
-  <w:style w:type="table" w:default="1" w:styleId="Tablanormal">
-    <w:name w:val="Normal Table"/>
-    <w:uiPriority w:val="99"/>
-    <w:semiHidden/>
-    <w:unhideWhenUsed/>
-    <w:tblPr>
-      <w:tblInd w:w="0" w:type="dxa"/>
-      <w:tblCellMar>
-        <w:top w:w="0" w:type="dxa"/>
-        <w:left w:w="108" w:type="dxa"/>
-        <w:bottom w:w="0" w:type="dxa"/>
-        <w:right w:w="108" w:type="dxa"/>
-      </w:tblCellMar>
-    </w:tblPr>
-  </w:style>
-  <w:style w:type="numbering" w:default="1" w:styleId="Sinlista">
-    <w:name w:val="No List"/>
-    <w:uiPriority w:val="99"/>
-    <w:semiHidden/>
-    <w:unhideWhenUsed/>
-  </w:style>
-  <w:style w:type="paragraph" w:styleId="Sinespaciado">
-    <w:name w:val="No Spacing"/>
-    <w:link w:val="SinespaciadoCar"/>
-    <w:uiPriority w:val="1"/>
-    <w:qFormat/>
-    <w:rsid w:val="00112CCA"/>
-    <w:pPr>
-      <w:spacing w:after="0" w:line="240" w:lineRule="auto"/>
-    </w:pPr>
-    <w:rPr>
-      <w:rFonts w:eastAsiaTheme="minorEastAsia"/>
-      <w:lang w:eastAsia="es-AR"/>
-    </w:rPr>
-  </w:style>
-  <w:style w:type="character" w:customStyle="1" w:styleId="SinespaciadoCar">
-    <w:name w:val="Sin espaciado Car"/>
-    <w:basedOn w:val="Fuentedeprrafopredeter"/>
-    <w:link w:val="Sinespaciado"/>
-    <w:uiPriority w:val="1"/>
-    <w:rsid w:val="00112CCA"/>
-    <w:rPr>
-      <w:rFonts w:eastAsiaTheme="minorEastAsia"/>
-      <w:lang w:eastAsia="es-AR"/>
-    </w:rPr>
-  </w:style>
-  <w:style w:type="paragraph" w:styleId="Textodeglobo">
-    <w:name w:val="Balloon Text"/>
-    <w:basedOn w:val="Normal"/>
-    <w:link w:val="TextodegloboCar"/>
-    <w:uiPriority w:val="99"/>
-    <w:semiHidden/>
-    <w:unhideWhenUsed/>
-    <w:rsid w:val="00112CCA"/>
-    <w:pPr>
-      <w:spacing w:after="0" w:line="240" w:lineRule="auto"/>
-    </w:pPr>
-    <w:rPr>
-      <w:rFonts w:ascii="Tahoma" w:hAnsi="Tahoma" w:cs="Tahoma"/>
-      <w:sz w:val="16"/>
-      <w:szCs w:val="16"/>
-    </w:rPr>
-  </w:style>
-  <w:style w:type="character" w:customStyle="1" w:styleId="TextodegloboCar">
-    <w:name w:val="Texto de globo Car"/>
-    <w:basedOn w:val="Fuentedeprrafopredeter"/>
-    <w:link w:val="Textodeglobo"/>
-    <w:uiPriority w:val="99"/>
-    <w:semiHidden/>
-    <w:rsid w:val="00112CCA"/>
-    <w:rPr>
-      <w:rFonts w:ascii="Tahoma" w:hAnsi="Tahoma" w:cs="Tahoma"/>
-      <w:sz w:val="16"/>
-      <w:szCs w:val="16"/>
-    </w:rPr>
-  </w:style>
-  <w:style w:type="paragraph" w:styleId="Ttulo">
-    <w:name w:val="Title"/>
-    <w:basedOn w:val="Normal"/>
-    <w:next w:val="Normal"/>
-    <w:link w:val="TtuloCar"/>
-    <w:uiPriority w:val="10"/>
-    <w:qFormat/>
-    <w:rsid w:val="00112CCA"/>
-    <w:pPr>
-      <w:pBdr>
-        <w:bottom w:val="single" w:sz="8" w:space="4" w:color="4F81BD" w:themeColor="accent1"/>
-      </w:pBdr>
-      <w:spacing w:after="300" w:line="240" w:lineRule="auto"/>
-      <w:contextualSpacing/>
-    </w:pPr>
-    <w:rPr>
-      <w:rFonts w:asciiTheme="majorHAnsi" w:eastAsiaTheme="majorEastAsia" w:hAnsiTheme="majorHAnsi" w:cstheme="majorBidi"/>
-      <w:color w:val="17365D" w:themeColor="text2" w:themeShade="BF"/>
-      <w:spacing w:val="5"/>
-      <w:kern w:val="28"/>
-      <w:sz w:val="52"/>
-      <w:szCs w:val="52"/>
-      <w:lang w:eastAsia="es-AR"/>
-    </w:rPr>
-  </w:style>
-  <w:style w:type="character" w:customStyle="1" w:styleId="TtuloCar">
-    <w:name w:val="Título Car"/>
-    <w:basedOn w:val="Fuentedeprrafopredeter"/>
-    <w:link w:val="Ttulo"/>
+    <w:link w:val="Puesto"/>
     <w:uiPriority w:val="10"/>
     <w:rsid w:val="00112CCA"/>
     <w:rPr>
@@ -15476,7 +15265,7 @@
 </file>
 
 <file path=customXml/itemProps2.xml><?xml version="1.0" encoding="utf-8"?>
-<ds:datastoreItem xmlns:ds="http://schemas.openxmlformats.org/officeDocument/2006/customXml" ds:itemID="{C28C995C-7DF2-4FF3-B988-BFE7CE3AA9BC}">
+<ds:datastoreItem xmlns:ds="http://schemas.openxmlformats.org/officeDocument/2006/customXml" ds:itemID="{5E36E98D-A207-415C-BB55-FA938E2058CF}">
   <ds:schemaRefs>
     <ds:schemaRef ds:uri="http://schemas.openxmlformats.org/officeDocument/2006/bibliography"/>
   </ds:schemaRefs>

</xml_diff>